<commit_message>
tabela wbs e correcção no wbs
</commit_message>
<xml_diff>
--- a/wbs artur miguel.docx
+++ b/wbs artur miguel.docx
@@ -1776,42 +1776,6 @@
         </a:p>
       </dgm:t>
     </dgm:pt>
-    <dgm:pt modelId="{FCE3B2B8-9721-4977-8CAC-F43FF23B2F78}">
-      <dgm:prSet phldrT="[Texto]"/>
-      <dgm:spPr/>
-      <dgm:t>
-        <a:bodyPr/>
-        <a:lstStyle/>
-        <a:p>
-          <a:r>
-            <a:rPr lang="pt-PT"/>
-            <a:t>Approval</a:t>
-          </a:r>
-        </a:p>
-      </dgm:t>
-    </dgm:pt>
-    <dgm:pt modelId="{57712493-A779-4706-AB1A-37E1AEDF8C5F}" type="parTrans" cxnId="{F938017C-064D-49F1-AC12-F4C90B67AD21}">
-      <dgm:prSet/>
-      <dgm:spPr/>
-      <dgm:t>
-        <a:bodyPr/>
-        <a:lstStyle/>
-        <a:p>
-          <a:endParaRPr lang="pt-PT"/>
-        </a:p>
-      </dgm:t>
-    </dgm:pt>
-    <dgm:pt modelId="{876B72A2-706C-4796-B207-6A56D9E08740}" type="sibTrans" cxnId="{F938017C-064D-49F1-AC12-F4C90B67AD21}">
-      <dgm:prSet/>
-      <dgm:spPr/>
-      <dgm:t>
-        <a:bodyPr/>
-        <a:lstStyle/>
-        <a:p>
-          <a:endParaRPr lang="pt-PT"/>
-        </a:p>
-      </dgm:t>
-    </dgm:pt>
     <dgm:pt modelId="{D6A7751B-750D-4149-BCC6-11827972437F}">
       <dgm:prSet phldrT="[Texto]"/>
       <dgm:spPr/>
@@ -2634,7 +2598,7 @@
       <dgm:spPr/>
     </dgm:pt>
     <dgm:pt modelId="{EDAEC857-82F0-448A-AFA8-801074D7AE09}" type="pres">
-      <dgm:prSet presAssocID="{F59FF773-6D65-46AE-8371-14968DDFD7ED}" presName="Name37" presStyleLbl="parChTrans1D3" presStyleIdx="0" presStyleCnt="28"/>
+      <dgm:prSet presAssocID="{F59FF773-6D65-46AE-8371-14968DDFD7ED}" presName="Name37" presStyleLbl="parChTrans1D3" presStyleIdx="0" presStyleCnt="27"/>
       <dgm:spPr/>
       <dgm:t>
         <a:bodyPr/>
@@ -2657,7 +2621,7 @@
       <dgm:spPr/>
     </dgm:pt>
     <dgm:pt modelId="{A918563E-BA43-4CD6-891F-BB37DED96F93}" type="pres">
-      <dgm:prSet presAssocID="{C77F5B83-7D38-4D11-BEBE-41D75573DE87}" presName="rootText" presStyleLbl="node3" presStyleIdx="0" presStyleCnt="28">
+      <dgm:prSet presAssocID="{C77F5B83-7D38-4D11-BEBE-41D75573DE87}" presName="rootText" presStyleLbl="node3" presStyleIdx="0" presStyleCnt="27">
         <dgm:presLayoutVars>
           <dgm:chPref val="3"/>
         </dgm:presLayoutVars>
@@ -2672,7 +2636,7 @@
       </dgm:t>
     </dgm:pt>
     <dgm:pt modelId="{97C0FB6C-11D4-4D3E-A6F0-5A6919263380}" type="pres">
-      <dgm:prSet presAssocID="{C77F5B83-7D38-4D11-BEBE-41D75573DE87}" presName="rootConnector" presStyleLbl="node3" presStyleIdx="0" presStyleCnt="28"/>
+      <dgm:prSet presAssocID="{C77F5B83-7D38-4D11-BEBE-41D75573DE87}" presName="rootConnector" presStyleLbl="node3" presStyleIdx="0" presStyleCnt="27"/>
       <dgm:spPr/>
       <dgm:t>
         <a:bodyPr/>
@@ -2691,7 +2655,7 @@
       <dgm:spPr/>
     </dgm:pt>
     <dgm:pt modelId="{E9B5ACD4-100D-4054-9C15-80A3CD227AB2}" type="pres">
-      <dgm:prSet presAssocID="{00ACD7C7-7371-4788-9FC6-126A1A8408E4}" presName="Name37" presStyleLbl="parChTrans1D3" presStyleIdx="1" presStyleCnt="28"/>
+      <dgm:prSet presAssocID="{00ACD7C7-7371-4788-9FC6-126A1A8408E4}" presName="Name37" presStyleLbl="parChTrans1D3" presStyleIdx="1" presStyleCnt="27"/>
       <dgm:spPr/>
       <dgm:t>
         <a:bodyPr/>
@@ -2714,7 +2678,7 @@
       <dgm:spPr/>
     </dgm:pt>
     <dgm:pt modelId="{086E5289-D893-442F-8E10-E3A8011896C8}" type="pres">
-      <dgm:prSet presAssocID="{CFC73D90-4300-4E1D-AC1B-E2043579F9E8}" presName="rootText" presStyleLbl="node3" presStyleIdx="1" presStyleCnt="28">
+      <dgm:prSet presAssocID="{CFC73D90-4300-4E1D-AC1B-E2043579F9E8}" presName="rootText" presStyleLbl="node3" presStyleIdx="1" presStyleCnt="27">
         <dgm:presLayoutVars>
           <dgm:chPref val="3"/>
         </dgm:presLayoutVars>
@@ -2729,7 +2693,7 @@
       </dgm:t>
     </dgm:pt>
     <dgm:pt modelId="{D8CE9E94-E229-4A51-8A43-48EFE7086C8B}" type="pres">
-      <dgm:prSet presAssocID="{CFC73D90-4300-4E1D-AC1B-E2043579F9E8}" presName="rootConnector" presStyleLbl="node3" presStyleIdx="1" presStyleCnt="28"/>
+      <dgm:prSet presAssocID="{CFC73D90-4300-4E1D-AC1B-E2043579F9E8}" presName="rootConnector" presStyleLbl="node3" presStyleIdx="1" presStyleCnt="27"/>
       <dgm:spPr/>
       <dgm:t>
         <a:bodyPr/>
@@ -2748,7 +2712,7 @@
       <dgm:spPr/>
     </dgm:pt>
     <dgm:pt modelId="{787B0889-9BE1-418F-8202-55B025FFE068}" type="pres">
-      <dgm:prSet presAssocID="{8F381190-739B-436C-A63B-D387A1C18F7F}" presName="Name37" presStyleLbl="parChTrans1D3" presStyleIdx="2" presStyleCnt="28"/>
+      <dgm:prSet presAssocID="{8F381190-739B-436C-A63B-D387A1C18F7F}" presName="Name37" presStyleLbl="parChTrans1D3" presStyleIdx="2" presStyleCnt="27"/>
       <dgm:spPr/>
       <dgm:t>
         <a:bodyPr/>
@@ -2771,7 +2735,7 @@
       <dgm:spPr/>
     </dgm:pt>
     <dgm:pt modelId="{D196F342-01D6-4787-87D2-4F3D68215794}" type="pres">
-      <dgm:prSet presAssocID="{16A5F8FD-2B88-4A8D-A4F3-07F93D19FC75}" presName="rootText" presStyleLbl="node3" presStyleIdx="2" presStyleCnt="28">
+      <dgm:prSet presAssocID="{16A5F8FD-2B88-4A8D-A4F3-07F93D19FC75}" presName="rootText" presStyleLbl="node3" presStyleIdx="2" presStyleCnt="27">
         <dgm:presLayoutVars>
           <dgm:chPref val="3"/>
         </dgm:presLayoutVars>
@@ -2786,7 +2750,7 @@
       </dgm:t>
     </dgm:pt>
     <dgm:pt modelId="{AA40AD17-1CF1-429D-9DDB-D25F675FF467}" type="pres">
-      <dgm:prSet presAssocID="{16A5F8FD-2B88-4A8D-A4F3-07F93D19FC75}" presName="rootConnector" presStyleLbl="node3" presStyleIdx="2" presStyleCnt="28"/>
+      <dgm:prSet presAssocID="{16A5F8FD-2B88-4A8D-A4F3-07F93D19FC75}" presName="rootConnector" presStyleLbl="node3" presStyleIdx="2" presStyleCnt="27"/>
       <dgm:spPr/>
       <dgm:t>
         <a:bodyPr/>
@@ -2805,7 +2769,7 @@
       <dgm:spPr/>
     </dgm:pt>
     <dgm:pt modelId="{439AE8B9-A3FF-48A6-90BB-4BF371AD3DF2}" type="pres">
-      <dgm:prSet presAssocID="{B5E581C6-8A0E-4FF6-8D07-3F204A482313}" presName="Name37" presStyleLbl="parChTrans1D3" presStyleIdx="3" presStyleCnt="28"/>
+      <dgm:prSet presAssocID="{B5E581C6-8A0E-4FF6-8D07-3F204A482313}" presName="Name37" presStyleLbl="parChTrans1D3" presStyleIdx="3" presStyleCnt="27"/>
       <dgm:spPr/>
       <dgm:t>
         <a:bodyPr/>
@@ -2828,7 +2792,7 @@
       <dgm:spPr/>
     </dgm:pt>
     <dgm:pt modelId="{55414A74-BD61-4DF0-9BE8-A5B86CB7DE03}" type="pres">
-      <dgm:prSet presAssocID="{2EA94471-0A40-4B73-9286-3920C9D3FF20}" presName="rootText" presStyleLbl="node3" presStyleIdx="3" presStyleCnt="28">
+      <dgm:prSet presAssocID="{2EA94471-0A40-4B73-9286-3920C9D3FF20}" presName="rootText" presStyleLbl="node3" presStyleIdx="3" presStyleCnt="27">
         <dgm:presLayoutVars>
           <dgm:chPref val="3"/>
         </dgm:presLayoutVars>
@@ -2843,7 +2807,7 @@
       </dgm:t>
     </dgm:pt>
     <dgm:pt modelId="{5AF286B1-E407-4867-8E78-1FFA0125F9B1}" type="pres">
-      <dgm:prSet presAssocID="{2EA94471-0A40-4B73-9286-3920C9D3FF20}" presName="rootConnector" presStyleLbl="node3" presStyleIdx="3" presStyleCnt="28"/>
+      <dgm:prSet presAssocID="{2EA94471-0A40-4B73-9286-3920C9D3FF20}" presName="rootConnector" presStyleLbl="node3" presStyleIdx="3" presStyleCnt="27"/>
       <dgm:spPr/>
       <dgm:t>
         <a:bodyPr/>
@@ -2862,7 +2826,7 @@
       <dgm:spPr/>
     </dgm:pt>
     <dgm:pt modelId="{DBA1AB52-FDA3-42DE-9AAE-2361C258F1CE}" type="pres">
-      <dgm:prSet presAssocID="{525968C9-A93C-443F-9F3D-4FADC37ACB6C}" presName="Name37" presStyleLbl="parChTrans1D3" presStyleIdx="4" presStyleCnt="28"/>
+      <dgm:prSet presAssocID="{525968C9-A93C-443F-9F3D-4FADC37ACB6C}" presName="Name37" presStyleLbl="parChTrans1D3" presStyleIdx="4" presStyleCnt="27"/>
       <dgm:spPr/>
       <dgm:t>
         <a:bodyPr/>
@@ -2885,7 +2849,7 @@
       <dgm:spPr/>
     </dgm:pt>
     <dgm:pt modelId="{F3B3BDCB-5F2D-461E-893F-CD3EF1EAEDFF}" type="pres">
-      <dgm:prSet presAssocID="{2FD202C2-1782-4B5F-A6BD-D57C7B83E21A}" presName="rootText" presStyleLbl="node3" presStyleIdx="4" presStyleCnt="28">
+      <dgm:prSet presAssocID="{2FD202C2-1782-4B5F-A6BD-D57C7B83E21A}" presName="rootText" presStyleLbl="node3" presStyleIdx="4" presStyleCnt="27">
         <dgm:presLayoutVars>
           <dgm:chPref val="3"/>
         </dgm:presLayoutVars>
@@ -2900,7 +2864,7 @@
       </dgm:t>
     </dgm:pt>
     <dgm:pt modelId="{9C91CD90-65C1-425F-A0B8-37F0AC044148}" type="pres">
-      <dgm:prSet presAssocID="{2FD202C2-1782-4B5F-A6BD-D57C7B83E21A}" presName="rootConnector" presStyleLbl="node3" presStyleIdx="4" presStyleCnt="28"/>
+      <dgm:prSet presAssocID="{2FD202C2-1782-4B5F-A6BD-D57C7B83E21A}" presName="rootConnector" presStyleLbl="node3" presStyleIdx="4" presStyleCnt="27"/>
       <dgm:spPr/>
       <dgm:t>
         <a:bodyPr/>
@@ -2976,7 +2940,7 @@
       <dgm:spPr/>
     </dgm:pt>
     <dgm:pt modelId="{F61BE13B-C89F-4B19-90D1-6EC1C2536A2D}" type="pres">
-      <dgm:prSet presAssocID="{EEFBD60C-F04D-4E4F-9F83-A74D3CC23C94}" presName="Name37" presStyleLbl="parChTrans1D3" presStyleIdx="5" presStyleCnt="28"/>
+      <dgm:prSet presAssocID="{EEFBD60C-F04D-4E4F-9F83-A74D3CC23C94}" presName="Name37" presStyleLbl="parChTrans1D3" presStyleIdx="5" presStyleCnt="27"/>
       <dgm:spPr/>
       <dgm:t>
         <a:bodyPr/>
@@ -2999,7 +2963,7 @@
       <dgm:spPr/>
     </dgm:pt>
     <dgm:pt modelId="{2418BED5-A4D7-45BB-B02F-8D196DC373CC}" type="pres">
-      <dgm:prSet presAssocID="{6709C6C4-B376-42BE-B32B-188A555E8861}" presName="rootText" presStyleLbl="node3" presStyleIdx="5" presStyleCnt="28">
+      <dgm:prSet presAssocID="{6709C6C4-B376-42BE-B32B-188A555E8861}" presName="rootText" presStyleLbl="node3" presStyleIdx="5" presStyleCnt="27">
         <dgm:presLayoutVars>
           <dgm:chPref val="3"/>
         </dgm:presLayoutVars>
@@ -3014,7 +2978,7 @@
       </dgm:t>
     </dgm:pt>
     <dgm:pt modelId="{DAC25472-22AE-4E59-BDE8-1766B181A298}" type="pres">
-      <dgm:prSet presAssocID="{6709C6C4-B376-42BE-B32B-188A555E8861}" presName="rootConnector" presStyleLbl="node3" presStyleIdx="5" presStyleCnt="28"/>
+      <dgm:prSet presAssocID="{6709C6C4-B376-42BE-B32B-188A555E8861}" presName="rootConnector" presStyleLbl="node3" presStyleIdx="5" presStyleCnt="27"/>
       <dgm:spPr/>
       <dgm:t>
         <a:bodyPr/>
@@ -3033,7 +2997,7 @@
       <dgm:spPr/>
     </dgm:pt>
     <dgm:pt modelId="{9F598D12-C63E-4458-B71F-6A4E3ADBBF85}" type="pres">
-      <dgm:prSet presAssocID="{302F505E-8605-4BBF-A060-3BBF75B71F76}" presName="Name37" presStyleLbl="parChTrans1D3" presStyleIdx="6" presStyleCnt="28"/>
+      <dgm:prSet presAssocID="{302F505E-8605-4BBF-A060-3BBF75B71F76}" presName="Name37" presStyleLbl="parChTrans1D3" presStyleIdx="6" presStyleCnt="27"/>
       <dgm:spPr/>
       <dgm:t>
         <a:bodyPr/>
@@ -3056,7 +3020,7 @@
       <dgm:spPr/>
     </dgm:pt>
     <dgm:pt modelId="{527AB7DC-F356-4F3D-B7ED-1898E5026DA4}" type="pres">
-      <dgm:prSet presAssocID="{6B92CC2B-14D5-48EC-8E59-ED566ACFB5BA}" presName="rootText" presStyleLbl="node3" presStyleIdx="6" presStyleCnt="28">
+      <dgm:prSet presAssocID="{6B92CC2B-14D5-48EC-8E59-ED566ACFB5BA}" presName="rootText" presStyleLbl="node3" presStyleIdx="6" presStyleCnt="27">
         <dgm:presLayoutVars>
           <dgm:chPref val="3"/>
         </dgm:presLayoutVars>
@@ -3071,7 +3035,7 @@
       </dgm:t>
     </dgm:pt>
     <dgm:pt modelId="{093CC085-571B-4552-B4E3-CB30667C7334}" type="pres">
-      <dgm:prSet presAssocID="{6B92CC2B-14D5-48EC-8E59-ED566ACFB5BA}" presName="rootConnector" presStyleLbl="node3" presStyleIdx="6" presStyleCnt="28"/>
+      <dgm:prSet presAssocID="{6B92CC2B-14D5-48EC-8E59-ED566ACFB5BA}" presName="rootConnector" presStyleLbl="node3" presStyleIdx="6" presStyleCnt="27"/>
       <dgm:spPr/>
       <dgm:t>
         <a:bodyPr/>
@@ -3090,7 +3054,7 @@
       <dgm:spPr/>
     </dgm:pt>
     <dgm:pt modelId="{28109AF7-22BD-4D21-B32D-C8231FC2C8E4}" type="pres">
-      <dgm:prSet presAssocID="{92D587CC-A587-4717-92A7-B4ECB2ACA3AD}" presName="Name37" presStyleLbl="parChTrans1D3" presStyleIdx="7" presStyleCnt="28"/>
+      <dgm:prSet presAssocID="{92D587CC-A587-4717-92A7-B4ECB2ACA3AD}" presName="Name37" presStyleLbl="parChTrans1D3" presStyleIdx="7" presStyleCnt="27"/>
       <dgm:spPr/>
       <dgm:t>
         <a:bodyPr/>
@@ -3113,7 +3077,7 @@
       <dgm:spPr/>
     </dgm:pt>
     <dgm:pt modelId="{0CDACEA5-2835-4EFB-92A0-C1C6FFBE8C9F}" type="pres">
-      <dgm:prSet presAssocID="{68825919-3F4C-4C7C-86BB-631CE2E0F4ED}" presName="rootText" presStyleLbl="node3" presStyleIdx="7" presStyleCnt="28">
+      <dgm:prSet presAssocID="{68825919-3F4C-4C7C-86BB-631CE2E0F4ED}" presName="rootText" presStyleLbl="node3" presStyleIdx="7" presStyleCnt="27">
         <dgm:presLayoutVars>
           <dgm:chPref val="3"/>
         </dgm:presLayoutVars>
@@ -3128,7 +3092,7 @@
       </dgm:t>
     </dgm:pt>
     <dgm:pt modelId="{3BA0A2B0-73C5-49C7-9D3E-EBC069ED4331}" type="pres">
-      <dgm:prSet presAssocID="{68825919-3F4C-4C7C-86BB-631CE2E0F4ED}" presName="rootConnector" presStyleLbl="node3" presStyleIdx="7" presStyleCnt="28"/>
+      <dgm:prSet presAssocID="{68825919-3F4C-4C7C-86BB-631CE2E0F4ED}" presName="rootConnector" presStyleLbl="node3" presStyleIdx="7" presStyleCnt="27"/>
       <dgm:spPr/>
       <dgm:t>
         <a:bodyPr/>
@@ -3197,7 +3161,7 @@
       <dgm:spPr/>
     </dgm:pt>
     <dgm:pt modelId="{B3814EFA-43A3-44A5-8A0B-749F9DDDD1CE}" type="pres">
-      <dgm:prSet presAssocID="{7704640B-B94B-4F84-912A-EA1217AF6373}" presName="Name37" presStyleLbl="parChTrans1D3" presStyleIdx="8" presStyleCnt="28"/>
+      <dgm:prSet presAssocID="{7704640B-B94B-4F84-912A-EA1217AF6373}" presName="Name37" presStyleLbl="parChTrans1D3" presStyleIdx="8" presStyleCnt="27"/>
       <dgm:spPr/>
       <dgm:t>
         <a:bodyPr/>
@@ -3220,7 +3184,7 @@
       <dgm:spPr/>
     </dgm:pt>
     <dgm:pt modelId="{4AC5F605-9F8A-4CF9-9260-4925C2FA9884}" type="pres">
-      <dgm:prSet presAssocID="{55B180C4-9F29-4423-A049-44C20F5E6C77}" presName="rootText" presStyleLbl="node3" presStyleIdx="8" presStyleCnt="28">
+      <dgm:prSet presAssocID="{55B180C4-9F29-4423-A049-44C20F5E6C77}" presName="rootText" presStyleLbl="node3" presStyleIdx="8" presStyleCnt="27">
         <dgm:presLayoutVars>
           <dgm:chPref val="3"/>
         </dgm:presLayoutVars>
@@ -3235,7 +3199,7 @@
       </dgm:t>
     </dgm:pt>
     <dgm:pt modelId="{EE3B308E-C3F8-4AE7-A3EF-A7C428A96E46}" type="pres">
-      <dgm:prSet presAssocID="{55B180C4-9F29-4423-A049-44C20F5E6C77}" presName="rootConnector" presStyleLbl="node3" presStyleIdx="8" presStyleCnt="28"/>
+      <dgm:prSet presAssocID="{55B180C4-9F29-4423-A049-44C20F5E6C77}" presName="rootConnector" presStyleLbl="node3" presStyleIdx="8" presStyleCnt="27"/>
       <dgm:spPr/>
       <dgm:t>
         <a:bodyPr/>
@@ -3254,7 +3218,7 @@
       <dgm:spPr/>
     </dgm:pt>
     <dgm:pt modelId="{DA300D94-B201-4B99-AFA4-CDAE9EF70F2F}" type="pres">
-      <dgm:prSet presAssocID="{3C9BAE69-B0E8-4596-A9B9-2012D4F41326}" presName="Name37" presStyleLbl="parChTrans1D3" presStyleIdx="9" presStyleCnt="28"/>
+      <dgm:prSet presAssocID="{3C9BAE69-B0E8-4596-A9B9-2012D4F41326}" presName="Name37" presStyleLbl="parChTrans1D3" presStyleIdx="9" presStyleCnt="27"/>
       <dgm:spPr/>
       <dgm:t>
         <a:bodyPr/>
@@ -3277,7 +3241,7 @@
       <dgm:spPr/>
     </dgm:pt>
     <dgm:pt modelId="{90407CFD-7187-4CE1-A3D5-6136CB1CF028}" type="pres">
-      <dgm:prSet presAssocID="{7C603412-98C4-4310-BB27-8C30841AFE85}" presName="rootText" presStyleLbl="node3" presStyleIdx="9" presStyleCnt="28">
+      <dgm:prSet presAssocID="{7C603412-98C4-4310-BB27-8C30841AFE85}" presName="rootText" presStyleLbl="node3" presStyleIdx="9" presStyleCnt="27">
         <dgm:presLayoutVars>
           <dgm:chPref val="3"/>
         </dgm:presLayoutVars>
@@ -3292,7 +3256,7 @@
       </dgm:t>
     </dgm:pt>
     <dgm:pt modelId="{F45B7BCA-AAAD-4FAC-8C97-C9AE21F1996A}" type="pres">
-      <dgm:prSet presAssocID="{7C603412-98C4-4310-BB27-8C30841AFE85}" presName="rootConnector" presStyleLbl="node3" presStyleIdx="9" presStyleCnt="28"/>
+      <dgm:prSet presAssocID="{7C603412-98C4-4310-BB27-8C30841AFE85}" presName="rootConnector" presStyleLbl="node3" presStyleIdx="9" presStyleCnt="27"/>
       <dgm:spPr/>
       <dgm:t>
         <a:bodyPr/>
@@ -3311,7 +3275,7 @@
       <dgm:spPr/>
     </dgm:pt>
     <dgm:pt modelId="{1ACC0625-B09E-49C7-BE09-D734CE7D12FB}" type="pres">
-      <dgm:prSet presAssocID="{38E98B82-4EC1-4147-8F6A-CD293DCBCE37}" presName="Name37" presStyleLbl="parChTrans1D3" presStyleIdx="10" presStyleCnt="28"/>
+      <dgm:prSet presAssocID="{38E98B82-4EC1-4147-8F6A-CD293DCBCE37}" presName="Name37" presStyleLbl="parChTrans1D3" presStyleIdx="10" presStyleCnt="27"/>
       <dgm:spPr/>
       <dgm:t>
         <a:bodyPr/>
@@ -3334,7 +3298,7 @@
       <dgm:spPr/>
     </dgm:pt>
     <dgm:pt modelId="{809E7021-0744-4F96-ACAE-A790F66E835C}" type="pres">
-      <dgm:prSet presAssocID="{D2390AEA-67CE-4A0E-AFCB-540CB6460F5D}" presName="rootText" presStyleLbl="node3" presStyleIdx="10" presStyleCnt="28">
+      <dgm:prSet presAssocID="{D2390AEA-67CE-4A0E-AFCB-540CB6460F5D}" presName="rootText" presStyleLbl="node3" presStyleIdx="10" presStyleCnt="27">
         <dgm:presLayoutVars>
           <dgm:chPref val="3"/>
         </dgm:presLayoutVars>
@@ -3349,7 +3313,7 @@
       </dgm:t>
     </dgm:pt>
     <dgm:pt modelId="{48E717E3-9DD2-40BD-B186-AA135B2384B8}" type="pres">
-      <dgm:prSet presAssocID="{D2390AEA-67CE-4A0E-AFCB-540CB6460F5D}" presName="rootConnector" presStyleLbl="node3" presStyleIdx="10" presStyleCnt="28"/>
+      <dgm:prSet presAssocID="{D2390AEA-67CE-4A0E-AFCB-540CB6460F5D}" presName="rootConnector" presStyleLbl="node3" presStyleIdx="10" presStyleCnt="27"/>
       <dgm:spPr/>
       <dgm:t>
         <a:bodyPr/>
@@ -3425,7 +3389,7 @@
       <dgm:spPr/>
     </dgm:pt>
     <dgm:pt modelId="{456FB610-9739-4058-8C82-69F77586BAA5}" type="pres">
-      <dgm:prSet presAssocID="{5D683D6E-D7C2-4AAD-BDED-329DEDF5F5EC}" presName="Name37" presStyleLbl="parChTrans1D3" presStyleIdx="11" presStyleCnt="28"/>
+      <dgm:prSet presAssocID="{5D683D6E-D7C2-4AAD-BDED-329DEDF5F5EC}" presName="Name37" presStyleLbl="parChTrans1D3" presStyleIdx="11" presStyleCnt="27"/>
       <dgm:spPr/>
       <dgm:t>
         <a:bodyPr/>
@@ -3448,7 +3412,7 @@
       <dgm:spPr/>
     </dgm:pt>
     <dgm:pt modelId="{4619DA4C-7743-4367-A599-10ED93A7B30B}" type="pres">
-      <dgm:prSet presAssocID="{5B48AFA7-E5EF-4AD4-B4D1-0EDF70F93F15}" presName="rootText" presStyleLbl="node3" presStyleIdx="11" presStyleCnt="28">
+      <dgm:prSet presAssocID="{5B48AFA7-E5EF-4AD4-B4D1-0EDF70F93F15}" presName="rootText" presStyleLbl="node3" presStyleIdx="11" presStyleCnt="27">
         <dgm:presLayoutVars>
           <dgm:chPref val="3"/>
         </dgm:presLayoutVars>
@@ -3463,7 +3427,7 @@
       </dgm:t>
     </dgm:pt>
     <dgm:pt modelId="{F54F65BE-4077-4018-AA08-3DC91496007D}" type="pres">
-      <dgm:prSet presAssocID="{5B48AFA7-E5EF-4AD4-B4D1-0EDF70F93F15}" presName="rootConnector" presStyleLbl="node3" presStyleIdx="11" presStyleCnt="28"/>
+      <dgm:prSet presAssocID="{5B48AFA7-E5EF-4AD4-B4D1-0EDF70F93F15}" presName="rootConnector" presStyleLbl="node3" presStyleIdx="11" presStyleCnt="27"/>
       <dgm:spPr/>
       <dgm:t>
         <a:bodyPr/>
@@ -3482,7 +3446,7 @@
       <dgm:spPr/>
     </dgm:pt>
     <dgm:pt modelId="{50C82CFA-ED51-4EB2-A02E-BB5E7D5195DB}" type="pres">
-      <dgm:prSet presAssocID="{420AF6B1-C24F-46D6-9167-FE194FAD93F9}" presName="Name37" presStyleLbl="parChTrans1D3" presStyleIdx="12" presStyleCnt="28"/>
+      <dgm:prSet presAssocID="{420AF6B1-C24F-46D6-9167-FE194FAD93F9}" presName="Name37" presStyleLbl="parChTrans1D3" presStyleIdx="12" presStyleCnt="27"/>
       <dgm:spPr/>
       <dgm:t>
         <a:bodyPr/>
@@ -3505,7 +3469,7 @@
       <dgm:spPr/>
     </dgm:pt>
     <dgm:pt modelId="{451A2FE0-D3FD-4363-86DC-B4779356F7FF}" type="pres">
-      <dgm:prSet presAssocID="{C972CE84-24BB-43AB-B4B4-ADA0AA03BA28}" presName="rootText" presStyleLbl="node3" presStyleIdx="12" presStyleCnt="28">
+      <dgm:prSet presAssocID="{C972CE84-24BB-43AB-B4B4-ADA0AA03BA28}" presName="rootText" presStyleLbl="node3" presStyleIdx="12" presStyleCnt="27">
         <dgm:presLayoutVars>
           <dgm:chPref val="3"/>
         </dgm:presLayoutVars>
@@ -3520,7 +3484,7 @@
       </dgm:t>
     </dgm:pt>
     <dgm:pt modelId="{B5434974-6913-47D1-996C-6A7061228BBF}" type="pres">
-      <dgm:prSet presAssocID="{C972CE84-24BB-43AB-B4B4-ADA0AA03BA28}" presName="rootConnector" presStyleLbl="node3" presStyleIdx="12" presStyleCnt="28"/>
+      <dgm:prSet presAssocID="{C972CE84-24BB-43AB-B4B4-ADA0AA03BA28}" presName="rootConnector" presStyleLbl="node3" presStyleIdx="12" presStyleCnt="27"/>
       <dgm:spPr/>
       <dgm:t>
         <a:bodyPr/>
@@ -3539,7 +3503,7 @@
       <dgm:spPr/>
     </dgm:pt>
     <dgm:pt modelId="{A05FCAFA-BB13-4880-B49A-051ADD1A6CD5}" type="pres">
-      <dgm:prSet presAssocID="{F6660B26-BA4F-40B3-A014-EEED745FA592}" presName="Name37" presStyleLbl="parChTrans1D3" presStyleIdx="13" presStyleCnt="28"/>
+      <dgm:prSet presAssocID="{F6660B26-BA4F-40B3-A014-EEED745FA592}" presName="Name37" presStyleLbl="parChTrans1D3" presStyleIdx="13" presStyleCnt="27"/>
       <dgm:spPr/>
       <dgm:t>
         <a:bodyPr/>
@@ -3562,7 +3526,7 @@
       <dgm:spPr/>
     </dgm:pt>
     <dgm:pt modelId="{26C6A8EC-290B-4BDA-ABB2-A6E20C564A8D}" type="pres">
-      <dgm:prSet presAssocID="{572CBEFF-74E4-490A-AB79-156F5841DB57}" presName="rootText" presStyleLbl="node3" presStyleIdx="13" presStyleCnt="28">
+      <dgm:prSet presAssocID="{572CBEFF-74E4-490A-AB79-156F5841DB57}" presName="rootText" presStyleLbl="node3" presStyleIdx="13" presStyleCnt="27">
         <dgm:presLayoutVars>
           <dgm:chPref val="3"/>
         </dgm:presLayoutVars>
@@ -3577,7 +3541,7 @@
       </dgm:t>
     </dgm:pt>
     <dgm:pt modelId="{ED615EE0-00F3-4A1C-ACA7-DDF94365570B}" type="pres">
-      <dgm:prSet presAssocID="{572CBEFF-74E4-490A-AB79-156F5841DB57}" presName="rootConnector" presStyleLbl="node3" presStyleIdx="13" presStyleCnt="28"/>
+      <dgm:prSet presAssocID="{572CBEFF-74E4-490A-AB79-156F5841DB57}" presName="rootConnector" presStyleLbl="node3" presStyleIdx="13" presStyleCnt="27"/>
       <dgm:spPr/>
       <dgm:t>
         <a:bodyPr/>
@@ -3596,7 +3560,7 @@
       <dgm:spPr/>
     </dgm:pt>
     <dgm:pt modelId="{674AAEF8-2552-48B1-A7ED-15DA0ADA2008}" type="pres">
-      <dgm:prSet presAssocID="{01289DDE-3AF0-455F-B6C8-6BF072DB4BCA}" presName="Name37" presStyleLbl="parChTrans1D3" presStyleIdx="14" presStyleCnt="28"/>
+      <dgm:prSet presAssocID="{01289DDE-3AF0-455F-B6C8-6BF072DB4BCA}" presName="Name37" presStyleLbl="parChTrans1D3" presStyleIdx="14" presStyleCnt="27"/>
       <dgm:spPr/>
       <dgm:t>
         <a:bodyPr/>
@@ -3619,7 +3583,7 @@
       <dgm:spPr/>
     </dgm:pt>
     <dgm:pt modelId="{D2BAA51B-39D8-4826-8F4C-A83143FC3983}" type="pres">
-      <dgm:prSet presAssocID="{700DB183-6F8B-49B8-BEFD-FB6A2F1289B3}" presName="rootText" presStyleLbl="node3" presStyleIdx="14" presStyleCnt="28">
+      <dgm:prSet presAssocID="{700DB183-6F8B-49B8-BEFD-FB6A2F1289B3}" presName="rootText" presStyleLbl="node3" presStyleIdx="14" presStyleCnt="27">
         <dgm:presLayoutVars>
           <dgm:chPref val="3"/>
         </dgm:presLayoutVars>
@@ -3634,7 +3598,7 @@
       </dgm:t>
     </dgm:pt>
     <dgm:pt modelId="{F2D78462-89DD-41E7-9D59-310C78A312CE}" type="pres">
-      <dgm:prSet presAssocID="{700DB183-6F8B-49B8-BEFD-FB6A2F1289B3}" presName="rootConnector" presStyleLbl="node3" presStyleIdx="14" presStyleCnt="28"/>
+      <dgm:prSet presAssocID="{700DB183-6F8B-49B8-BEFD-FB6A2F1289B3}" presName="rootConnector" presStyleLbl="node3" presStyleIdx="14" presStyleCnt="27"/>
       <dgm:spPr/>
       <dgm:t>
         <a:bodyPr/>
@@ -3653,7 +3617,7 @@
       <dgm:spPr/>
     </dgm:pt>
     <dgm:pt modelId="{C7E892ED-90DA-4767-97DB-ABDA916A5666}" type="pres">
-      <dgm:prSet presAssocID="{AAC3316B-A280-4EB5-A33B-EB6B691377D0}" presName="Name37" presStyleLbl="parChTrans1D3" presStyleIdx="15" presStyleCnt="28"/>
+      <dgm:prSet presAssocID="{AAC3316B-A280-4EB5-A33B-EB6B691377D0}" presName="Name37" presStyleLbl="parChTrans1D3" presStyleIdx="15" presStyleCnt="27"/>
       <dgm:spPr/>
       <dgm:t>
         <a:bodyPr/>
@@ -3676,7 +3640,7 @@
       <dgm:spPr/>
     </dgm:pt>
     <dgm:pt modelId="{FCFCDA3C-7B40-47F4-A640-D0BF92D22C5A}" type="pres">
-      <dgm:prSet presAssocID="{98F48029-F3DA-4ACA-ACFB-EA175E264623}" presName="rootText" presStyleLbl="node3" presStyleIdx="15" presStyleCnt="28">
+      <dgm:prSet presAssocID="{98F48029-F3DA-4ACA-ACFB-EA175E264623}" presName="rootText" presStyleLbl="node3" presStyleIdx="15" presStyleCnt="27">
         <dgm:presLayoutVars>
           <dgm:chPref val="3"/>
         </dgm:presLayoutVars>
@@ -3691,7 +3655,7 @@
       </dgm:t>
     </dgm:pt>
     <dgm:pt modelId="{42F68E05-B618-4547-9677-0C3720CC90CD}" type="pres">
-      <dgm:prSet presAssocID="{98F48029-F3DA-4ACA-ACFB-EA175E264623}" presName="rootConnector" presStyleLbl="node3" presStyleIdx="15" presStyleCnt="28"/>
+      <dgm:prSet presAssocID="{98F48029-F3DA-4ACA-ACFB-EA175E264623}" presName="rootConnector" presStyleLbl="node3" presStyleIdx="15" presStyleCnt="27"/>
       <dgm:spPr/>
       <dgm:t>
         <a:bodyPr/>
@@ -3710,7 +3674,7 @@
       <dgm:spPr/>
     </dgm:pt>
     <dgm:pt modelId="{F51BDEAB-E187-4BE2-884C-8C2E57FB250A}" type="pres">
-      <dgm:prSet presAssocID="{A7ADC3FA-BB4C-4B4C-B041-D96A82CAD0F3}" presName="Name37" presStyleLbl="parChTrans1D3" presStyleIdx="16" presStyleCnt="28"/>
+      <dgm:prSet presAssocID="{A7ADC3FA-BB4C-4B4C-B041-D96A82CAD0F3}" presName="Name37" presStyleLbl="parChTrans1D3" presStyleIdx="16" presStyleCnt="27"/>
       <dgm:spPr/>
       <dgm:t>
         <a:bodyPr/>
@@ -3733,7 +3697,7 @@
       <dgm:spPr/>
     </dgm:pt>
     <dgm:pt modelId="{0B9E7DDE-8604-4F19-8950-808DA40542DE}" type="pres">
-      <dgm:prSet presAssocID="{3A0BF361-9AA4-4569-BC64-929A7B34CE39}" presName="rootText" presStyleLbl="node3" presStyleIdx="16" presStyleCnt="28">
+      <dgm:prSet presAssocID="{3A0BF361-9AA4-4569-BC64-929A7B34CE39}" presName="rootText" presStyleLbl="node3" presStyleIdx="16" presStyleCnt="27">
         <dgm:presLayoutVars>
           <dgm:chPref val="3"/>
         </dgm:presLayoutVars>
@@ -3748,7 +3712,7 @@
       </dgm:t>
     </dgm:pt>
     <dgm:pt modelId="{99C4AF25-D8C7-4292-B8E8-D59EAE5CE269}" type="pres">
-      <dgm:prSet presAssocID="{3A0BF361-9AA4-4569-BC64-929A7B34CE39}" presName="rootConnector" presStyleLbl="node3" presStyleIdx="16" presStyleCnt="28"/>
+      <dgm:prSet presAssocID="{3A0BF361-9AA4-4569-BC64-929A7B34CE39}" presName="rootConnector" presStyleLbl="node3" presStyleIdx="16" presStyleCnt="27"/>
       <dgm:spPr/>
       <dgm:t>
         <a:bodyPr/>
@@ -3824,7 +3788,7 @@
       <dgm:spPr/>
     </dgm:pt>
     <dgm:pt modelId="{B90ECAA2-10C8-4FCF-ACA7-0C475785D8EF}" type="pres">
-      <dgm:prSet presAssocID="{F238276E-B2DD-424E-9EEE-D94562A3D1DA}" presName="Name37" presStyleLbl="parChTrans1D3" presStyleIdx="17" presStyleCnt="28"/>
+      <dgm:prSet presAssocID="{F238276E-B2DD-424E-9EEE-D94562A3D1DA}" presName="Name37" presStyleLbl="parChTrans1D3" presStyleIdx="17" presStyleCnt="27"/>
       <dgm:spPr/>
       <dgm:t>
         <a:bodyPr/>
@@ -3847,7 +3811,7 @@
       <dgm:spPr/>
     </dgm:pt>
     <dgm:pt modelId="{B9D5255D-B57C-4566-811A-F7DC998F272E}" type="pres">
-      <dgm:prSet presAssocID="{720409AE-8F12-4E7F-B962-DD7A12C0763D}" presName="rootText" presStyleLbl="node3" presStyleIdx="17" presStyleCnt="28">
+      <dgm:prSet presAssocID="{720409AE-8F12-4E7F-B962-DD7A12C0763D}" presName="rootText" presStyleLbl="node3" presStyleIdx="17" presStyleCnt="27">
         <dgm:presLayoutVars>
           <dgm:chPref val="3"/>
         </dgm:presLayoutVars>
@@ -3862,7 +3826,7 @@
       </dgm:t>
     </dgm:pt>
     <dgm:pt modelId="{C069E504-E612-4F86-9C3F-9740D3D86F49}" type="pres">
-      <dgm:prSet presAssocID="{720409AE-8F12-4E7F-B962-DD7A12C0763D}" presName="rootConnector" presStyleLbl="node3" presStyleIdx="17" presStyleCnt="28"/>
+      <dgm:prSet presAssocID="{720409AE-8F12-4E7F-B962-DD7A12C0763D}" presName="rootConnector" presStyleLbl="node3" presStyleIdx="17" presStyleCnt="27"/>
       <dgm:spPr/>
       <dgm:t>
         <a:bodyPr/>
@@ -3881,7 +3845,7 @@
       <dgm:spPr/>
     </dgm:pt>
     <dgm:pt modelId="{7006F709-3E5B-4115-9061-3E290A267410}" type="pres">
-      <dgm:prSet presAssocID="{6E059825-BFA7-4E33-8007-5F1A61A2D70D}" presName="Name37" presStyleLbl="parChTrans1D3" presStyleIdx="18" presStyleCnt="28"/>
+      <dgm:prSet presAssocID="{6E059825-BFA7-4E33-8007-5F1A61A2D70D}" presName="Name37" presStyleLbl="parChTrans1D3" presStyleIdx="18" presStyleCnt="27"/>
       <dgm:spPr/>
       <dgm:t>
         <a:bodyPr/>
@@ -3904,7 +3868,7 @@
       <dgm:spPr/>
     </dgm:pt>
     <dgm:pt modelId="{65CC5790-D06F-4F5B-BFDE-72DE945DEB53}" type="pres">
-      <dgm:prSet presAssocID="{DBAD3930-7AEB-4562-B0AF-C078F25DB319}" presName="rootText" presStyleLbl="node3" presStyleIdx="18" presStyleCnt="28">
+      <dgm:prSet presAssocID="{DBAD3930-7AEB-4562-B0AF-C078F25DB319}" presName="rootText" presStyleLbl="node3" presStyleIdx="18" presStyleCnt="27">
         <dgm:presLayoutVars>
           <dgm:chPref val="3"/>
         </dgm:presLayoutVars>
@@ -3919,7 +3883,7 @@
       </dgm:t>
     </dgm:pt>
     <dgm:pt modelId="{BBB3FBC9-7D87-4D33-83A6-7A64139EE1B6}" type="pres">
-      <dgm:prSet presAssocID="{DBAD3930-7AEB-4562-B0AF-C078F25DB319}" presName="rootConnector" presStyleLbl="node3" presStyleIdx="18" presStyleCnt="28"/>
+      <dgm:prSet presAssocID="{DBAD3930-7AEB-4562-B0AF-C078F25DB319}" presName="rootConnector" presStyleLbl="node3" presStyleIdx="18" presStyleCnt="27"/>
       <dgm:spPr/>
       <dgm:t>
         <a:bodyPr/>
@@ -3937,65 +3901,8 @@
       <dgm:prSet presAssocID="{DBAD3930-7AEB-4562-B0AF-C078F25DB319}" presName="hierChild5" presStyleCnt="0"/>
       <dgm:spPr/>
     </dgm:pt>
-    <dgm:pt modelId="{8A237A2F-67FE-4C35-93CB-24414D35BF04}" type="pres">
-      <dgm:prSet presAssocID="{57712493-A779-4706-AB1A-37E1AEDF8C5F}" presName="Name37" presStyleLbl="parChTrans1D3" presStyleIdx="19" presStyleCnt="28"/>
-      <dgm:spPr/>
-      <dgm:t>
-        <a:bodyPr/>
-        <a:lstStyle/>
-        <a:p>
-          <a:endParaRPr lang="en-US"/>
-        </a:p>
-      </dgm:t>
-    </dgm:pt>
-    <dgm:pt modelId="{D60BFAEE-1DAC-48A6-BA8D-B9B73FC552DB}" type="pres">
-      <dgm:prSet presAssocID="{FCE3B2B8-9721-4977-8CAC-F43FF23B2F78}" presName="hierRoot2" presStyleCnt="0">
-        <dgm:presLayoutVars>
-          <dgm:hierBranch val="init"/>
-        </dgm:presLayoutVars>
-      </dgm:prSet>
-      <dgm:spPr/>
-    </dgm:pt>
-    <dgm:pt modelId="{4E87B437-2CA7-4C71-ACA9-8B1D7C6DE51F}" type="pres">
-      <dgm:prSet presAssocID="{FCE3B2B8-9721-4977-8CAC-F43FF23B2F78}" presName="rootComposite" presStyleCnt="0"/>
-      <dgm:spPr/>
-    </dgm:pt>
-    <dgm:pt modelId="{172992F0-7C65-42F5-A978-2DC81AA61FD0}" type="pres">
-      <dgm:prSet presAssocID="{FCE3B2B8-9721-4977-8CAC-F43FF23B2F78}" presName="rootText" presStyleLbl="node3" presStyleIdx="19" presStyleCnt="28">
-        <dgm:presLayoutVars>
-          <dgm:chPref val="3"/>
-        </dgm:presLayoutVars>
-      </dgm:prSet>
-      <dgm:spPr/>
-      <dgm:t>
-        <a:bodyPr/>
-        <a:lstStyle/>
-        <a:p>
-          <a:endParaRPr lang="pt-PT"/>
-        </a:p>
-      </dgm:t>
-    </dgm:pt>
-    <dgm:pt modelId="{C2659AE3-5643-4A09-84DB-4F44050D729C}" type="pres">
-      <dgm:prSet presAssocID="{FCE3B2B8-9721-4977-8CAC-F43FF23B2F78}" presName="rootConnector" presStyleLbl="node3" presStyleIdx="19" presStyleCnt="28"/>
-      <dgm:spPr/>
-      <dgm:t>
-        <a:bodyPr/>
-        <a:lstStyle/>
-        <a:p>
-          <a:endParaRPr lang="en-US"/>
-        </a:p>
-      </dgm:t>
-    </dgm:pt>
-    <dgm:pt modelId="{87DBF09E-96D4-4397-A24E-A13CF28316E6}" type="pres">
-      <dgm:prSet presAssocID="{FCE3B2B8-9721-4977-8CAC-F43FF23B2F78}" presName="hierChild4" presStyleCnt="0"/>
-      <dgm:spPr/>
-    </dgm:pt>
-    <dgm:pt modelId="{CFC68F8A-0C12-4FDA-9BDE-D29A0907A35C}" type="pres">
-      <dgm:prSet presAssocID="{FCE3B2B8-9721-4977-8CAC-F43FF23B2F78}" presName="hierChild5" presStyleCnt="0"/>
-      <dgm:spPr/>
-    </dgm:pt>
     <dgm:pt modelId="{54592FFE-5883-4CC7-9895-BD5D7E91DCCE}" type="pres">
-      <dgm:prSet presAssocID="{1247639B-6717-4FD2-9F98-7D244402EDC3}" presName="Name37" presStyleLbl="parChTrans1D3" presStyleIdx="20" presStyleCnt="28"/>
+      <dgm:prSet presAssocID="{1247639B-6717-4FD2-9F98-7D244402EDC3}" presName="Name37" presStyleLbl="parChTrans1D3" presStyleIdx="19" presStyleCnt="27"/>
       <dgm:spPr/>
       <dgm:t>
         <a:bodyPr/>
@@ -4018,7 +3925,7 @@
       <dgm:spPr/>
     </dgm:pt>
     <dgm:pt modelId="{87036C6C-B417-4116-91A5-2523BE43E409}" type="pres">
-      <dgm:prSet presAssocID="{D6A7751B-750D-4149-BCC6-11827972437F}" presName="rootText" presStyleLbl="node3" presStyleIdx="20" presStyleCnt="28">
+      <dgm:prSet presAssocID="{D6A7751B-750D-4149-BCC6-11827972437F}" presName="rootText" presStyleLbl="node3" presStyleIdx="19" presStyleCnt="27">
         <dgm:presLayoutVars>
           <dgm:chPref val="3"/>
         </dgm:presLayoutVars>
@@ -4033,7 +3940,7 @@
       </dgm:t>
     </dgm:pt>
     <dgm:pt modelId="{0B4DFCDE-CD38-4AFF-98B2-19090ACE6FB7}" type="pres">
-      <dgm:prSet presAssocID="{D6A7751B-750D-4149-BCC6-11827972437F}" presName="rootConnector" presStyleLbl="node3" presStyleIdx="20" presStyleCnt="28"/>
+      <dgm:prSet presAssocID="{D6A7751B-750D-4149-BCC6-11827972437F}" presName="rootConnector" presStyleLbl="node3" presStyleIdx="19" presStyleCnt="27"/>
       <dgm:spPr/>
       <dgm:t>
         <a:bodyPr/>
@@ -4109,7 +4016,7 @@
       <dgm:spPr/>
     </dgm:pt>
     <dgm:pt modelId="{32D0B2CE-B94F-4883-96CD-2F2FA985A931}" type="pres">
-      <dgm:prSet presAssocID="{75B762A6-01CA-4C4E-8B96-1CD461740CAA}" presName="Name37" presStyleLbl="parChTrans1D3" presStyleIdx="21" presStyleCnt="28"/>
+      <dgm:prSet presAssocID="{75B762A6-01CA-4C4E-8B96-1CD461740CAA}" presName="Name37" presStyleLbl="parChTrans1D3" presStyleIdx="20" presStyleCnt="27"/>
       <dgm:spPr/>
       <dgm:t>
         <a:bodyPr/>
@@ -4132,7 +4039,7 @@
       <dgm:spPr/>
     </dgm:pt>
     <dgm:pt modelId="{0FB6017F-F58A-43B9-BB82-BE20FE08E025}" type="pres">
-      <dgm:prSet presAssocID="{D25B3256-9144-4113-B8DA-678DCBBB7869}" presName="rootText" presStyleLbl="node3" presStyleIdx="21" presStyleCnt="28">
+      <dgm:prSet presAssocID="{D25B3256-9144-4113-B8DA-678DCBBB7869}" presName="rootText" presStyleLbl="node3" presStyleIdx="20" presStyleCnt="27">
         <dgm:presLayoutVars>
           <dgm:chPref val="3"/>
         </dgm:presLayoutVars>
@@ -4147,7 +4054,7 @@
       </dgm:t>
     </dgm:pt>
     <dgm:pt modelId="{D2108865-5154-4F59-9B4B-4B5FFDEB64F9}" type="pres">
-      <dgm:prSet presAssocID="{D25B3256-9144-4113-B8DA-678DCBBB7869}" presName="rootConnector" presStyleLbl="node3" presStyleIdx="21" presStyleCnt="28"/>
+      <dgm:prSet presAssocID="{D25B3256-9144-4113-B8DA-678DCBBB7869}" presName="rootConnector" presStyleLbl="node3" presStyleIdx="20" presStyleCnt="27"/>
       <dgm:spPr/>
       <dgm:t>
         <a:bodyPr/>
@@ -4166,7 +4073,7 @@
       <dgm:spPr/>
     </dgm:pt>
     <dgm:pt modelId="{94DA7ED8-25B6-4329-954D-09CE3262D29F}" type="pres">
-      <dgm:prSet presAssocID="{5AC52002-BA0F-4E4A-BBE3-8C0B248572FA}" presName="Name37" presStyleLbl="parChTrans1D3" presStyleIdx="22" presStyleCnt="28"/>
+      <dgm:prSet presAssocID="{5AC52002-BA0F-4E4A-BBE3-8C0B248572FA}" presName="Name37" presStyleLbl="parChTrans1D3" presStyleIdx="21" presStyleCnt="27"/>
       <dgm:spPr/>
       <dgm:t>
         <a:bodyPr/>
@@ -4189,7 +4096,7 @@
       <dgm:spPr/>
     </dgm:pt>
     <dgm:pt modelId="{BFD88574-D18A-4B6F-A6E0-1A6B08AF497B}" type="pres">
-      <dgm:prSet presAssocID="{E44CAAFE-B22E-41A2-AEC1-53261B5711A5}" presName="rootText" presStyleLbl="node3" presStyleIdx="22" presStyleCnt="28">
+      <dgm:prSet presAssocID="{E44CAAFE-B22E-41A2-AEC1-53261B5711A5}" presName="rootText" presStyleLbl="node3" presStyleIdx="21" presStyleCnt="27">
         <dgm:presLayoutVars>
           <dgm:chPref val="3"/>
         </dgm:presLayoutVars>
@@ -4204,7 +4111,7 @@
       </dgm:t>
     </dgm:pt>
     <dgm:pt modelId="{25CDA8E5-668E-47A1-9F2D-E7A0272A3E7A}" type="pres">
-      <dgm:prSet presAssocID="{E44CAAFE-B22E-41A2-AEC1-53261B5711A5}" presName="rootConnector" presStyleLbl="node3" presStyleIdx="22" presStyleCnt="28"/>
+      <dgm:prSet presAssocID="{E44CAAFE-B22E-41A2-AEC1-53261B5711A5}" presName="rootConnector" presStyleLbl="node3" presStyleIdx="21" presStyleCnt="27"/>
       <dgm:spPr/>
       <dgm:t>
         <a:bodyPr/>
@@ -4223,7 +4130,7 @@
       <dgm:spPr/>
     </dgm:pt>
     <dgm:pt modelId="{C640837C-1A5F-4D24-BB27-29EE4C4DD129}" type="pres">
-      <dgm:prSet presAssocID="{F753350C-68B0-4D51-8697-F3E30CF21C19}" presName="Name37" presStyleLbl="parChTrans1D3" presStyleIdx="23" presStyleCnt="28"/>
+      <dgm:prSet presAssocID="{F753350C-68B0-4D51-8697-F3E30CF21C19}" presName="Name37" presStyleLbl="parChTrans1D3" presStyleIdx="22" presStyleCnt="27"/>
       <dgm:spPr/>
       <dgm:t>
         <a:bodyPr/>
@@ -4246,7 +4153,7 @@
       <dgm:spPr/>
     </dgm:pt>
     <dgm:pt modelId="{3AAE1F18-6373-4894-89A1-CA8FDEE1636E}" type="pres">
-      <dgm:prSet presAssocID="{DF9B0DC1-3BED-4516-9556-6488E17904DE}" presName="rootText" presStyleLbl="node3" presStyleIdx="23" presStyleCnt="28">
+      <dgm:prSet presAssocID="{DF9B0DC1-3BED-4516-9556-6488E17904DE}" presName="rootText" presStyleLbl="node3" presStyleIdx="22" presStyleCnt="27">
         <dgm:presLayoutVars>
           <dgm:chPref val="3"/>
         </dgm:presLayoutVars>
@@ -4261,7 +4168,7 @@
       </dgm:t>
     </dgm:pt>
     <dgm:pt modelId="{65A65562-13DE-46CD-A545-202F097F44E0}" type="pres">
-      <dgm:prSet presAssocID="{DF9B0DC1-3BED-4516-9556-6488E17904DE}" presName="rootConnector" presStyleLbl="node3" presStyleIdx="23" presStyleCnt="28"/>
+      <dgm:prSet presAssocID="{DF9B0DC1-3BED-4516-9556-6488E17904DE}" presName="rootConnector" presStyleLbl="node3" presStyleIdx="22" presStyleCnt="27"/>
       <dgm:spPr/>
       <dgm:t>
         <a:bodyPr/>
@@ -4280,7 +4187,7 @@
       <dgm:spPr/>
     </dgm:pt>
     <dgm:pt modelId="{624875F1-6D80-4FEA-B3FC-4AC9486E3481}" type="pres">
-      <dgm:prSet presAssocID="{51E037B2-2414-4A9D-B6F2-3DA4BC55BCDF}" presName="Name37" presStyleLbl="parChTrans1D3" presStyleIdx="24" presStyleCnt="28"/>
+      <dgm:prSet presAssocID="{51E037B2-2414-4A9D-B6F2-3DA4BC55BCDF}" presName="Name37" presStyleLbl="parChTrans1D3" presStyleIdx="23" presStyleCnt="27"/>
       <dgm:spPr/>
       <dgm:t>
         <a:bodyPr/>
@@ -4303,7 +4210,7 @@
       <dgm:spPr/>
     </dgm:pt>
     <dgm:pt modelId="{324DD098-66DC-40FB-9CE7-2C66912EE75C}" type="pres">
-      <dgm:prSet presAssocID="{46470598-2D52-436C-9141-650B5DB27B3E}" presName="rootText" presStyleLbl="node3" presStyleIdx="24" presStyleCnt="28">
+      <dgm:prSet presAssocID="{46470598-2D52-436C-9141-650B5DB27B3E}" presName="rootText" presStyleLbl="node3" presStyleIdx="23" presStyleCnt="27">
         <dgm:presLayoutVars>
           <dgm:chPref val="3"/>
         </dgm:presLayoutVars>
@@ -4318,7 +4225,7 @@
       </dgm:t>
     </dgm:pt>
     <dgm:pt modelId="{3DC7CB40-14C5-4FF3-B30C-ABB13864CEDA}" type="pres">
-      <dgm:prSet presAssocID="{46470598-2D52-436C-9141-650B5DB27B3E}" presName="rootConnector" presStyleLbl="node3" presStyleIdx="24" presStyleCnt="28"/>
+      <dgm:prSet presAssocID="{46470598-2D52-436C-9141-650B5DB27B3E}" presName="rootConnector" presStyleLbl="node3" presStyleIdx="23" presStyleCnt="27"/>
       <dgm:spPr/>
       <dgm:t>
         <a:bodyPr/>
@@ -4394,7 +4301,7 @@
       <dgm:spPr/>
     </dgm:pt>
     <dgm:pt modelId="{29C16F5C-3BFA-401F-90D7-42541C929378}" type="pres">
-      <dgm:prSet presAssocID="{EC24D606-4B2D-46C0-983F-40B908936070}" presName="Name37" presStyleLbl="parChTrans1D3" presStyleIdx="25" presStyleCnt="28"/>
+      <dgm:prSet presAssocID="{EC24D606-4B2D-46C0-983F-40B908936070}" presName="Name37" presStyleLbl="parChTrans1D3" presStyleIdx="24" presStyleCnt="27"/>
       <dgm:spPr/>
       <dgm:t>
         <a:bodyPr/>
@@ -4417,7 +4324,7 @@
       <dgm:spPr/>
     </dgm:pt>
     <dgm:pt modelId="{A8FC8BE6-A2AF-48AF-BDFB-72C8307380F3}" type="pres">
-      <dgm:prSet presAssocID="{CD3F27E4-8784-462A-9CA2-35478DB04C85}" presName="rootText" presStyleLbl="node3" presStyleIdx="25" presStyleCnt="28">
+      <dgm:prSet presAssocID="{CD3F27E4-8784-462A-9CA2-35478DB04C85}" presName="rootText" presStyleLbl="node3" presStyleIdx="24" presStyleCnt="27">
         <dgm:presLayoutVars>
           <dgm:chPref val="3"/>
         </dgm:presLayoutVars>
@@ -4432,7 +4339,7 @@
       </dgm:t>
     </dgm:pt>
     <dgm:pt modelId="{946C4E52-3794-4578-AAB7-20EC9E1971B6}" type="pres">
-      <dgm:prSet presAssocID="{CD3F27E4-8784-462A-9CA2-35478DB04C85}" presName="rootConnector" presStyleLbl="node3" presStyleIdx="25" presStyleCnt="28"/>
+      <dgm:prSet presAssocID="{CD3F27E4-8784-462A-9CA2-35478DB04C85}" presName="rootConnector" presStyleLbl="node3" presStyleIdx="24" presStyleCnt="27"/>
       <dgm:spPr/>
       <dgm:t>
         <a:bodyPr/>
@@ -4451,7 +4358,7 @@
       <dgm:spPr/>
     </dgm:pt>
     <dgm:pt modelId="{AD230FA7-B7CE-4BBE-A4F3-D36B867280E1}" type="pres">
-      <dgm:prSet presAssocID="{F79D1677-14F0-4A50-89DD-3C2A2D7BA72A}" presName="Name37" presStyleLbl="parChTrans1D3" presStyleIdx="26" presStyleCnt="28"/>
+      <dgm:prSet presAssocID="{F79D1677-14F0-4A50-89DD-3C2A2D7BA72A}" presName="Name37" presStyleLbl="parChTrans1D3" presStyleIdx="25" presStyleCnt="27"/>
       <dgm:spPr/>
       <dgm:t>
         <a:bodyPr/>
@@ -4474,7 +4381,7 @@
       <dgm:spPr/>
     </dgm:pt>
     <dgm:pt modelId="{C9C75A71-E7A8-49F8-A159-7DBA2D2478C1}" type="pres">
-      <dgm:prSet presAssocID="{D577DCE7-0757-4809-9129-3FD8CAE9040B}" presName="rootText" presStyleLbl="node3" presStyleIdx="26" presStyleCnt="28">
+      <dgm:prSet presAssocID="{D577DCE7-0757-4809-9129-3FD8CAE9040B}" presName="rootText" presStyleLbl="node3" presStyleIdx="25" presStyleCnt="27">
         <dgm:presLayoutVars>
           <dgm:chPref val="3"/>
         </dgm:presLayoutVars>
@@ -4489,7 +4396,7 @@
       </dgm:t>
     </dgm:pt>
     <dgm:pt modelId="{0EBD83B3-7953-429E-8B05-34DDB48B916B}" type="pres">
-      <dgm:prSet presAssocID="{D577DCE7-0757-4809-9129-3FD8CAE9040B}" presName="rootConnector" presStyleLbl="node3" presStyleIdx="26" presStyleCnt="28"/>
+      <dgm:prSet presAssocID="{D577DCE7-0757-4809-9129-3FD8CAE9040B}" presName="rootConnector" presStyleLbl="node3" presStyleIdx="25" presStyleCnt="27"/>
       <dgm:spPr/>
       <dgm:t>
         <a:bodyPr/>
@@ -4508,7 +4415,7 @@
       <dgm:spPr/>
     </dgm:pt>
     <dgm:pt modelId="{47277B1E-5DB7-4934-85A7-A00B87BF1F7A}" type="pres">
-      <dgm:prSet presAssocID="{EBBBBF8A-5A7F-42B5-9050-AD81B1621531}" presName="Name37" presStyleLbl="parChTrans1D3" presStyleIdx="27" presStyleCnt="28"/>
+      <dgm:prSet presAssocID="{EBBBBF8A-5A7F-42B5-9050-AD81B1621531}" presName="Name37" presStyleLbl="parChTrans1D3" presStyleIdx="26" presStyleCnt="27"/>
       <dgm:spPr/>
       <dgm:t>
         <a:bodyPr/>
@@ -4531,7 +4438,7 @@
       <dgm:spPr/>
     </dgm:pt>
     <dgm:pt modelId="{F8191636-269D-4C8D-A142-5D7650B80D95}" type="pres">
-      <dgm:prSet presAssocID="{52411530-08AD-448C-B79B-9D88CED06938}" presName="rootText" presStyleLbl="node3" presStyleIdx="27" presStyleCnt="28">
+      <dgm:prSet presAssocID="{52411530-08AD-448C-B79B-9D88CED06938}" presName="rootText" presStyleLbl="node3" presStyleIdx="26" presStyleCnt="27">
         <dgm:presLayoutVars>
           <dgm:chPref val="3"/>
         </dgm:presLayoutVars>
@@ -4546,7 +4453,7 @@
       </dgm:t>
     </dgm:pt>
     <dgm:pt modelId="{A221B98D-D726-4933-B5B2-5C0C316A7C25}" type="pres">
-      <dgm:prSet presAssocID="{52411530-08AD-448C-B79B-9D88CED06938}" presName="rootConnector" presStyleLbl="node3" presStyleIdx="27" presStyleCnt="28"/>
+      <dgm:prSet presAssocID="{52411530-08AD-448C-B79B-9D88CED06938}" presName="rootConnector" presStyleLbl="node3" presStyleIdx="26" presStyleCnt="27"/>
       <dgm:spPr/>
       <dgm:t>
         <a:bodyPr/>
@@ -4574,401 +4481,390 @@
     </dgm:pt>
   </dgm:ptLst>
   <dgm:cxnLst>
-    <dgm:cxn modelId="{1F46EF3B-19B5-489D-A75C-338A24C77949}" type="presOf" srcId="{F79D1677-14F0-4A50-89DD-3C2A2D7BA72A}" destId="{AD230FA7-B7CE-4BBE-A4F3-D36B867280E1}" srcOrd="0" destOrd="0" presId="urn:microsoft.com/office/officeart/2005/8/layout/orgChart1"/>
-    <dgm:cxn modelId="{4FFFCBC7-8FCA-4B3B-8171-4EBAE3884FDB}" type="presOf" srcId="{AB7387C1-522C-43B0-B9D8-D34734B90FEA}" destId="{74DE212E-BB2F-4BC9-BE42-E27EB554C458}" srcOrd="1" destOrd="0" presId="urn:microsoft.com/office/officeart/2005/8/layout/orgChart1"/>
+    <dgm:cxn modelId="{7CAC05F9-D476-4877-AFBE-8E6C541AFE83}" type="presOf" srcId="{C972CE84-24BB-43AB-B4B4-ADA0AA03BA28}" destId="{451A2FE0-D3FD-4363-86DC-B4779356F7FF}" srcOrd="0" destOrd="0" presId="urn:microsoft.com/office/officeart/2005/8/layout/orgChart1"/>
+    <dgm:cxn modelId="{52F5BD59-2721-4664-9266-3AD24FF5C8BA}" srcId="{D076E9D2-8C9A-4FBF-8F21-E45AFB911D04}" destId="{D25B3256-9144-4113-B8DA-678DCBBB7869}" srcOrd="0" destOrd="0" parTransId="{75B762A6-01CA-4C4E-8B96-1CD461740CAA}" sibTransId="{75C948E0-A190-48F8-B216-42726E700E3F}"/>
+    <dgm:cxn modelId="{791225C6-D0B9-4890-9BBF-A5A30976AA93}" srcId="{AB7387C1-522C-43B0-B9D8-D34734B90FEA}" destId="{D6A7751B-750D-4149-BCC6-11827972437F}" srcOrd="2" destOrd="0" parTransId="{1247639B-6717-4FD2-9F98-7D244402EDC3}" sibTransId="{FFD9030D-B565-4A7E-B30F-B8F282B7AA28}"/>
+    <dgm:cxn modelId="{BB29C0DD-4D7C-4C03-B261-4CDB54D49E38}" type="presOf" srcId="{572CBEFF-74E4-490A-AB79-156F5841DB57}" destId="{ED615EE0-00F3-4A1C-ACA7-DDF94365570B}" srcOrd="1" destOrd="0" presId="urn:microsoft.com/office/officeart/2005/8/layout/orgChart1"/>
+    <dgm:cxn modelId="{37A1B4F6-0240-48BB-869D-BF3C9A29D552}" srcId="{D076E9D2-8C9A-4FBF-8F21-E45AFB911D04}" destId="{E44CAAFE-B22E-41A2-AEC1-53261B5711A5}" srcOrd="1" destOrd="0" parTransId="{5AC52002-BA0F-4E4A-BBE3-8C0B248572FA}" sibTransId="{6E9B9ADA-487D-4230-9C7F-E05E6EFC2647}"/>
+    <dgm:cxn modelId="{90070D0A-769D-47CB-AB16-1748305B41A2}" type="presOf" srcId="{6B92CC2B-14D5-48EC-8E59-ED566ACFB5BA}" destId="{093CC085-571B-4552-B4E3-CB30667C7334}" srcOrd="1" destOrd="0" presId="urn:microsoft.com/office/officeart/2005/8/layout/orgChart1"/>
+    <dgm:cxn modelId="{F9CAB805-5933-44B5-B5CC-2C3AFB5A9A91}" type="presOf" srcId="{75B762A6-01CA-4C4E-8B96-1CD461740CAA}" destId="{32D0B2CE-B94F-4883-96CD-2F2FA985A931}" srcOrd="0" destOrd="0" presId="urn:microsoft.com/office/officeart/2005/8/layout/orgChart1"/>
+    <dgm:cxn modelId="{06582E0D-11FB-4BE3-B97F-A049D1310BAE}" srcId="{DB8D4E0C-7119-4D57-95C5-ED80585E2ACC}" destId="{CFC73D90-4300-4E1D-AC1B-E2043579F9E8}" srcOrd="1" destOrd="0" parTransId="{00ACD7C7-7371-4788-9FC6-126A1A8408E4}" sibTransId="{363EDE34-DAD3-4CF3-A030-6C9BFB81A802}"/>
+    <dgm:cxn modelId="{1838D908-5055-477D-979E-8500DCB23962}" type="presOf" srcId="{DB8D4E0C-7119-4D57-95C5-ED80585E2ACC}" destId="{9AE07535-BE74-47CD-8277-124B9C925C39}" srcOrd="1" destOrd="0" presId="urn:microsoft.com/office/officeart/2005/8/layout/orgChart1"/>
+    <dgm:cxn modelId="{7F67EF85-1F2A-4AB2-9A61-99F4F77477B4}" type="presOf" srcId="{D076E9D2-8C9A-4FBF-8F21-E45AFB911D04}" destId="{F3FD2CE5-C410-4AA1-811B-F2BAA9EEB2D6}" srcOrd="0" destOrd="0" presId="urn:microsoft.com/office/officeart/2005/8/layout/orgChart1"/>
+    <dgm:cxn modelId="{77A5F432-2461-4225-8079-A6B7F9BF9E94}" srcId="{E02D1DF4-6183-4A49-95A9-D0DA25161C63}" destId="{C972CE84-24BB-43AB-B4B4-ADA0AA03BA28}" srcOrd="1" destOrd="0" parTransId="{420AF6B1-C24F-46D6-9167-FE194FAD93F9}" sibTransId="{813AD449-C149-4FB4-B297-DD596CFCA6B6}"/>
+    <dgm:cxn modelId="{0D8FFB63-9F72-4451-9FAD-7830CB34EFCA}" type="presOf" srcId="{AB7387C1-522C-43B0-B9D8-D34734B90FEA}" destId="{45B5E5A7-747B-498A-90AC-835724135598}" srcOrd="0" destOrd="0" presId="urn:microsoft.com/office/officeart/2005/8/layout/orgChart1"/>
+    <dgm:cxn modelId="{3FB21A0B-0532-4CD6-A6B4-1F6F4A4B55A9}" type="presOf" srcId="{16A5F8FD-2B88-4A8D-A4F3-07F93D19FC75}" destId="{D196F342-01D6-4787-87D2-4F3D68215794}" srcOrd="0" destOrd="0" presId="urn:microsoft.com/office/officeart/2005/8/layout/orgChart1"/>
+    <dgm:cxn modelId="{BE43EC07-FC0D-47A7-B36B-D75B9F65702C}" type="presOf" srcId="{DB8D4E0C-7119-4D57-95C5-ED80585E2ACC}" destId="{0253070B-604D-420C-A12E-7EF1DFE4921E}" srcOrd="0" destOrd="0" presId="urn:microsoft.com/office/officeart/2005/8/layout/orgChart1"/>
+    <dgm:cxn modelId="{B1BD906C-189B-4DBC-94CF-059C804EA008}" srcId="{AB7387C1-522C-43B0-B9D8-D34734B90FEA}" destId="{DBAD3930-7AEB-4562-B0AF-C078F25DB319}" srcOrd="1" destOrd="0" parTransId="{6E059825-BFA7-4E33-8007-5F1A61A2D70D}" sibTransId="{0362EE0B-7B64-45C2-BB7E-591E1B2D1177}"/>
+    <dgm:cxn modelId="{1C8BEED0-AC03-4186-A6F6-55B840FC4D2E}" srcId="{E02D1DF4-6183-4A49-95A9-D0DA25161C63}" destId="{3A0BF361-9AA4-4569-BC64-929A7B34CE39}" srcOrd="5" destOrd="0" parTransId="{A7ADC3FA-BB4C-4B4C-B041-D96A82CAD0F3}" sibTransId="{BBEBE4AA-2CAD-4568-8C8C-F4E92E95F55C}"/>
+    <dgm:cxn modelId="{C9D8EE49-E61D-4503-9452-B07E0FB5B8C5}" type="presOf" srcId="{3A0BF361-9AA4-4569-BC64-929A7B34CE39}" destId="{0B9E7DDE-8604-4F19-8950-808DA40542DE}" srcOrd="0" destOrd="0" presId="urn:microsoft.com/office/officeart/2005/8/layout/orgChart1"/>
+    <dgm:cxn modelId="{5A97CF60-2F38-47A2-9BCA-1700CEFD20AB}" type="presOf" srcId="{CFC73D90-4300-4E1D-AC1B-E2043579F9E8}" destId="{D8CE9E94-E229-4A51-8A43-48EFE7086C8B}" srcOrd="1" destOrd="0" presId="urn:microsoft.com/office/officeart/2005/8/layout/orgChart1"/>
+    <dgm:cxn modelId="{C5B9ADA8-3B5E-4B57-B8E6-70AF01B1C432}" type="presOf" srcId="{F79D1677-14F0-4A50-89DD-3C2A2D7BA72A}" destId="{AD230FA7-B7CE-4BBE-A4F3-D36B867280E1}" srcOrd="0" destOrd="0" presId="urn:microsoft.com/office/officeart/2005/8/layout/orgChart1"/>
+    <dgm:cxn modelId="{D2D1CEC7-2883-4ADC-9FF4-A17F7E6401BD}" type="presOf" srcId="{2FD202C2-1782-4B5F-A6BD-D57C7B83E21A}" destId="{9C91CD90-65C1-425F-A0B8-37F0AC044148}" srcOrd="1" destOrd="0" presId="urn:microsoft.com/office/officeart/2005/8/layout/orgChart1"/>
+    <dgm:cxn modelId="{5FC1BC98-6D0D-4F92-8D32-75E0373C1C51}" type="presOf" srcId="{88DBC2BE-398A-4470-8DCE-B4AA5D67C803}" destId="{C0B82361-B5D5-49FC-B1D6-4F8C83133923}" srcOrd="0" destOrd="0" presId="urn:microsoft.com/office/officeart/2005/8/layout/orgChart1"/>
+    <dgm:cxn modelId="{4079EEB5-F29C-4FDD-AC94-4CA8E4BEC64D}" type="presOf" srcId="{F238276E-B2DD-424E-9EEE-D94562A3D1DA}" destId="{B90ECAA2-10C8-4FCF-ACA7-0C475785D8EF}" srcOrd="0" destOrd="0" presId="urn:microsoft.com/office/officeart/2005/8/layout/orgChart1"/>
+    <dgm:cxn modelId="{698A3D86-815B-4A95-AFE7-6D4B1C1C2A62}" type="presOf" srcId="{2EA94471-0A40-4B73-9286-3920C9D3FF20}" destId="{5AF286B1-E407-4867-8E78-1FFA0125F9B1}" srcOrd="1" destOrd="0" presId="urn:microsoft.com/office/officeart/2005/8/layout/orgChart1"/>
+    <dgm:cxn modelId="{EC9FD535-BF36-45A3-B06A-7026812F8DD7}" type="presOf" srcId="{9752BF25-6E46-44F9-8AA0-404A02849848}" destId="{DCE5446E-90A2-48B8-89D4-9533B906F2D9}" srcOrd="0" destOrd="0" presId="urn:microsoft.com/office/officeart/2005/8/layout/orgChart1"/>
+    <dgm:cxn modelId="{630E5CED-8F04-4B67-A029-74ADA3CBD390}" type="presOf" srcId="{6B92CC2B-14D5-48EC-8E59-ED566ACFB5BA}" destId="{527AB7DC-F356-4F3D-B7ED-1898E5026DA4}" srcOrd="0" destOrd="0" presId="urn:microsoft.com/office/officeart/2005/8/layout/orgChart1"/>
+    <dgm:cxn modelId="{9B4ACCE4-FF52-457A-94B1-D836D5DB8747}" type="presOf" srcId="{3C9BAE69-B0E8-4596-A9B9-2012D4F41326}" destId="{DA300D94-B201-4B99-AFA4-CDAE9EF70F2F}" srcOrd="0" destOrd="0" presId="urn:microsoft.com/office/officeart/2005/8/layout/orgChart1"/>
+    <dgm:cxn modelId="{98C35C9F-4B56-43D7-A0A5-58A2465FA45E}" type="presOf" srcId="{DF9B0DC1-3BED-4516-9556-6488E17904DE}" destId="{65A65562-13DE-46CD-A545-202F097F44E0}" srcOrd="1" destOrd="0" presId="urn:microsoft.com/office/officeart/2005/8/layout/orgChart1"/>
+    <dgm:cxn modelId="{68E340F4-6368-41A9-A2C6-F3A331CCBA09}" type="presOf" srcId="{46470598-2D52-436C-9141-650B5DB27B3E}" destId="{3DC7CB40-14C5-4FF3-B30C-ABB13864CEDA}" srcOrd="1" destOrd="0" presId="urn:microsoft.com/office/officeart/2005/8/layout/orgChart1"/>
+    <dgm:cxn modelId="{05D05391-D230-47BC-B603-C6B42B637F43}" srcId="{DB8D4E0C-7119-4D57-95C5-ED80585E2ACC}" destId="{2FD202C2-1782-4B5F-A6BD-D57C7B83E21A}" srcOrd="4" destOrd="0" parTransId="{525968C9-A93C-443F-9F3D-4FADC37ACB6C}" sibTransId="{362AFE79-8E9E-4165-BB95-ACCFD487D09D}"/>
+    <dgm:cxn modelId="{72358B45-9B7B-4CCD-9169-CD08C51478DE}" srcId="{F5104EE1-614A-4ED2-A2D2-E3AF48EFCE1C}" destId="{52411530-08AD-448C-B79B-9D88CED06938}" srcOrd="2" destOrd="0" parTransId="{EBBBBF8A-5A7F-42B5-9050-AD81B1621531}" sibTransId="{AD523EB7-3071-42FE-84A3-48992F283269}"/>
+    <dgm:cxn modelId="{4C2AB0ED-BA2A-4908-BCB7-A6002DF6F50B}" type="presOf" srcId="{C77F5B83-7D38-4D11-BEBE-41D75573DE87}" destId="{A918563E-BA43-4CD6-891F-BB37DED96F93}" srcOrd="0" destOrd="0" presId="urn:microsoft.com/office/officeart/2005/8/layout/orgChart1"/>
+    <dgm:cxn modelId="{AA9C98CC-0558-4311-8BD1-290C82204222}" type="presOf" srcId="{38E98B82-4EC1-4147-8F6A-CD293DCBCE37}" destId="{1ACC0625-B09E-49C7-BE09-D734CE7D12FB}" srcOrd="0" destOrd="0" presId="urn:microsoft.com/office/officeart/2005/8/layout/orgChart1"/>
+    <dgm:cxn modelId="{FE5E4A2E-038B-4F45-BD3A-8E64161FA149}" type="presOf" srcId="{C77F5B83-7D38-4D11-BEBE-41D75573DE87}" destId="{97C0FB6C-11D4-4D3E-A6F0-5A6919263380}" srcOrd="1" destOrd="0" presId="urn:microsoft.com/office/officeart/2005/8/layout/orgChart1"/>
+    <dgm:cxn modelId="{6E79719A-ABBD-4B27-AAA2-8FE3D19CAB78}" type="presOf" srcId="{68825919-3F4C-4C7C-86BB-631CE2E0F4ED}" destId="{3BA0A2B0-73C5-49C7-9D3E-EBC069ED4331}" srcOrd="1" destOrd="0" presId="urn:microsoft.com/office/officeart/2005/8/layout/orgChart1"/>
+    <dgm:cxn modelId="{700B76A2-E9B3-4061-B675-6515B1D7EA5C}" srcId="{433C563D-18E1-44C0-A5D7-5E26E52943CA}" destId="{6709C6C4-B376-42BE-B32B-188A555E8861}" srcOrd="0" destOrd="0" parTransId="{EEFBD60C-F04D-4E4F-9F83-A74D3CC23C94}" sibTransId="{B7349F4E-53D6-4603-997D-0CA3334782F9}"/>
+    <dgm:cxn modelId="{71A3C27B-2AF2-4CA4-9987-1790013E5289}" type="presOf" srcId="{A7FFF4E1-9715-49D6-BCA1-54E15D8BC6B1}" destId="{E912878F-5D61-47D0-81FC-D67F5C035F55}" srcOrd="0" destOrd="0" presId="urn:microsoft.com/office/officeart/2005/8/layout/orgChart1"/>
+    <dgm:cxn modelId="{3D448480-476B-4753-BB0B-A5209107E3A8}" srcId="{88DBC2BE-398A-4470-8DCE-B4AA5D67C803}" destId="{55B180C4-9F29-4423-A049-44C20F5E6C77}" srcOrd="0" destOrd="0" parTransId="{7704640B-B94B-4F84-912A-EA1217AF6373}" sibTransId="{103D8FDE-F495-4D7D-A731-324BC33CBF5C}"/>
+    <dgm:cxn modelId="{726DB7B6-BE34-414A-9D93-AAF7777370C7}" type="presOf" srcId="{A7ADC3FA-BB4C-4B4C-B041-D96A82CAD0F3}" destId="{F51BDEAB-E187-4BE2-884C-8C2E57FB250A}" srcOrd="0" destOrd="0" presId="urn:microsoft.com/office/officeart/2005/8/layout/orgChart1"/>
+    <dgm:cxn modelId="{44645E70-C381-4789-AC95-8BDF6FBB0431}" type="presOf" srcId="{700DB183-6F8B-49B8-BEFD-FB6A2F1289B3}" destId="{D2BAA51B-39D8-4826-8F4C-A83143FC3983}" srcOrd="0" destOrd="0" presId="urn:microsoft.com/office/officeart/2005/8/layout/orgChart1"/>
+    <dgm:cxn modelId="{A43441CD-A13A-4FBF-B523-A2B738867952}" type="presOf" srcId="{CD3F27E4-8784-462A-9CA2-35478DB04C85}" destId="{A8FC8BE6-A2AF-48AF-BDFB-72C8307380F3}" srcOrd="0" destOrd="0" presId="urn:microsoft.com/office/officeart/2005/8/layout/orgChart1"/>
+    <dgm:cxn modelId="{536494D2-EED5-43D0-A354-4366299154B0}" type="presOf" srcId="{88DBC2BE-398A-4470-8DCE-B4AA5D67C803}" destId="{E5610B8C-F2E3-4C5F-BB89-4677D0DB9EC5}" srcOrd="1" destOrd="0" presId="urn:microsoft.com/office/officeart/2005/8/layout/orgChart1"/>
+    <dgm:cxn modelId="{67F70188-48F5-4C65-9423-BC54953EED8F}" type="presOf" srcId="{EC24D606-4B2D-46C0-983F-40B908936070}" destId="{29C16F5C-3BFA-401F-90D7-42541C929378}" srcOrd="0" destOrd="0" presId="urn:microsoft.com/office/officeart/2005/8/layout/orgChart1"/>
+    <dgm:cxn modelId="{99A7F268-D4A9-4E4D-8334-2525CAEE9FA6}" type="presOf" srcId="{5B48AFA7-E5EF-4AD4-B4D1-0EDF70F93F15}" destId="{4619DA4C-7743-4367-A599-10ED93A7B30B}" srcOrd="0" destOrd="0" presId="urn:microsoft.com/office/officeart/2005/8/layout/orgChart1"/>
+    <dgm:cxn modelId="{470F3F7D-E437-4754-9AE2-373293711AD2}" type="presOf" srcId="{302F505E-8605-4BBF-A060-3BBF75B71F76}" destId="{9F598D12-C63E-4458-B71F-6A4E3ADBBF85}" srcOrd="0" destOrd="0" presId="urn:microsoft.com/office/officeart/2005/8/layout/orgChart1"/>
+    <dgm:cxn modelId="{ABC99D74-5467-4AC5-8F71-872EA0C3FB1D}" type="presOf" srcId="{F5104EE1-614A-4ED2-A2D2-E3AF48EFCE1C}" destId="{DD94CB8D-D845-4AFF-9603-F88AA479E928}" srcOrd="1" destOrd="0" presId="urn:microsoft.com/office/officeart/2005/8/layout/orgChart1"/>
+    <dgm:cxn modelId="{FE87C34A-39DA-46AA-987C-BCA4D6E025DB}" type="presOf" srcId="{E02D1DF4-6183-4A49-95A9-D0DA25161C63}" destId="{9C04D97B-DB52-49B8-90C2-94F422169937}" srcOrd="0" destOrd="0" presId="urn:microsoft.com/office/officeart/2005/8/layout/orgChart1"/>
+    <dgm:cxn modelId="{4EC35C98-0F0B-4267-A8A6-1327222D2C1D}" type="presOf" srcId="{DBAD3930-7AEB-4562-B0AF-C078F25DB319}" destId="{BBB3FBC9-7D87-4D33-83A6-7A64139EE1B6}" srcOrd="1" destOrd="0" presId="urn:microsoft.com/office/officeart/2005/8/layout/orgChart1"/>
+    <dgm:cxn modelId="{0F74B92C-E2AB-40D2-910C-8644B743FC3B}" srcId="{D076E9D2-8C9A-4FBF-8F21-E45AFB911D04}" destId="{DF9B0DC1-3BED-4516-9556-6488E17904DE}" srcOrd="2" destOrd="0" parTransId="{F753350C-68B0-4D51-8697-F3E30CF21C19}" sibTransId="{C74B8DD9-3A94-4B4D-AA36-3384D8FECCB5}"/>
+    <dgm:cxn modelId="{826DFE55-1BA0-4773-82A0-43DE5A321ADE}" type="presOf" srcId="{AAC3316B-A280-4EB5-A33B-EB6B691377D0}" destId="{C7E892ED-90DA-4767-97DB-ABDA916A5666}" srcOrd="0" destOrd="0" presId="urn:microsoft.com/office/officeart/2005/8/layout/orgChart1"/>
+    <dgm:cxn modelId="{58532B9A-52E1-4D8C-B982-E2EB2BAD28CE}" type="presOf" srcId="{00ACD7C7-7371-4788-9FC6-126A1A8408E4}" destId="{E9B5ACD4-100D-4054-9C15-80A3CD227AB2}" srcOrd="0" destOrd="0" presId="urn:microsoft.com/office/officeart/2005/8/layout/orgChart1"/>
+    <dgm:cxn modelId="{62D950F4-EA25-4EAD-B5F9-62D53D9BB08F}" type="presOf" srcId="{433C563D-18E1-44C0-A5D7-5E26E52943CA}" destId="{89DDDBA3-35EF-42F1-9D6D-4B94BBA4BA0D}" srcOrd="1" destOrd="0" presId="urn:microsoft.com/office/officeart/2005/8/layout/orgChart1"/>
+    <dgm:cxn modelId="{AE62E4A8-9805-44E2-8C83-92598D3B0552}" type="presOf" srcId="{D6A7751B-750D-4149-BCC6-11827972437F}" destId="{87036C6C-B417-4116-91A5-2523BE43E409}" srcOrd="0" destOrd="0" presId="urn:microsoft.com/office/officeart/2005/8/layout/orgChart1"/>
+    <dgm:cxn modelId="{A05A7569-2C8A-4E15-AA20-74ABAA9C7D5B}" type="presOf" srcId="{52411530-08AD-448C-B79B-9D88CED06938}" destId="{F8191636-269D-4C8D-A142-5D7650B80D95}" srcOrd="0" destOrd="0" presId="urn:microsoft.com/office/officeart/2005/8/layout/orgChart1"/>
+    <dgm:cxn modelId="{F476F3C0-32D7-4B49-8136-1E083006F785}" type="presOf" srcId="{F5104EE1-614A-4ED2-A2D2-E3AF48EFCE1C}" destId="{0E67F47E-E13F-42AE-8397-14B102C722BA}" srcOrd="0" destOrd="0" presId="urn:microsoft.com/office/officeart/2005/8/layout/orgChart1"/>
+    <dgm:cxn modelId="{371FCD26-5E31-430B-AAA2-1004D10C033D}" type="presOf" srcId="{DDE8FAEB-C4AC-4610-9D71-EB2265FB6BCE}" destId="{42F57739-3233-43DA-AD66-44E288FE50CE}" srcOrd="0" destOrd="0" presId="urn:microsoft.com/office/officeart/2005/8/layout/orgChart1"/>
+    <dgm:cxn modelId="{EC0117EA-BBF2-44DA-AC5B-35001087936A}" type="presOf" srcId="{D2390AEA-67CE-4A0E-AFCB-540CB6460F5D}" destId="{809E7021-0744-4F96-ACAE-A790F66E835C}" srcOrd="0" destOrd="0" presId="urn:microsoft.com/office/officeart/2005/8/layout/orgChart1"/>
+    <dgm:cxn modelId="{64DB116B-7883-4D19-A5A3-3A904835F099}" type="presOf" srcId="{433C563D-18E1-44C0-A5D7-5E26E52943CA}" destId="{D8B59E03-E873-412A-8F82-B51084D54188}" srcOrd="0" destOrd="0" presId="urn:microsoft.com/office/officeart/2005/8/layout/orgChart1"/>
+    <dgm:cxn modelId="{4F9D24E3-424D-4854-8145-10B557D8C0AD}" srcId="{DDE8FAEB-C4AC-4610-9D71-EB2265FB6BCE}" destId="{9752BF25-6E46-44F9-8AA0-404A02849848}" srcOrd="0" destOrd="0" parTransId="{A55219D0-C265-4867-B6B9-FD3D03995104}" sibTransId="{62072234-5928-4436-889D-02F4F835D60F}"/>
+    <dgm:cxn modelId="{DD4A382C-4FBD-4999-AF70-E8B6383D7D1D}" type="presOf" srcId="{720409AE-8F12-4E7F-B962-DD7A12C0763D}" destId="{B9D5255D-B57C-4566-811A-F7DC998F272E}" srcOrd="0" destOrd="0" presId="urn:microsoft.com/office/officeart/2005/8/layout/orgChart1"/>
+    <dgm:cxn modelId="{2DE66161-DC4D-4468-9A13-A61F29DBA78B}" type="presOf" srcId="{DF9B0DC1-3BED-4516-9556-6488E17904DE}" destId="{3AAE1F18-6373-4894-89A1-CA8FDEE1636E}" srcOrd="0" destOrd="0" presId="urn:microsoft.com/office/officeart/2005/8/layout/orgChart1"/>
+    <dgm:cxn modelId="{BD943C68-1761-48F4-A774-E9D1A74A0CD6}" type="presOf" srcId="{720409AE-8F12-4E7F-B962-DD7A12C0763D}" destId="{C069E504-E612-4F86-9C3F-9740D3D86F49}" srcOrd="1" destOrd="0" presId="urn:microsoft.com/office/officeart/2005/8/layout/orgChart1"/>
+    <dgm:cxn modelId="{2928817C-0D4B-4EF6-94DD-B29FDD983ED0}" type="presOf" srcId="{D577DCE7-0757-4809-9129-3FD8CAE9040B}" destId="{0EBD83B3-7953-429E-8B05-34DDB48B916B}" srcOrd="1" destOrd="0" presId="urn:microsoft.com/office/officeart/2005/8/layout/orgChart1"/>
+    <dgm:cxn modelId="{6ABDEB6B-0CF9-45B3-A6DF-B524A26F7897}" type="presOf" srcId="{DC2E6D8A-421E-4B0E-87C0-CF69987A7A0C}" destId="{0EAE9532-E555-4823-A3E4-79689260836C}" srcOrd="0" destOrd="0" presId="urn:microsoft.com/office/officeart/2005/8/layout/orgChart1"/>
+    <dgm:cxn modelId="{8F155241-29FD-414A-B469-A1A89DCB055A}" type="presOf" srcId="{3A0BF361-9AA4-4569-BC64-929A7B34CE39}" destId="{99C4AF25-D8C7-4292-B8E8-D59EAE5CE269}" srcOrd="1" destOrd="0" presId="urn:microsoft.com/office/officeart/2005/8/layout/orgChart1"/>
+    <dgm:cxn modelId="{3CBF5725-1E2B-4AD4-A026-158A8D988677}" type="presOf" srcId="{E44CAAFE-B22E-41A2-AEC1-53261B5711A5}" destId="{25CDA8E5-668E-47A1-9F2D-E7A0272A3E7A}" srcOrd="1" destOrd="0" presId="urn:microsoft.com/office/officeart/2005/8/layout/orgChart1"/>
+    <dgm:cxn modelId="{A7238A3A-E5D6-4A76-90EB-61231E8F229A}" type="presOf" srcId="{CD3F27E4-8784-462A-9CA2-35478DB04C85}" destId="{946C4E52-3794-4578-AAB7-20EC9E1971B6}" srcOrd="1" destOrd="0" presId="urn:microsoft.com/office/officeart/2005/8/layout/orgChart1"/>
+    <dgm:cxn modelId="{5B05FF8C-2973-4C84-A379-4F8FB598DAA9}" type="presOf" srcId="{525968C9-A93C-443F-9F3D-4FADC37ACB6C}" destId="{DBA1AB52-FDA3-42DE-9AAE-2361C258F1CE}" srcOrd="0" destOrd="0" presId="urn:microsoft.com/office/officeart/2005/8/layout/orgChart1"/>
+    <dgm:cxn modelId="{C3A77F5A-F434-4A7E-A597-DA52660877D6}" type="presOf" srcId="{98F48029-F3DA-4ACA-ACFB-EA175E264623}" destId="{42F68E05-B618-4547-9677-0C3720CC90CD}" srcOrd="1" destOrd="0" presId="urn:microsoft.com/office/officeart/2005/8/layout/orgChart1"/>
+    <dgm:cxn modelId="{9996882D-5D95-44A8-B086-7C365F53F1CE}" type="presOf" srcId="{141B0785-CF3F-4FA2-993E-45369E92C88D}" destId="{66D81005-91E0-4667-90F7-8B9A4135F62C}" srcOrd="0" destOrd="0" presId="urn:microsoft.com/office/officeart/2005/8/layout/orgChart1"/>
+    <dgm:cxn modelId="{D086FA5B-9707-472C-9A1D-C73FA0A6880F}" type="presOf" srcId="{68825919-3F4C-4C7C-86BB-631CE2E0F4ED}" destId="{0CDACEA5-2835-4EFB-92A0-C1C6FFBE8C9F}" srcOrd="0" destOrd="0" presId="urn:microsoft.com/office/officeart/2005/8/layout/orgChart1"/>
+    <dgm:cxn modelId="{C77330CB-87A4-46A5-A5EA-60C79E0ADE27}" type="presOf" srcId="{8F381190-739B-436C-A63B-D387A1C18F7F}" destId="{787B0889-9BE1-418F-8202-55B025FFE068}" srcOrd="0" destOrd="0" presId="urn:microsoft.com/office/officeart/2005/8/layout/orgChart1"/>
+    <dgm:cxn modelId="{A9098099-966A-4E67-AA81-4FB5373F8173}" type="presOf" srcId="{52411530-08AD-448C-B79B-9D88CED06938}" destId="{A221B98D-D726-4933-B5B2-5C0C316A7C25}" srcOrd="1" destOrd="0" presId="urn:microsoft.com/office/officeart/2005/8/layout/orgChart1"/>
+    <dgm:cxn modelId="{AA0F6B54-1A33-4665-A597-2AF4D37C7384}" srcId="{9752BF25-6E46-44F9-8AA0-404A02849848}" destId="{E02D1DF4-6183-4A49-95A9-D0DA25161C63}" srcOrd="3" destOrd="0" parTransId="{D32D3DDC-5942-4644-AACD-842682E36DF0}" sibTransId="{F7DEF489-B60D-4B76-8394-D535592E2497}"/>
+    <dgm:cxn modelId="{CD74BD0B-D678-483E-9081-BCBCFC06B233}" type="presOf" srcId="{2EA94471-0A40-4B73-9286-3920C9D3FF20}" destId="{55414A74-BD61-4DF0-9BE8-A5B86CB7DE03}" srcOrd="0" destOrd="0" presId="urn:microsoft.com/office/officeart/2005/8/layout/orgChart1"/>
+    <dgm:cxn modelId="{34DF4BFC-8856-402A-8122-738BCFBB0663}" srcId="{DB8D4E0C-7119-4D57-95C5-ED80585E2ACC}" destId="{16A5F8FD-2B88-4A8D-A4F3-07F93D19FC75}" srcOrd="2" destOrd="0" parTransId="{8F381190-739B-436C-A63B-D387A1C18F7F}" sibTransId="{A9BD5FCA-CB56-4AC7-BC60-D5D2A2E8DDE8}"/>
+    <dgm:cxn modelId="{18AC0B6D-63D6-4663-B564-EE7F072DD23F}" type="presOf" srcId="{B5E581C6-8A0E-4FF6-8D07-3F204A482313}" destId="{439AE8B9-A3FF-48A6-90BB-4BF371AD3DF2}" srcOrd="0" destOrd="0" presId="urn:microsoft.com/office/officeart/2005/8/layout/orgChart1"/>
+    <dgm:cxn modelId="{3631A33A-C369-4501-A33B-F82BF5DC36DD}" type="presOf" srcId="{D577DCE7-0757-4809-9129-3FD8CAE9040B}" destId="{C9C75A71-E7A8-49F8-A159-7DBA2D2478C1}" srcOrd="0" destOrd="0" presId="urn:microsoft.com/office/officeart/2005/8/layout/orgChart1"/>
+    <dgm:cxn modelId="{B165AFBA-989E-41BC-AD7C-A78B7A055F7D}" srcId="{433C563D-18E1-44C0-A5D7-5E26E52943CA}" destId="{6B92CC2B-14D5-48EC-8E59-ED566ACFB5BA}" srcOrd="1" destOrd="0" parTransId="{302F505E-8605-4BBF-A060-3BBF75B71F76}" sibTransId="{2E2D4392-61ED-466E-A225-14F03716FFE2}"/>
+    <dgm:cxn modelId="{550AFA89-2864-4C6F-90CE-7F67151CA14F}" type="presOf" srcId="{572CBEFF-74E4-490A-AB79-156F5841DB57}" destId="{26C6A8EC-290B-4BDA-ABB2-A6E20C564A8D}" srcOrd="0" destOrd="0" presId="urn:microsoft.com/office/officeart/2005/8/layout/orgChart1"/>
+    <dgm:cxn modelId="{48CA2FC4-A3A2-4E14-978B-18BD95235F0B}" srcId="{88DBC2BE-398A-4470-8DCE-B4AA5D67C803}" destId="{D2390AEA-67CE-4A0E-AFCB-540CB6460F5D}" srcOrd="2" destOrd="0" parTransId="{38E98B82-4EC1-4147-8F6A-CD293DCBCE37}" sibTransId="{0AE0ECB1-994B-4573-B6B4-10EFDD8FD938}"/>
+    <dgm:cxn modelId="{763CCD4E-590A-41CA-AD96-932948FCFAFF}" srcId="{E02D1DF4-6183-4A49-95A9-D0DA25161C63}" destId="{5B48AFA7-E5EF-4AD4-B4D1-0EDF70F93F15}" srcOrd="0" destOrd="0" parTransId="{5D683D6E-D7C2-4AAD-BDED-329DEDF5F5EC}" sibTransId="{55511CCB-1A45-493E-991A-888407047136}"/>
+    <dgm:cxn modelId="{BD95F2AD-B547-4079-A0BC-802523AAB321}" type="presOf" srcId="{F6660B26-BA4F-40B3-A014-EEED745FA592}" destId="{A05FCAFA-BB13-4880-B49A-051ADD1A6CD5}" srcOrd="0" destOrd="0" presId="urn:microsoft.com/office/officeart/2005/8/layout/orgChart1"/>
+    <dgm:cxn modelId="{5EE1DF6C-D8AD-4AB4-BD4D-F079F0FE2A8E}" type="presOf" srcId="{6709C6C4-B376-42BE-B32B-188A555E8861}" destId="{2418BED5-A4D7-45BB-B02F-8D196DC373CC}" srcOrd="0" destOrd="0" presId="urn:microsoft.com/office/officeart/2005/8/layout/orgChart1"/>
+    <dgm:cxn modelId="{A03757ED-B05C-40E7-A903-1B7D06979969}" type="presOf" srcId="{46470598-2D52-436C-9141-650B5DB27B3E}" destId="{324DD098-66DC-40FB-9CE7-2C66912EE75C}" srcOrd="0" destOrd="0" presId="urn:microsoft.com/office/officeart/2005/8/layout/orgChart1"/>
+    <dgm:cxn modelId="{8E6F9E09-89B6-4548-92C5-D8CA5554F9A0}" srcId="{F5104EE1-614A-4ED2-A2D2-E3AF48EFCE1C}" destId="{D577DCE7-0757-4809-9129-3FD8CAE9040B}" srcOrd="1" destOrd="0" parTransId="{F79D1677-14F0-4A50-89DD-3C2A2D7BA72A}" sibTransId="{CEC87732-CA46-49C1-8549-EB599AECC1D1}"/>
+    <dgm:cxn modelId="{2ED69820-DC40-4A2D-8061-FE2CC6823C66}" type="presOf" srcId="{E02D1DF4-6183-4A49-95A9-D0DA25161C63}" destId="{854871BF-C174-4264-B5FD-DDAF187DE239}" srcOrd="1" destOrd="0" presId="urn:microsoft.com/office/officeart/2005/8/layout/orgChart1"/>
+    <dgm:cxn modelId="{C71A0262-F488-4122-AEB4-A3952A01948B}" srcId="{D076E9D2-8C9A-4FBF-8F21-E45AFB911D04}" destId="{46470598-2D52-436C-9141-650B5DB27B3E}" srcOrd="3" destOrd="0" parTransId="{51E037B2-2414-4A9D-B6F2-3DA4BC55BCDF}" sibTransId="{3CD5A875-ED98-40C5-A578-0F2B303BB55F}"/>
+    <dgm:cxn modelId="{61DDEEC1-7C8A-4952-8FB7-536D03DDADB7}" srcId="{E02D1DF4-6183-4A49-95A9-D0DA25161C63}" destId="{98F48029-F3DA-4ACA-ACFB-EA175E264623}" srcOrd="4" destOrd="0" parTransId="{AAC3316B-A280-4EB5-A33B-EB6B691377D0}" sibTransId="{0767EDD1-282B-45C9-A721-752E0F0576E6}"/>
+    <dgm:cxn modelId="{D47B1805-1D2E-4443-9974-38AAEABFD9E8}" type="presOf" srcId="{F753350C-68B0-4D51-8697-F3E30CF21C19}" destId="{C640837C-1A5F-4D24-BB27-29EE4C4DD129}" srcOrd="0" destOrd="0" presId="urn:microsoft.com/office/officeart/2005/8/layout/orgChart1"/>
+    <dgm:cxn modelId="{41075F6A-4C6F-4E36-B821-338A9F654147}" type="presOf" srcId="{D25B3256-9144-4113-B8DA-678DCBBB7869}" destId="{0FB6017F-F58A-43B9-BB82-BE20FE08E025}" srcOrd="0" destOrd="0" presId="urn:microsoft.com/office/officeart/2005/8/layout/orgChart1"/>
+    <dgm:cxn modelId="{832BCF38-A8EC-4B11-9DF3-F4CF706A56D3}" type="presOf" srcId="{CFC73D90-4300-4E1D-AC1B-E2043579F9E8}" destId="{086E5289-D893-442F-8E10-E3A8011896C8}" srcOrd="0" destOrd="0" presId="urn:microsoft.com/office/officeart/2005/8/layout/orgChart1"/>
+    <dgm:cxn modelId="{C86FE952-1C66-41BC-AD41-27204C2A3B27}" type="presOf" srcId="{55B180C4-9F29-4423-A049-44C20F5E6C77}" destId="{EE3B308E-C3F8-4AE7-A3EF-A7C428A96E46}" srcOrd="1" destOrd="0" presId="urn:microsoft.com/office/officeart/2005/8/layout/orgChart1"/>
+    <dgm:cxn modelId="{7FE4361C-8E08-4463-ABD3-D46878A0B78F}" type="presOf" srcId="{CAA695E1-4B35-41F5-ADEF-1542242FC42D}" destId="{8F2323B2-1EE4-4672-B878-00F2181B0175}" srcOrd="0" destOrd="0" presId="urn:microsoft.com/office/officeart/2005/8/layout/orgChart1"/>
+    <dgm:cxn modelId="{D8760C26-28D2-4C7C-A27C-384D42E08550}" type="presOf" srcId="{01289DDE-3AF0-455F-B6C8-6BF072DB4BCA}" destId="{674AAEF8-2552-48B1-A7ED-15DA0ADA2008}" srcOrd="0" destOrd="0" presId="urn:microsoft.com/office/officeart/2005/8/layout/orgChart1"/>
+    <dgm:cxn modelId="{A7B5862E-6F96-4CFE-B88D-99C35C02FAA6}" type="presOf" srcId="{7C603412-98C4-4310-BB27-8C30841AFE85}" destId="{90407CFD-7187-4CE1-A3D5-6136CB1CF028}" srcOrd="0" destOrd="0" presId="urn:microsoft.com/office/officeart/2005/8/layout/orgChart1"/>
+    <dgm:cxn modelId="{76A8F26F-CE5E-4346-B6DE-AA4A40A5294A}" type="presOf" srcId="{420AF6B1-C24F-46D6-9167-FE194FAD93F9}" destId="{50C82CFA-ED51-4EB2-A02E-BB5E7D5195DB}" srcOrd="0" destOrd="0" presId="urn:microsoft.com/office/officeart/2005/8/layout/orgChart1"/>
+    <dgm:cxn modelId="{4BE5DCA2-0FEB-489B-879D-F678A5D7C6F5}" srcId="{9752BF25-6E46-44F9-8AA0-404A02849848}" destId="{D076E9D2-8C9A-4FBF-8F21-E45AFB911D04}" srcOrd="5" destOrd="0" parTransId="{3113A317-2BBC-46F4-AFF0-630974A7896C}" sibTransId="{F9F5421D-A62E-4A85-8911-72CAA8B2D95D}"/>
+    <dgm:cxn modelId="{B6304629-FE9D-4DBC-93B0-F49E480956B9}" type="presOf" srcId="{16A5F8FD-2B88-4A8D-A4F3-07F93D19FC75}" destId="{AA40AD17-1CF1-429D-9DDB-D25F675FF467}" srcOrd="1" destOrd="0" presId="urn:microsoft.com/office/officeart/2005/8/layout/orgChart1"/>
+    <dgm:cxn modelId="{B26FEE96-0158-4E27-A168-D32305FF18C8}" type="presOf" srcId="{7A73BBAC-3344-41E1-B7CB-64F61604569B}" destId="{4CF9E6F9-C231-47FA-9D4B-594F31B0B009}" srcOrd="0" destOrd="0" presId="urn:microsoft.com/office/officeart/2005/8/layout/orgChart1"/>
+    <dgm:cxn modelId="{9060E27E-49D1-4A91-9E4A-B593BAE6B40C}" srcId="{E02D1DF4-6183-4A49-95A9-D0DA25161C63}" destId="{700DB183-6F8B-49B8-BEFD-FB6A2F1289B3}" srcOrd="3" destOrd="0" parTransId="{01289DDE-3AF0-455F-B6C8-6BF072DB4BCA}" sibTransId="{373281FE-7255-46B3-BB5D-A7FB215CD1F9}"/>
+    <dgm:cxn modelId="{8C8BE543-71E4-4948-8712-CFE29373C17C}" type="presOf" srcId="{55B180C4-9F29-4423-A049-44C20F5E6C77}" destId="{4AC5F605-9F8A-4CF9-9260-4925C2FA9884}" srcOrd="0" destOrd="0" presId="urn:microsoft.com/office/officeart/2005/8/layout/orgChart1"/>
+    <dgm:cxn modelId="{9C6A250A-0F9C-4726-8948-C983E6F05E83}" type="presOf" srcId="{EBBBBF8A-5A7F-42B5-9050-AD81B1621531}" destId="{47277B1E-5DB7-4934-85A7-A00B87BF1F7A}" srcOrd="0" destOrd="0" presId="urn:microsoft.com/office/officeart/2005/8/layout/orgChart1"/>
+    <dgm:cxn modelId="{94D61F1F-5156-481D-8285-F9985AC89A55}" type="presOf" srcId="{E44CAAFE-B22E-41A2-AEC1-53261B5711A5}" destId="{BFD88574-D18A-4B6F-A6E0-1A6B08AF497B}" srcOrd="0" destOrd="0" presId="urn:microsoft.com/office/officeart/2005/8/layout/orgChart1"/>
+    <dgm:cxn modelId="{309EAFC5-54A0-4C48-89E0-0DB3DD32C53B}" type="presOf" srcId="{6E059825-BFA7-4E33-8007-5F1A61A2D70D}" destId="{7006F709-3E5B-4115-9061-3E290A267410}" srcOrd="0" destOrd="0" presId="urn:microsoft.com/office/officeart/2005/8/layout/orgChart1"/>
+    <dgm:cxn modelId="{3CFCEEDE-E150-41FA-AB11-C3A3593AF014}" srcId="{433C563D-18E1-44C0-A5D7-5E26E52943CA}" destId="{68825919-3F4C-4C7C-86BB-631CE2E0F4ED}" srcOrd="2" destOrd="0" parTransId="{92D587CC-A587-4717-92A7-B4ECB2ACA3AD}" sibTransId="{64C4BBEC-8DDC-42A2-976B-EA9A02F6F967}"/>
+    <dgm:cxn modelId="{7FFAD08E-180B-4765-88C1-B4A7AAF2E175}" type="presOf" srcId="{2FD202C2-1782-4B5F-A6BD-D57C7B83E21A}" destId="{F3B3BDCB-5F2D-461E-893F-CD3EF1EAEDFF}" srcOrd="0" destOrd="0" presId="urn:microsoft.com/office/officeart/2005/8/layout/orgChart1"/>
+    <dgm:cxn modelId="{7D8AC8EF-A1A8-4F5E-B2E8-C17AEC8D6864}" type="presOf" srcId="{5B48AFA7-E5EF-4AD4-B4D1-0EDF70F93F15}" destId="{F54F65BE-4077-4018-AA08-3DC91496007D}" srcOrd="1" destOrd="0" presId="urn:microsoft.com/office/officeart/2005/8/layout/orgChart1"/>
+    <dgm:cxn modelId="{FB1EA9B9-A500-452C-BE2E-E55A267515EA}" srcId="{AB7387C1-522C-43B0-B9D8-D34734B90FEA}" destId="{720409AE-8F12-4E7F-B962-DD7A12C0763D}" srcOrd="0" destOrd="0" parTransId="{F238276E-B2DD-424E-9EEE-D94562A3D1DA}" sibTransId="{DC19C438-9ACA-45D0-9EA5-A6F13A8146E2}"/>
+    <dgm:cxn modelId="{56DEFDA6-D3C9-410C-8B34-375DFE35C37C}" type="presOf" srcId="{6709C6C4-B376-42BE-B32B-188A555E8861}" destId="{DAC25472-22AE-4E59-BDE8-1766B181A298}" srcOrd="1" destOrd="0" presId="urn:microsoft.com/office/officeart/2005/8/layout/orgChart1"/>
+    <dgm:cxn modelId="{7BB2C899-C678-49EC-A624-10D91C86A960}" type="presOf" srcId="{C972CE84-24BB-43AB-B4B4-ADA0AA03BA28}" destId="{B5434974-6913-47D1-996C-6A7061228BBF}" srcOrd="1" destOrd="0" presId="urn:microsoft.com/office/officeart/2005/8/layout/orgChart1"/>
+    <dgm:cxn modelId="{1DAEBD76-77B6-4BCD-B473-DB08B2F99B46}" type="presOf" srcId="{D25B3256-9144-4113-B8DA-678DCBBB7869}" destId="{D2108865-5154-4F59-9B4B-4B5FFDEB64F9}" srcOrd="1" destOrd="0" presId="urn:microsoft.com/office/officeart/2005/8/layout/orgChart1"/>
+    <dgm:cxn modelId="{6E4782E2-6610-468A-BF92-E789180CF5B6}" type="presOf" srcId="{AB7387C1-522C-43B0-B9D8-D34734B90FEA}" destId="{74DE212E-BB2F-4BC9-BE42-E27EB554C458}" srcOrd="1" destOrd="0" presId="urn:microsoft.com/office/officeart/2005/8/layout/orgChart1"/>
+    <dgm:cxn modelId="{7B37ACB0-CA74-42AD-A091-029C6ABCE4D5}" type="presOf" srcId="{1247639B-6717-4FD2-9F98-7D244402EDC3}" destId="{54592FFE-5883-4CC7-9895-BD5D7E91DCCE}" srcOrd="0" destOrd="0" presId="urn:microsoft.com/office/officeart/2005/8/layout/orgChart1"/>
+    <dgm:cxn modelId="{1B22EF31-EF07-4562-B0AD-7F32A5E53D26}" type="presOf" srcId="{51E037B2-2414-4A9D-B6F2-3DA4BC55BCDF}" destId="{624875F1-6D80-4FEA-B3FC-4AC9486E3481}" srcOrd="0" destOrd="0" presId="urn:microsoft.com/office/officeart/2005/8/layout/orgChart1"/>
+    <dgm:cxn modelId="{02443E4E-1C77-4622-803C-6DF6588DDF76}" type="presOf" srcId="{98F48029-F3DA-4ACA-ACFB-EA175E264623}" destId="{FCFCDA3C-7B40-47F4-A640-D0BF92D22C5A}" srcOrd="0" destOrd="0" presId="urn:microsoft.com/office/officeart/2005/8/layout/orgChart1"/>
+    <dgm:cxn modelId="{2F34670A-AA92-42CB-BF21-B687A23E728B}" type="presOf" srcId="{9752BF25-6E46-44F9-8AA0-404A02849848}" destId="{FCA38D65-25EC-4985-9DE0-A1D0A35E82A9}" srcOrd="1" destOrd="0" presId="urn:microsoft.com/office/officeart/2005/8/layout/orgChart1"/>
+    <dgm:cxn modelId="{080B1668-4EED-4025-98A6-87C2263FF617}" srcId="{DB8D4E0C-7119-4D57-95C5-ED80585E2ACC}" destId="{2EA94471-0A40-4B73-9286-3920C9D3FF20}" srcOrd="3" destOrd="0" parTransId="{B5E581C6-8A0E-4FF6-8D07-3F204A482313}" sibTransId="{67E2DD48-DFDF-43D5-88BF-0AD423AB227D}"/>
+    <dgm:cxn modelId="{659546FF-929E-41A9-B00E-9104C00965FD}" type="presOf" srcId="{EEFBD60C-F04D-4E4F-9F83-A74D3CC23C94}" destId="{F61BE13B-C89F-4B19-90D1-6EC1C2536A2D}" srcOrd="0" destOrd="0" presId="urn:microsoft.com/office/officeart/2005/8/layout/orgChart1"/>
+    <dgm:cxn modelId="{0DBA0DC7-35A5-435D-9D6E-D0CE6F32BBBA}" srcId="{88DBC2BE-398A-4470-8DCE-B4AA5D67C803}" destId="{7C603412-98C4-4310-BB27-8C30841AFE85}" srcOrd="1" destOrd="0" parTransId="{3C9BAE69-B0E8-4596-A9B9-2012D4F41326}" sibTransId="{00C85B07-3B77-4FFE-A076-3DCA83D2D95C}"/>
+    <dgm:cxn modelId="{DD52EE1F-AF95-4832-9A5F-920505E6E453}" srcId="{9752BF25-6E46-44F9-8AA0-404A02849848}" destId="{433C563D-18E1-44C0-A5D7-5E26E52943CA}" srcOrd="1" destOrd="0" parTransId="{A7FFF4E1-9715-49D6-BCA1-54E15D8BC6B1}" sibTransId="{D87C5861-3AA2-4A49-917D-6537BF9725DA}"/>
+    <dgm:cxn modelId="{5F7B018F-946B-4B78-ADD2-AB5261CB5C60}" srcId="{9752BF25-6E46-44F9-8AA0-404A02849848}" destId="{DB8D4E0C-7119-4D57-95C5-ED80585E2ACC}" srcOrd="0" destOrd="0" parTransId="{CAA695E1-4B35-41F5-ADEF-1542242FC42D}" sibTransId="{AB2EC189-266F-42EF-91B4-4EBCB3752DA6}"/>
+    <dgm:cxn modelId="{740FA847-5F7F-41EB-B65E-3ECF461622F1}" type="presOf" srcId="{92D587CC-A587-4717-92A7-B4ECB2ACA3AD}" destId="{28109AF7-22BD-4D21-B32D-C8231FC2C8E4}" srcOrd="0" destOrd="0" presId="urn:microsoft.com/office/officeart/2005/8/layout/orgChart1"/>
     <dgm:cxn modelId="{88C7CEE9-985C-437F-A215-96E2C3428177}" srcId="{9752BF25-6E46-44F9-8AA0-404A02849848}" destId="{AB7387C1-522C-43B0-B9D8-D34734B90FEA}" srcOrd="4" destOrd="0" parTransId="{141B0785-CF3F-4FA2-993E-45369E92C88D}" sibTransId="{A05DD3FD-E369-4E45-90BE-7B8A3593D215}"/>
-    <dgm:cxn modelId="{52D97D86-4D39-4CE7-A02A-66331A398F84}" type="presOf" srcId="{420AF6B1-C24F-46D6-9167-FE194FAD93F9}" destId="{50C82CFA-ED51-4EB2-A02E-BB5E7D5195DB}" srcOrd="0" destOrd="0" presId="urn:microsoft.com/office/officeart/2005/8/layout/orgChart1"/>
-    <dgm:cxn modelId="{7CBDE632-931A-4557-8CF2-9FEBBD5E3F98}" type="presOf" srcId="{E44CAAFE-B22E-41A2-AEC1-53261B5711A5}" destId="{25CDA8E5-668E-47A1-9F2D-E7A0272A3E7A}" srcOrd="1" destOrd="0" presId="urn:microsoft.com/office/officeart/2005/8/layout/orgChart1"/>
-    <dgm:cxn modelId="{E443413A-AD89-4C71-94F9-BB618E96C800}" type="presOf" srcId="{DBAD3930-7AEB-4562-B0AF-C078F25DB319}" destId="{65CC5790-D06F-4F5B-BFDE-72DE945DEB53}" srcOrd="0" destOrd="0" presId="urn:microsoft.com/office/officeart/2005/8/layout/orgChart1"/>
-    <dgm:cxn modelId="{0A1477EC-0255-4D2C-86E0-88359933F01D}" type="presOf" srcId="{D25B3256-9144-4113-B8DA-678DCBBB7869}" destId="{0FB6017F-F58A-43B9-BB82-BE20FE08E025}" srcOrd="0" destOrd="0" presId="urn:microsoft.com/office/officeart/2005/8/layout/orgChart1"/>
-    <dgm:cxn modelId="{BB364A7F-1592-4489-A61A-7C325445EC6D}" type="presOf" srcId="{CAA695E1-4B35-41F5-ADEF-1542242FC42D}" destId="{8F2323B2-1EE4-4672-B878-00F2181B0175}" srcOrd="0" destOrd="0" presId="urn:microsoft.com/office/officeart/2005/8/layout/orgChart1"/>
+    <dgm:cxn modelId="{2E3859B1-2C1C-4A39-BBDE-1D3C7FEE8B95}" type="presOf" srcId="{7704640B-B94B-4F84-912A-EA1217AF6373}" destId="{B3814EFA-43A3-44A5-8A0B-749F9DDDD1CE}" srcOrd="0" destOrd="0" presId="urn:microsoft.com/office/officeart/2005/8/layout/orgChart1"/>
+    <dgm:cxn modelId="{E79B3538-F1ED-4721-B1A4-C4505AA27241}" type="presOf" srcId="{F59FF773-6D65-46AE-8371-14968DDFD7ED}" destId="{EDAEC857-82F0-448A-AFA8-801074D7AE09}" srcOrd="0" destOrd="0" presId="urn:microsoft.com/office/officeart/2005/8/layout/orgChart1"/>
+    <dgm:cxn modelId="{19BA6BC4-5980-4027-9CAB-C7FDF436AA79}" srcId="{9752BF25-6E46-44F9-8AA0-404A02849848}" destId="{88DBC2BE-398A-4470-8DCE-B4AA5D67C803}" srcOrd="2" destOrd="0" parTransId="{7A73BBAC-3344-41E1-B7CB-64F61604569B}" sibTransId="{D5E07F1B-383E-4B82-AF7D-A6B5C21C9E8C}"/>
+    <dgm:cxn modelId="{BDEFE7BA-878C-43EF-8135-19D815589555}" type="presOf" srcId="{D6A7751B-750D-4149-BCC6-11827972437F}" destId="{0B4DFCDE-CD38-4AFF-98B2-19090ACE6FB7}" srcOrd="1" destOrd="0" presId="urn:microsoft.com/office/officeart/2005/8/layout/orgChart1"/>
+    <dgm:cxn modelId="{67746522-6DDD-4F4A-BE3C-A058620931A7}" type="presOf" srcId="{5D683D6E-D7C2-4AAD-BDED-329DEDF5F5EC}" destId="{456FB610-9739-4058-8C82-69F77586BAA5}" srcOrd="0" destOrd="0" presId="urn:microsoft.com/office/officeart/2005/8/layout/orgChart1"/>
+    <dgm:cxn modelId="{44F3396A-F068-4A20-94D4-45DC364CBA18}" srcId="{E02D1DF4-6183-4A49-95A9-D0DA25161C63}" destId="{572CBEFF-74E4-490A-AB79-156F5841DB57}" srcOrd="2" destOrd="0" parTransId="{F6660B26-BA4F-40B3-A014-EEED745FA592}" sibTransId="{DC54229F-1444-44B8-9A1F-37EC0D925E17}"/>
+    <dgm:cxn modelId="{C0A2EC92-8769-4DEE-872F-6BE8EFB40151}" type="presOf" srcId="{D076E9D2-8C9A-4FBF-8F21-E45AFB911D04}" destId="{62386713-C724-43BC-BF87-8EB80896AAE3}" srcOrd="1" destOrd="0" presId="urn:microsoft.com/office/officeart/2005/8/layout/orgChart1"/>
+    <dgm:cxn modelId="{3528D7B9-68A5-4122-9967-3DF575833DFF}" type="presOf" srcId="{D2390AEA-67CE-4A0E-AFCB-540CB6460F5D}" destId="{48E717E3-9DD2-40BD-B186-AA135B2384B8}" srcOrd="1" destOrd="0" presId="urn:microsoft.com/office/officeart/2005/8/layout/orgChart1"/>
+    <dgm:cxn modelId="{B5C64FCF-5CC8-4195-848A-3AAC35599333}" srcId="{DB8D4E0C-7119-4D57-95C5-ED80585E2ACC}" destId="{C77F5B83-7D38-4D11-BEBE-41D75573DE87}" srcOrd="0" destOrd="0" parTransId="{F59FF773-6D65-46AE-8371-14968DDFD7ED}" sibTransId="{C02C337F-7B45-4C1E-844A-828B0DA00748}"/>
+    <dgm:cxn modelId="{B8895895-C1B3-4297-A596-AC7ADEDD76F6}" type="presOf" srcId="{D32D3DDC-5942-4644-AACD-842682E36DF0}" destId="{2AF93637-3799-49C1-ABA3-404EFB9A6D8C}" srcOrd="0" destOrd="0" presId="urn:microsoft.com/office/officeart/2005/8/layout/orgChart1"/>
+    <dgm:cxn modelId="{74BA9BF0-199C-4081-A950-BFFFB9AF17C0}" srcId="{F5104EE1-614A-4ED2-A2D2-E3AF48EFCE1C}" destId="{CD3F27E4-8784-462A-9CA2-35478DB04C85}" srcOrd="0" destOrd="0" parTransId="{EC24D606-4B2D-46C0-983F-40B908936070}" sibTransId="{F1638E95-4C1A-49C0-A7C2-96CBCA9C058D}"/>
+    <dgm:cxn modelId="{EA11DBCF-9A56-4593-BA5F-79047D9C546F}" type="presOf" srcId="{700DB183-6F8B-49B8-BEFD-FB6A2F1289B3}" destId="{F2D78462-89DD-41E7-9D59-310C78A312CE}" srcOrd="1" destOrd="0" presId="urn:microsoft.com/office/officeart/2005/8/layout/orgChart1"/>
+    <dgm:cxn modelId="{98ABBBD1-481E-4F88-A5C8-468A83B28B9A}" type="presOf" srcId="{5AC52002-BA0F-4E4A-BBE3-8C0B248572FA}" destId="{94DA7ED8-25B6-4329-954D-09CE3262D29F}" srcOrd="0" destOrd="0" presId="urn:microsoft.com/office/officeart/2005/8/layout/orgChart1"/>
+    <dgm:cxn modelId="{EFE089E7-C759-494D-8EF7-DBA14182A4A4}" type="presOf" srcId="{7C603412-98C4-4310-BB27-8C30841AFE85}" destId="{F45B7BCA-AAAD-4FAC-8C97-C9AE21F1996A}" srcOrd="1" destOrd="0" presId="urn:microsoft.com/office/officeart/2005/8/layout/orgChart1"/>
+    <dgm:cxn modelId="{44B2FA4E-640B-4E2A-B7E1-14D293314476}" type="presOf" srcId="{3113A317-2BBC-46F4-AFF0-630974A7896C}" destId="{C982FAB4-9389-4C06-82DB-4050EFEEAF11}" srcOrd="0" destOrd="0" presId="urn:microsoft.com/office/officeart/2005/8/layout/orgChart1"/>
     <dgm:cxn modelId="{FE4A6191-314F-4FBF-A922-F2FB05B60F09}" srcId="{9752BF25-6E46-44F9-8AA0-404A02849848}" destId="{F5104EE1-614A-4ED2-A2D2-E3AF48EFCE1C}" srcOrd="6" destOrd="0" parTransId="{DC2E6D8A-421E-4B0E-87C0-CF69987A7A0C}" sibTransId="{C8D364B8-D3A9-470B-B160-AE7A8206D189}"/>
-    <dgm:cxn modelId="{FEAC1663-E172-4592-9100-466AA3C79D35}" type="presOf" srcId="{D6A7751B-750D-4149-BCC6-11827972437F}" destId="{0B4DFCDE-CD38-4AFF-98B2-19090ACE6FB7}" srcOrd="1" destOrd="0" presId="urn:microsoft.com/office/officeart/2005/8/layout/orgChart1"/>
-    <dgm:cxn modelId="{2023D85E-A3D6-4250-BCFE-C8A78083565F}" type="presOf" srcId="{D25B3256-9144-4113-B8DA-678DCBBB7869}" destId="{D2108865-5154-4F59-9B4B-4B5FFDEB64F9}" srcOrd="1" destOrd="0" presId="urn:microsoft.com/office/officeart/2005/8/layout/orgChart1"/>
-    <dgm:cxn modelId="{55A0D3BA-B24A-48FB-908A-9E32E26F7070}" type="presOf" srcId="{68825919-3F4C-4C7C-86BB-631CE2E0F4ED}" destId="{3BA0A2B0-73C5-49C7-9D3E-EBC069ED4331}" srcOrd="1" destOrd="0" presId="urn:microsoft.com/office/officeart/2005/8/layout/orgChart1"/>
-    <dgm:cxn modelId="{7FC590E8-F2C9-42EE-9BE2-2893E932B754}" type="presOf" srcId="{DF9B0DC1-3BED-4516-9556-6488E17904DE}" destId="{65A65562-13DE-46CD-A545-202F097F44E0}" srcOrd="1" destOrd="0" presId="urn:microsoft.com/office/officeart/2005/8/layout/orgChart1"/>
-    <dgm:cxn modelId="{17C9B0B2-9857-4DE3-A96A-4E0205A8FA74}" type="presOf" srcId="{6B92CC2B-14D5-48EC-8E59-ED566ACFB5BA}" destId="{093CC085-571B-4552-B4E3-CB30667C7334}" srcOrd="1" destOrd="0" presId="urn:microsoft.com/office/officeart/2005/8/layout/orgChart1"/>
-    <dgm:cxn modelId="{A5EF0FED-2345-44F9-94E1-8395DCC9FA9B}" type="presOf" srcId="{F5104EE1-614A-4ED2-A2D2-E3AF48EFCE1C}" destId="{DD94CB8D-D845-4AFF-9603-F88AA479E928}" srcOrd="1" destOrd="0" presId="urn:microsoft.com/office/officeart/2005/8/layout/orgChart1"/>
-    <dgm:cxn modelId="{05098018-32D6-46D3-BF1F-47FDE176BD93}" type="presOf" srcId="{D32D3DDC-5942-4644-AACD-842682E36DF0}" destId="{2AF93637-3799-49C1-ABA3-404EFB9A6D8C}" srcOrd="0" destOrd="0" presId="urn:microsoft.com/office/officeart/2005/8/layout/orgChart1"/>
-    <dgm:cxn modelId="{820A3838-80A9-4ABC-9C4D-613D3C28F0A5}" type="presOf" srcId="{D2390AEA-67CE-4A0E-AFCB-540CB6460F5D}" destId="{48E717E3-9DD2-40BD-B186-AA135B2384B8}" srcOrd="1" destOrd="0" presId="urn:microsoft.com/office/officeart/2005/8/layout/orgChart1"/>
-    <dgm:cxn modelId="{0D65F7C1-7695-4403-A97D-C33B9D5389B5}" type="presOf" srcId="{C77F5B83-7D38-4D11-BEBE-41D75573DE87}" destId="{97C0FB6C-11D4-4D3E-A6F0-5A6919263380}" srcOrd="1" destOrd="0" presId="urn:microsoft.com/office/officeart/2005/8/layout/orgChart1"/>
-    <dgm:cxn modelId="{06582E0D-11FB-4BE3-B97F-A049D1310BAE}" srcId="{DB8D4E0C-7119-4D57-95C5-ED80585E2ACC}" destId="{CFC73D90-4300-4E1D-AC1B-E2043579F9E8}" srcOrd="1" destOrd="0" parTransId="{00ACD7C7-7371-4788-9FC6-126A1A8408E4}" sibTransId="{363EDE34-DAD3-4CF3-A030-6C9BFB81A802}"/>
-    <dgm:cxn modelId="{FB1EA9B9-A500-452C-BE2E-E55A267515EA}" srcId="{AB7387C1-522C-43B0-B9D8-D34734B90FEA}" destId="{720409AE-8F12-4E7F-B962-DD7A12C0763D}" srcOrd="0" destOrd="0" parTransId="{F238276E-B2DD-424E-9EEE-D94562A3D1DA}" sibTransId="{DC19C438-9ACA-45D0-9EA5-A6F13A8146E2}"/>
-    <dgm:cxn modelId="{2A63EA2C-A5CC-4B30-A266-A5C3A018B416}" type="presOf" srcId="{DDE8FAEB-C4AC-4610-9D71-EB2265FB6BCE}" destId="{42F57739-3233-43DA-AD66-44E288FE50CE}" srcOrd="0" destOrd="0" presId="urn:microsoft.com/office/officeart/2005/8/layout/orgChart1"/>
-    <dgm:cxn modelId="{5E8D8AEF-FAC4-456B-BE95-A2570B47806F}" type="presOf" srcId="{D577DCE7-0757-4809-9129-3FD8CAE9040B}" destId="{C9C75A71-E7A8-49F8-A159-7DBA2D2478C1}" srcOrd="0" destOrd="0" presId="urn:microsoft.com/office/officeart/2005/8/layout/orgChart1"/>
-    <dgm:cxn modelId="{57B2625B-D7DB-450D-90CD-9389D382D247}" type="presOf" srcId="{52411530-08AD-448C-B79B-9D88CED06938}" destId="{A221B98D-D726-4933-B5B2-5C0C316A7C25}" srcOrd="1" destOrd="0" presId="urn:microsoft.com/office/officeart/2005/8/layout/orgChart1"/>
-    <dgm:cxn modelId="{DB7905CF-8345-44D7-AFAB-83FD5CD120D2}" type="presOf" srcId="{6709C6C4-B376-42BE-B32B-188A555E8861}" destId="{2418BED5-A4D7-45BB-B02F-8D196DC373CC}" srcOrd="0" destOrd="0" presId="urn:microsoft.com/office/officeart/2005/8/layout/orgChart1"/>
-    <dgm:cxn modelId="{A6B481A0-04ED-4CDF-9B30-7B64867599D0}" type="presOf" srcId="{433C563D-18E1-44C0-A5D7-5E26E52943CA}" destId="{D8B59E03-E873-412A-8F82-B51084D54188}" srcOrd="0" destOrd="0" presId="urn:microsoft.com/office/officeart/2005/8/layout/orgChart1"/>
-    <dgm:cxn modelId="{A4BF99CE-EA07-4862-BB63-6F26C5DC956E}" type="presOf" srcId="{3A0BF361-9AA4-4569-BC64-929A7B34CE39}" destId="{0B9E7DDE-8604-4F19-8950-808DA40542DE}" srcOrd="0" destOrd="0" presId="urn:microsoft.com/office/officeart/2005/8/layout/orgChart1"/>
-    <dgm:cxn modelId="{96C80D83-B673-4EB6-BAD1-D5D7497F6600}" type="presOf" srcId="{88DBC2BE-398A-4470-8DCE-B4AA5D67C803}" destId="{C0B82361-B5D5-49FC-B1D6-4F8C83133923}" srcOrd="0" destOrd="0" presId="urn:microsoft.com/office/officeart/2005/8/layout/orgChart1"/>
-    <dgm:cxn modelId="{1C8BEED0-AC03-4186-A6F6-55B840FC4D2E}" srcId="{E02D1DF4-6183-4A49-95A9-D0DA25161C63}" destId="{3A0BF361-9AA4-4569-BC64-929A7B34CE39}" srcOrd="5" destOrd="0" parTransId="{A7ADC3FA-BB4C-4B4C-B041-D96A82CAD0F3}" sibTransId="{BBEBE4AA-2CAD-4568-8C8C-F4E92E95F55C}"/>
-    <dgm:cxn modelId="{BAD44E61-D253-4859-A066-4BA885399376}" type="presOf" srcId="{F6660B26-BA4F-40B3-A014-EEED745FA592}" destId="{A05FCAFA-BB13-4880-B49A-051ADD1A6CD5}" srcOrd="0" destOrd="0" presId="urn:microsoft.com/office/officeart/2005/8/layout/orgChart1"/>
-    <dgm:cxn modelId="{AB8EDA2F-F704-41A2-9F6E-8C77E546E6C3}" type="presOf" srcId="{572CBEFF-74E4-490A-AB79-156F5841DB57}" destId="{ED615EE0-00F3-4A1C-ACA7-DDF94365570B}" srcOrd="1" destOrd="0" presId="urn:microsoft.com/office/officeart/2005/8/layout/orgChart1"/>
-    <dgm:cxn modelId="{77A5F432-2461-4225-8079-A6B7F9BF9E94}" srcId="{E02D1DF4-6183-4A49-95A9-D0DA25161C63}" destId="{C972CE84-24BB-43AB-B4B4-ADA0AA03BA28}" srcOrd="1" destOrd="0" parTransId="{420AF6B1-C24F-46D6-9167-FE194FAD93F9}" sibTransId="{813AD449-C149-4FB4-B297-DD596CFCA6B6}"/>
-    <dgm:cxn modelId="{E0014686-76FC-40FC-BAB5-3DF251BA1CCF}" type="presOf" srcId="{CFC73D90-4300-4E1D-AC1B-E2043579F9E8}" destId="{D8CE9E94-E229-4A51-8A43-48EFE7086C8B}" srcOrd="1" destOrd="0" presId="urn:microsoft.com/office/officeart/2005/8/layout/orgChart1"/>
-    <dgm:cxn modelId="{118F1D91-0F35-4CBE-9BD7-29705E79CCA3}" type="presOf" srcId="{88DBC2BE-398A-4470-8DCE-B4AA5D67C803}" destId="{E5610B8C-F2E3-4C5F-BB89-4677D0DB9EC5}" srcOrd="1" destOrd="0" presId="urn:microsoft.com/office/officeart/2005/8/layout/orgChart1"/>
-    <dgm:cxn modelId="{4564ECCB-71D9-482D-826E-3A40D29A1571}" type="presOf" srcId="{FCE3B2B8-9721-4977-8CAC-F43FF23B2F78}" destId="{C2659AE3-5643-4A09-84DB-4F44050D729C}" srcOrd="1" destOrd="0" presId="urn:microsoft.com/office/officeart/2005/8/layout/orgChart1"/>
-    <dgm:cxn modelId="{FBF1BB4D-8223-4DB3-A68D-D7453D2DA45D}" type="presOf" srcId="{8F381190-739B-436C-A63B-D387A1C18F7F}" destId="{787B0889-9BE1-418F-8202-55B025FFE068}" srcOrd="0" destOrd="0" presId="urn:microsoft.com/office/officeart/2005/8/layout/orgChart1"/>
-    <dgm:cxn modelId="{B5C64FCF-5CC8-4195-848A-3AAC35599333}" srcId="{DB8D4E0C-7119-4D57-95C5-ED80585E2ACC}" destId="{C77F5B83-7D38-4D11-BEBE-41D75573DE87}" srcOrd="0" destOrd="0" parTransId="{F59FF773-6D65-46AE-8371-14968DDFD7ED}" sibTransId="{C02C337F-7B45-4C1E-844A-828B0DA00748}"/>
-    <dgm:cxn modelId="{3CFCEEDE-E150-41FA-AB11-C3A3593AF014}" srcId="{433C563D-18E1-44C0-A5D7-5E26E52943CA}" destId="{68825919-3F4C-4C7C-86BB-631CE2E0F4ED}" srcOrd="2" destOrd="0" parTransId="{92D587CC-A587-4717-92A7-B4ECB2ACA3AD}" sibTransId="{64C4BBEC-8DDC-42A2-976B-EA9A02F6F967}"/>
-    <dgm:cxn modelId="{40ED0AD2-BEFE-4FA1-A7BB-841A809C6071}" type="presOf" srcId="{7C603412-98C4-4310-BB27-8C30841AFE85}" destId="{F45B7BCA-AAAD-4FAC-8C97-C9AE21F1996A}" srcOrd="1" destOrd="0" presId="urn:microsoft.com/office/officeart/2005/8/layout/orgChart1"/>
-    <dgm:cxn modelId="{CBBB8FD4-95AF-49E0-9A8A-3DA4691DDB8F}" type="presOf" srcId="{CD3F27E4-8784-462A-9CA2-35478DB04C85}" destId="{946C4E52-3794-4578-AAB7-20EC9E1971B6}" srcOrd="1" destOrd="0" presId="urn:microsoft.com/office/officeart/2005/8/layout/orgChart1"/>
-    <dgm:cxn modelId="{AEA00562-3B8B-4C3E-B1E0-EABECD476FF6}" type="presOf" srcId="{525968C9-A93C-443F-9F3D-4FADC37ACB6C}" destId="{DBA1AB52-FDA3-42DE-9AAE-2361C258F1CE}" srcOrd="0" destOrd="0" presId="urn:microsoft.com/office/officeart/2005/8/layout/orgChart1"/>
-    <dgm:cxn modelId="{700B76A2-E9B3-4061-B675-6515B1D7EA5C}" srcId="{433C563D-18E1-44C0-A5D7-5E26E52943CA}" destId="{6709C6C4-B376-42BE-B32B-188A555E8861}" srcOrd="0" destOrd="0" parTransId="{EEFBD60C-F04D-4E4F-9F83-A74D3CC23C94}" sibTransId="{B7349F4E-53D6-4603-997D-0CA3334782F9}"/>
-    <dgm:cxn modelId="{37A1B4F6-0240-48BB-869D-BF3C9A29D552}" srcId="{D076E9D2-8C9A-4FBF-8F21-E45AFB911D04}" destId="{E44CAAFE-B22E-41A2-AEC1-53261B5711A5}" srcOrd="1" destOrd="0" parTransId="{5AC52002-BA0F-4E4A-BBE3-8C0B248572FA}" sibTransId="{6E9B9ADA-487D-4230-9C7F-E05E6EFC2647}"/>
-    <dgm:cxn modelId="{BAEC6FAB-4823-45EE-9509-9F87B3309093}" type="presOf" srcId="{AB7387C1-522C-43B0-B9D8-D34734B90FEA}" destId="{45B5E5A7-747B-498A-90AC-835724135598}" srcOrd="0" destOrd="0" presId="urn:microsoft.com/office/officeart/2005/8/layout/orgChart1"/>
-    <dgm:cxn modelId="{ACA8703A-91CB-4A7E-97B9-0FE696EAE600}" type="presOf" srcId="{141B0785-CF3F-4FA2-993E-45369E92C88D}" destId="{66D81005-91E0-4667-90F7-8B9A4135F62C}" srcOrd="0" destOrd="0" presId="urn:microsoft.com/office/officeart/2005/8/layout/orgChart1"/>
-    <dgm:cxn modelId="{B1BD906C-189B-4DBC-94CF-059C804EA008}" srcId="{AB7387C1-522C-43B0-B9D8-D34734B90FEA}" destId="{DBAD3930-7AEB-4562-B0AF-C078F25DB319}" srcOrd="1" destOrd="0" parTransId="{6E059825-BFA7-4E33-8007-5F1A61A2D70D}" sibTransId="{0362EE0B-7B64-45C2-BB7E-591E1B2D1177}"/>
-    <dgm:cxn modelId="{44F3396A-F068-4A20-94D4-45DC364CBA18}" srcId="{E02D1DF4-6183-4A49-95A9-D0DA25161C63}" destId="{572CBEFF-74E4-490A-AB79-156F5841DB57}" srcOrd="2" destOrd="0" parTransId="{F6660B26-BA4F-40B3-A014-EEED745FA592}" sibTransId="{DC54229F-1444-44B8-9A1F-37EC0D925E17}"/>
-    <dgm:cxn modelId="{2DD21B8A-DB93-47D8-A9EF-FA3C6B3F23C5}" type="presOf" srcId="{6E059825-BFA7-4E33-8007-5F1A61A2D70D}" destId="{7006F709-3E5B-4115-9061-3E290A267410}" srcOrd="0" destOrd="0" presId="urn:microsoft.com/office/officeart/2005/8/layout/orgChart1"/>
-    <dgm:cxn modelId="{9B69976D-26CC-4A12-BBCB-96142784B8E9}" type="presOf" srcId="{2EA94471-0A40-4B73-9286-3920C9D3FF20}" destId="{55414A74-BD61-4DF0-9BE8-A5B86CB7DE03}" srcOrd="0" destOrd="0" presId="urn:microsoft.com/office/officeart/2005/8/layout/orgChart1"/>
-    <dgm:cxn modelId="{23517ACB-9F34-4434-AAFC-D7383A5C28DE}" type="presOf" srcId="{1247639B-6717-4FD2-9F98-7D244402EDC3}" destId="{54592FFE-5883-4CC7-9895-BD5D7E91DCCE}" srcOrd="0" destOrd="0" presId="urn:microsoft.com/office/officeart/2005/8/layout/orgChart1"/>
-    <dgm:cxn modelId="{10B6C334-DCF1-4426-B8CA-C40DF0CFD13A}" type="presOf" srcId="{38E98B82-4EC1-4147-8F6A-CD293DCBCE37}" destId="{1ACC0625-B09E-49C7-BE09-D734CE7D12FB}" srcOrd="0" destOrd="0" presId="urn:microsoft.com/office/officeart/2005/8/layout/orgChart1"/>
-    <dgm:cxn modelId="{09FDB83B-F72B-466A-97CC-3A5D4107A200}" type="presOf" srcId="{98F48029-F3DA-4ACA-ACFB-EA175E264623}" destId="{42F68E05-B618-4547-9677-0C3720CC90CD}" srcOrd="1" destOrd="0" presId="urn:microsoft.com/office/officeart/2005/8/layout/orgChart1"/>
-    <dgm:cxn modelId="{005B46B9-9B62-49D7-885C-79F7428177DB}" type="presOf" srcId="{DBAD3930-7AEB-4562-B0AF-C078F25DB319}" destId="{BBB3FBC9-7D87-4D33-83A6-7A64139EE1B6}" srcOrd="1" destOrd="0" presId="urn:microsoft.com/office/officeart/2005/8/layout/orgChart1"/>
-    <dgm:cxn modelId="{5516194D-DC03-4EB2-A8E9-88A4E43265A2}" type="presOf" srcId="{302F505E-8605-4BBF-A060-3BBF75B71F76}" destId="{9F598D12-C63E-4458-B71F-6A4E3ADBBF85}" srcOrd="0" destOrd="0" presId="urn:microsoft.com/office/officeart/2005/8/layout/orgChart1"/>
-    <dgm:cxn modelId="{6F69C909-C4D9-4A7F-AF46-FBBAE7A1B96E}" type="presOf" srcId="{3C9BAE69-B0E8-4596-A9B9-2012D4F41326}" destId="{DA300D94-B201-4B99-AFA4-CDAE9EF70F2F}" srcOrd="0" destOrd="0" presId="urn:microsoft.com/office/officeart/2005/8/layout/orgChart1"/>
-    <dgm:cxn modelId="{66A3FAC7-09E7-4823-B713-7F4E59B2699A}" type="presOf" srcId="{EEFBD60C-F04D-4E4F-9F83-A74D3CC23C94}" destId="{F61BE13B-C89F-4B19-90D1-6EC1C2536A2D}" srcOrd="0" destOrd="0" presId="urn:microsoft.com/office/officeart/2005/8/layout/orgChart1"/>
-    <dgm:cxn modelId="{2D849AD8-2BAF-4382-BE0C-482CE3259A42}" type="presOf" srcId="{C972CE84-24BB-43AB-B4B4-ADA0AA03BA28}" destId="{B5434974-6913-47D1-996C-6A7061228BBF}" srcOrd="1" destOrd="0" presId="urn:microsoft.com/office/officeart/2005/8/layout/orgChart1"/>
-    <dgm:cxn modelId="{0394ED20-5DA5-4442-8AB2-C6B13004F34D}" type="presOf" srcId="{16A5F8FD-2B88-4A8D-A4F3-07F93D19FC75}" destId="{D196F342-01D6-4787-87D2-4F3D68215794}" srcOrd="0" destOrd="0" presId="urn:microsoft.com/office/officeart/2005/8/layout/orgChart1"/>
-    <dgm:cxn modelId="{87BDF7BE-4244-4EDE-B994-83665C0121E6}" type="presOf" srcId="{5B48AFA7-E5EF-4AD4-B4D1-0EDF70F93F15}" destId="{4619DA4C-7743-4367-A599-10ED93A7B30B}" srcOrd="0" destOrd="0" presId="urn:microsoft.com/office/officeart/2005/8/layout/orgChart1"/>
-    <dgm:cxn modelId="{74BA9BF0-199C-4081-A950-BFFFB9AF17C0}" srcId="{F5104EE1-614A-4ED2-A2D2-E3AF48EFCE1C}" destId="{CD3F27E4-8784-462A-9CA2-35478DB04C85}" srcOrd="0" destOrd="0" parTransId="{EC24D606-4B2D-46C0-983F-40B908936070}" sibTransId="{F1638E95-4C1A-49C0-A7C2-96CBCA9C058D}"/>
-    <dgm:cxn modelId="{2B65779C-1544-4579-A4DC-DAAD4BB16C84}" type="presOf" srcId="{700DB183-6F8B-49B8-BEFD-FB6A2F1289B3}" destId="{F2D78462-89DD-41E7-9D59-310C78A312CE}" srcOrd="1" destOrd="0" presId="urn:microsoft.com/office/officeart/2005/8/layout/orgChart1"/>
-    <dgm:cxn modelId="{763CCD4E-590A-41CA-AD96-932948FCFAFF}" srcId="{E02D1DF4-6183-4A49-95A9-D0DA25161C63}" destId="{5B48AFA7-E5EF-4AD4-B4D1-0EDF70F93F15}" srcOrd="0" destOrd="0" parTransId="{5D683D6E-D7C2-4AAD-BDED-329DEDF5F5EC}" sibTransId="{55511CCB-1A45-493E-991A-888407047136}"/>
-    <dgm:cxn modelId="{9060E27E-49D1-4A91-9E4A-B593BAE6B40C}" srcId="{E02D1DF4-6183-4A49-95A9-D0DA25161C63}" destId="{700DB183-6F8B-49B8-BEFD-FB6A2F1289B3}" srcOrd="3" destOrd="0" parTransId="{01289DDE-3AF0-455F-B6C8-6BF072DB4BCA}" sibTransId="{373281FE-7255-46B3-BB5D-A7FB215CD1F9}"/>
-    <dgm:cxn modelId="{C71A0262-F488-4122-AEB4-A3952A01948B}" srcId="{D076E9D2-8C9A-4FBF-8F21-E45AFB911D04}" destId="{46470598-2D52-436C-9141-650B5DB27B3E}" srcOrd="3" destOrd="0" parTransId="{51E037B2-2414-4A9D-B6F2-3DA4BC55BCDF}" sibTransId="{3CD5A875-ED98-40C5-A578-0F2B303BB55F}"/>
-    <dgm:cxn modelId="{D0C7A574-D5B2-4A0C-B57D-564A9210FD90}" type="presOf" srcId="{433C563D-18E1-44C0-A5D7-5E26E52943CA}" destId="{89DDDBA3-35EF-42F1-9D6D-4B94BBA4BA0D}" srcOrd="1" destOrd="0" presId="urn:microsoft.com/office/officeart/2005/8/layout/orgChart1"/>
-    <dgm:cxn modelId="{D84D9633-FB46-4485-B9CE-CDA00554E6EE}" type="presOf" srcId="{57712493-A779-4706-AB1A-37E1AEDF8C5F}" destId="{8A237A2F-67FE-4C35-93CB-24414D35BF04}" srcOrd="0" destOrd="0" presId="urn:microsoft.com/office/officeart/2005/8/layout/orgChart1"/>
-    <dgm:cxn modelId="{1431EA8A-B728-4B1D-BEC1-595B9E4A3A90}" type="presOf" srcId="{720409AE-8F12-4E7F-B962-DD7A12C0763D}" destId="{C069E504-E612-4F86-9C3F-9740D3D86F49}" srcOrd="1" destOrd="0" presId="urn:microsoft.com/office/officeart/2005/8/layout/orgChart1"/>
-    <dgm:cxn modelId="{1AF79269-149D-4EC5-A268-B42D0F4C8ED0}" type="presOf" srcId="{CFC73D90-4300-4E1D-AC1B-E2043579F9E8}" destId="{086E5289-D893-442F-8E10-E3A8011896C8}" srcOrd="0" destOrd="0" presId="urn:microsoft.com/office/officeart/2005/8/layout/orgChart1"/>
-    <dgm:cxn modelId="{013B86FF-7CBC-4A84-AE9C-1E0E5B0DCE2F}" type="presOf" srcId="{3A0BF361-9AA4-4569-BC64-929A7B34CE39}" destId="{99C4AF25-D8C7-4292-B8E8-D59EAE5CE269}" srcOrd="1" destOrd="0" presId="urn:microsoft.com/office/officeart/2005/8/layout/orgChart1"/>
-    <dgm:cxn modelId="{47EE2D60-43D2-466B-9C06-855871631EFD}" type="presOf" srcId="{51E037B2-2414-4A9D-B6F2-3DA4BC55BCDF}" destId="{624875F1-6D80-4FEA-B3FC-4AC9486E3481}" srcOrd="0" destOrd="0" presId="urn:microsoft.com/office/officeart/2005/8/layout/orgChart1"/>
-    <dgm:cxn modelId="{676C2FAE-565A-494A-8B51-95886FC3123B}" type="presOf" srcId="{EBBBBF8A-5A7F-42B5-9050-AD81B1621531}" destId="{47277B1E-5DB7-4934-85A7-A00B87BF1F7A}" srcOrd="0" destOrd="0" presId="urn:microsoft.com/office/officeart/2005/8/layout/orgChart1"/>
-    <dgm:cxn modelId="{8E6F9E09-89B6-4548-92C5-D8CA5554F9A0}" srcId="{F5104EE1-614A-4ED2-A2D2-E3AF48EFCE1C}" destId="{D577DCE7-0757-4809-9129-3FD8CAE9040B}" srcOrd="1" destOrd="0" parTransId="{F79D1677-14F0-4A50-89DD-3C2A2D7BA72A}" sibTransId="{CEC87732-CA46-49C1-8549-EB599AECC1D1}"/>
-    <dgm:cxn modelId="{9710A7DF-C191-4535-A9B7-2FC0F7C936CF}" type="presOf" srcId="{2EA94471-0A40-4B73-9286-3920C9D3FF20}" destId="{5AF286B1-E407-4867-8E78-1FFA0125F9B1}" srcOrd="1" destOrd="0" presId="urn:microsoft.com/office/officeart/2005/8/layout/orgChart1"/>
-    <dgm:cxn modelId="{557197DD-AAF7-4B32-AAC7-E69E8043D80C}" type="presOf" srcId="{98F48029-F3DA-4ACA-ACFB-EA175E264623}" destId="{FCFCDA3C-7B40-47F4-A640-D0BF92D22C5A}" srcOrd="0" destOrd="0" presId="urn:microsoft.com/office/officeart/2005/8/layout/orgChart1"/>
-    <dgm:cxn modelId="{7461C918-8AA8-4A27-8802-368DB3E71E75}" type="presOf" srcId="{700DB183-6F8B-49B8-BEFD-FB6A2F1289B3}" destId="{D2BAA51B-39D8-4826-8F4C-A83143FC3983}" srcOrd="0" destOrd="0" presId="urn:microsoft.com/office/officeart/2005/8/layout/orgChart1"/>
-    <dgm:cxn modelId="{1A2E95A7-BD23-4702-9CCC-2F9F1F5A0601}" type="presOf" srcId="{DC2E6D8A-421E-4B0E-87C0-CF69987A7A0C}" destId="{0EAE9532-E555-4823-A3E4-79689260836C}" srcOrd="0" destOrd="0" presId="urn:microsoft.com/office/officeart/2005/8/layout/orgChart1"/>
-    <dgm:cxn modelId="{DC0185C4-F47D-49A2-BE9A-6E27643FF750}" type="presOf" srcId="{92D587CC-A587-4717-92A7-B4ECB2ACA3AD}" destId="{28109AF7-22BD-4D21-B32D-C8231FC2C8E4}" srcOrd="0" destOrd="0" presId="urn:microsoft.com/office/officeart/2005/8/layout/orgChart1"/>
-    <dgm:cxn modelId="{259D7C84-64E3-44F3-B38A-C5404C99D451}" type="presOf" srcId="{CD3F27E4-8784-462A-9CA2-35478DB04C85}" destId="{A8FC8BE6-A2AF-48AF-BDFB-72C8307380F3}" srcOrd="0" destOrd="0" presId="urn:microsoft.com/office/officeart/2005/8/layout/orgChart1"/>
-    <dgm:cxn modelId="{48CA2FC4-A3A2-4E14-978B-18BD95235F0B}" srcId="{88DBC2BE-398A-4470-8DCE-B4AA5D67C803}" destId="{D2390AEA-67CE-4A0E-AFCB-540CB6460F5D}" srcOrd="2" destOrd="0" parTransId="{38E98B82-4EC1-4147-8F6A-CD293DCBCE37}" sibTransId="{0AE0ECB1-994B-4573-B6B4-10EFDD8FD938}"/>
-    <dgm:cxn modelId="{DD52EE1F-AF95-4832-9A5F-920505E6E453}" srcId="{9752BF25-6E46-44F9-8AA0-404A02849848}" destId="{433C563D-18E1-44C0-A5D7-5E26E52943CA}" srcOrd="1" destOrd="0" parTransId="{A7FFF4E1-9715-49D6-BCA1-54E15D8BC6B1}" sibTransId="{D87C5861-3AA2-4A49-917D-6537BF9725DA}"/>
-    <dgm:cxn modelId="{0DBA0DC7-35A5-435D-9D6E-D0CE6F32BBBA}" srcId="{88DBC2BE-398A-4470-8DCE-B4AA5D67C803}" destId="{7C603412-98C4-4310-BB27-8C30841AFE85}" srcOrd="1" destOrd="0" parTransId="{3C9BAE69-B0E8-4596-A9B9-2012D4F41326}" sibTransId="{00C85B07-3B77-4FFE-A076-3DCA83D2D95C}"/>
-    <dgm:cxn modelId="{0F74B92C-E2AB-40D2-910C-8644B743FC3B}" srcId="{D076E9D2-8C9A-4FBF-8F21-E45AFB911D04}" destId="{DF9B0DC1-3BED-4516-9556-6488E17904DE}" srcOrd="2" destOrd="0" parTransId="{F753350C-68B0-4D51-8697-F3E30CF21C19}" sibTransId="{C74B8DD9-3A94-4B4D-AA36-3384D8FECCB5}"/>
-    <dgm:cxn modelId="{F938017C-064D-49F1-AC12-F4C90B67AD21}" srcId="{AB7387C1-522C-43B0-B9D8-D34734B90FEA}" destId="{FCE3B2B8-9721-4977-8CAC-F43FF23B2F78}" srcOrd="2" destOrd="0" parTransId="{57712493-A779-4706-AB1A-37E1AEDF8C5F}" sibTransId="{876B72A2-706C-4796-B207-6A56D9E08740}"/>
-    <dgm:cxn modelId="{4430DC11-E7F3-4DBB-8764-681616BE4D36}" type="presOf" srcId="{2FD202C2-1782-4B5F-A6BD-D57C7B83E21A}" destId="{9C91CD90-65C1-425F-A0B8-37F0AC044148}" srcOrd="1" destOrd="0" presId="urn:microsoft.com/office/officeart/2005/8/layout/orgChart1"/>
-    <dgm:cxn modelId="{883E2FE8-D8DC-459D-B052-3764242A93CA}" type="presOf" srcId="{00ACD7C7-7371-4788-9FC6-126A1A8408E4}" destId="{E9B5ACD4-100D-4054-9C15-80A3CD227AB2}" srcOrd="0" destOrd="0" presId="urn:microsoft.com/office/officeart/2005/8/layout/orgChart1"/>
-    <dgm:cxn modelId="{EB6397E5-128E-4BFE-A606-767B5A48318B}" type="presOf" srcId="{3113A317-2BBC-46F4-AFF0-630974A7896C}" destId="{C982FAB4-9389-4C06-82DB-4050EFEEAF11}" srcOrd="0" destOrd="0" presId="urn:microsoft.com/office/officeart/2005/8/layout/orgChart1"/>
-    <dgm:cxn modelId="{C5240229-77DA-418B-B23A-31B6A005560A}" type="presOf" srcId="{F5104EE1-614A-4ED2-A2D2-E3AF48EFCE1C}" destId="{0E67F47E-E13F-42AE-8397-14B102C722BA}" srcOrd="0" destOrd="0" presId="urn:microsoft.com/office/officeart/2005/8/layout/orgChart1"/>
-    <dgm:cxn modelId="{86CEBA0F-0A55-4DD1-8AEB-1F900C418146}" type="presOf" srcId="{46470598-2D52-436C-9141-650B5DB27B3E}" destId="{3DC7CB40-14C5-4FF3-B30C-ABB13864CEDA}" srcOrd="1" destOrd="0" presId="urn:microsoft.com/office/officeart/2005/8/layout/orgChart1"/>
-    <dgm:cxn modelId="{55DCAEDF-DB8F-4F59-AE51-7E9E6A0AAC6B}" type="presOf" srcId="{46470598-2D52-436C-9141-650B5DB27B3E}" destId="{324DD098-66DC-40FB-9CE7-2C66912EE75C}" srcOrd="0" destOrd="0" presId="urn:microsoft.com/office/officeart/2005/8/layout/orgChart1"/>
-    <dgm:cxn modelId="{A9B16873-63D9-4DAE-A277-FEBD9A532912}" type="presOf" srcId="{9752BF25-6E46-44F9-8AA0-404A02849848}" destId="{DCE5446E-90A2-48B8-89D4-9533B906F2D9}" srcOrd="0" destOrd="0" presId="urn:microsoft.com/office/officeart/2005/8/layout/orgChart1"/>
-    <dgm:cxn modelId="{2A2D7937-8300-4784-B313-464218E1D53F}" type="presOf" srcId="{16A5F8FD-2B88-4A8D-A4F3-07F93D19FC75}" destId="{AA40AD17-1CF1-429D-9DDB-D25F675FF467}" srcOrd="1" destOrd="0" presId="urn:microsoft.com/office/officeart/2005/8/layout/orgChart1"/>
-    <dgm:cxn modelId="{4B64F877-C7C5-4C73-A1A3-E505755363BF}" type="presOf" srcId="{75B762A6-01CA-4C4E-8B96-1CD461740CAA}" destId="{32D0B2CE-B94F-4883-96CD-2F2FA985A931}" srcOrd="0" destOrd="0" presId="urn:microsoft.com/office/officeart/2005/8/layout/orgChart1"/>
-    <dgm:cxn modelId="{14CC4762-2A37-4297-A512-09BA5E7FB111}" type="presOf" srcId="{D2390AEA-67CE-4A0E-AFCB-540CB6460F5D}" destId="{809E7021-0744-4F96-ACAE-A790F66E835C}" srcOrd="0" destOrd="0" presId="urn:microsoft.com/office/officeart/2005/8/layout/orgChart1"/>
-    <dgm:cxn modelId="{74FA6E4D-7378-439A-901B-F6B2F019063E}" type="presOf" srcId="{01289DDE-3AF0-455F-B6C8-6BF072DB4BCA}" destId="{674AAEF8-2552-48B1-A7ED-15DA0ADA2008}" srcOrd="0" destOrd="0" presId="urn:microsoft.com/office/officeart/2005/8/layout/orgChart1"/>
-    <dgm:cxn modelId="{4F9D24E3-424D-4854-8145-10B557D8C0AD}" srcId="{DDE8FAEB-C4AC-4610-9D71-EB2265FB6BCE}" destId="{9752BF25-6E46-44F9-8AA0-404A02849848}" srcOrd="0" destOrd="0" parTransId="{A55219D0-C265-4867-B6B9-FD3D03995104}" sibTransId="{62072234-5928-4436-889D-02F4F835D60F}"/>
-    <dgm:cxn modelId="{4AC3B768-A3ED-4926-A8C9-53C2B6827440}" type="presOf" srcId="{7A73BBAC-3344-41E1-B7CB-64F61604569B}" destId="{4CF9E6F9-C231-47FA-9D4B-594F31B0B009}" srcOrd="0" destOrd="0" presId="urn:microsoft.com/office/officeart/2005/8/layout/orgChart1"/>
-    <dgm:cxn modelId="{476B606C-A922-485E-80CC-DED9F9B67058}" type="presOf" srcId="{6B92CC2B-14D5-48EC-8E59-ED566ACFB5BA}" destId="{527AB7DC-F356-4F3D-B7ED-1898E5026DA4}" srcOrd="0" destOrd="0" presId="urn:microsoft.com/office/officeart/2005/8/layout/orgChart1"/>
-    <dgm:cxn modelId="{768FFC1F-EE3A-4369-9410-DE6ECC7BA375}" type="presOf" srcId="{52411530-08AD-448C-B79B-9D88CED06938}" destId="{F8191636-269D-4C8D-A142-5D7650B80D95}" srcOrd="0" destOrd="0" presId="urn:microsoft.com/office/officeart/2005/8/layout/orgChart1"/>
-    <dgm:cxn modelId="{0B137518-B128-4E42-BE8A-010409D53328}" type="presOf" srcId="{572CBEFF-74E4-490A-AB79-156F5841DB57}" destId="{26C6A8EC-290B-4BDA-ABB2-A6E20C564A8D}" srcOrd="0" destOrd="0" presId="urn:microsoft.com/office/officeart/2005/8/layout/orgChart1"/>
-    <dgm:cxn modelId="{21D4D2A1-AAC5-40F8-84CD-4CBD50AFDFF6}" type="presOf" srcId="{68825919-3F4C-4C7C-86BB-631CE2E0F4ED}" destId="{0CDACEA5-2835-4EFB-92A0-C1C6FFBE8C9F}" srcOrd="0" destOrd="0" presId="urn:microsoft.com/office/officeart/2005/8/layout/orgChart1"/>
-    <dgm:cxn modelId="{D3F5FE61-A7A8-4459-87D2-9BBC0CA877EC}" type="presOf" srcId="{E02D1DF4-6183-4A49-95A9-D0DA25161C63}" destId="{9C04D97B-DB52-49B8-90C2-94F422169937}" srcOrd="0" destOrd="0" presId="urn:microsoft.com/office/officeart/2005/8/layout/orgChart1"/>
-    <dgm:cxn modelId="{B165AFBA-989E-41BC-AD7C-A78B7A055F7D}" srcId="{433C563D-18E1-44C0-A5D7-5E26E52943CA}" destId="{6B92CC2B-14D5-48EC-8E59-ED566ACFB5BA}" srcOrd="1" destOrd="0" parTransId="{302F505E-8605-4BBF-A060-3BBF75B71F76}" sibTransId="{2E2D4392-61ED-466E-A225-14F03716FFE2}"/>
-    <dgm:cxn modelId="{7941D80A-5195-4ED6-AFD8-C1FBC510123B}" type="presOf" srcId="{2FD202C2-1782-4B5F-A6BD-D57C7B83E21A}" destId="{F3B3BDCB-5F2D-461E-893F-CD3EF1EAEDFF}" srcOrd="0" destOrd="0" presId="urn:microsoft.com/office/officeart/2005/8/layout/orgChart1"/>
-    <dgm:cxn modelId="{D1323E9B-D156-4E8D-A338-B535960F72AB}" type="presOf" srcId="{DB8D4E0C-7119-4D57-95C5-ED80585E2ACC}" destId="{0253070B-604D-420C-A12E-7EF1DFE4921E}" srcOrd="0" destOrd="0" presId="urn:microsoft.com/office/officeart/2005/8/layout/orgChart1"/>
-    <dgm:cxn modelId="{BFC69B60-3E5D-4605-89E8-57B29088B889}" type="presOf" srcId="{6709C6C4-B376-42BE-B32B-188A555E8861}" destId="{DAC25472-22AE-4E59-BDE8-1766B181A298}" srcOrd="1" destOrd="0" presId="urn:microsoft.com/office/officeart/2005/8/layout/orgChart1"/>
-    <dgm:cxn modelId="{52F5BD59-2721-4664-9266-3AD24FF5C8BA}" srcId="{D076E9D2-8C9A-4FBF-8F21-E45AFB911D04}" destId="{D25B3256-9144-4113-B8DA-678DCBBB7869}" srcOrd="0" destOrd="0" parTransId="{75B762A6-01CA-4C4E-8B96-1CD461740CAA}" sibTransId="{75C948E0-A190-48F8-B216-42726E700E3F}"/>
-    <dgm:cxn modelId="{A030851B-6C38-422C-8E9E-F6BECE513B66}" type="presOf" srcId="{C972CE84-24BB-43AB-B4B4-ADA0AA03BA28}" destId="{451A2FE0-D3FD-4363-86DC-B4779356F7FF}" srcOrd="0" destOrd="0" presId="urn:microsoft.com/office/officeart/2005/8/layout/orgChart1"/>
-    <dgm:cxn modelId="{4B7F4B14-C050-4823-8486-729A7E02095C}" type="presOf" srcId="{5B48AFA7-E5EF-4AD4-B4D1-0EDF70F93F15}" destId="{F54F65BE-4077-4018-AA08-3DC91496007D}" srcOrd="1" destOrd="0" presId="urn:microsoft.com/office/officeart/2005/8/layout/orgChart1"/>
-    <dgm:cxn modelId="{868DFD64-55D6-41CE-9751-7C075A953F95}" type="presOf" srcId="{5AC52002-BA0F-4E4A-BBE3-8C0B248572FA}" destId="{94DA7ED8-25B6-4329-954D-09CE3262D29F}" srcOrd="0" destOrd="0" presId="urn:microsoft.com/office/officeart/2005/8/layout/orgChart1"/>
-    <dgm:cxn modelId="{61DDEEC1-7C8A-4952-8FB7-536D03DDADB7}" srcId="{E02D1DF4-6183-4A49-95A9-D0DA25161C63}" destId="{98F48029-F3DA-4ACA-ACFB-EA175E264623}" srcOrd="4" destOrd="0" parTransId="{AAC3316B-A280-4EB5-A33B-EB6B691377D0}" sibTransId="{0767EDD1-282B-45C9-A721-752E0F0576E6}"/>
-    <dgm:cxn modelId="{05D05391-D230-47BC-B603-C6B42B637F43}" srcId="{DB8D4E0C-7119-4D57-95C5-ED80585E2ACC}" destId="{2FD202C2-1782-4B5F-A6BD-D57C7B83E21A}" srcOrd="4" destOrd="0" parTransId="{525968C9-A93C-443F-9F3D-4FADC37ACB6C}" sibTransId="{362AFE79-8E9E-4165-BB95-ACCFD487D09D}"/>
-    <dgm:cxn modelId="{59DCBF0F-BEFD-4168-8F7C-0E7BF52177C0}" type="presOf" srcId="{DB8D4E0C-7119-4D57-95C5-ED80585E2ACC}" destId="{9AE07535-BE74-47CD-8277-124B9C925C39}" srcOrd="1" destOrd="0" presId="urn:microsoft.com/office/officeart/2005/8/layout/orgChart1"/>
-    <dgm:cxn modelId="{B1B472D0-9E3D-403B-A01F-DAF6CFDD2222}" type="presOf" srcId="{B5E581C6-8A0E-4FF6-8D07-3F204A482313}" destId="{439AE8B9-A3FF-48A6-90BB-4BF371AD3DF2}" srcOrd="0" destOrd="0" presId="urn:microsoft.com/office/officeart/2005/8/layout/orgChart1"/>
-    <dgm:cxn modelId="{EE89B8C8-A0FF-4C56-A9FF-D75971DC5FC9}" type="presOf" srcId="{720409AE-8F12-4E7F-B962-DD7A12C0763D}" destId="{B9D5255D-B57C-4566-811A-F7DC998F272E}" srcOrd="0" destOrd="0" presId="urn:microsoft.com/office/officeart/2005/8/layout/orgChart1"/>
-    <dgm:cxn modelId="{9DD77EAB-423B-46B2-A99E-038B6405D676}" type="presOf" srcId="{D076E9D2-8C9A-4FBF-8F21-E45AFB911D04}" destId="{62386713-C724-43BC-BF87-8EB80896AAE3}" srcOrd="1" destOrd="0" presId="urn:microsoft.com/office/officeart/2005/8/layout/orgChart1"/>
-    <dgm:cxn modelId="{3D448480-476B-4753-BB0B-A5209107E3A8}" srcId="{88DBC2BE-398A-4470-8DCE-B4AA5D67C803}" destId="{55B180C4-9F29-4423-A049-44C20F5E6C77}" srcOrd="0" destOrd="0" parTransId="{7704640B-B94B-4F84-912A-EA1217AF6373}" sibTransId="{103D8FDE-F495-4D7D-A731-324BC33CBF5C}"/>
-    <dgm:cxn modelId="{AB271538-22EC-4840-BF01-37FB88F84D9A}" type="presOf" srcId="{5D683D6E-D7C2-4AAD-BDED-329DEDF5F5EC}" destId="{456FB610-9739-4058-8C82-69F77586BAA5}" srcOrd="0" destOrd="0" presId="urn:microsoft.com/office/officeart/2005/8/layout/orgChart1"/>
-    <dgm:cxn modelId="{72358B45-9B7B-4CCD-9169-CD08C51478DE}" srcId="{F5104EE1-614A-4ED2-A2D2-E3AF48EFCE1C}" destId="{52411530-08AD-448C-B79B-9D88CED06938}" srcOrd="2" destOrd="0" parTransId="{EBBBBF8A-5A7F-42B5-9050-AD81B1621531}" sibTransId="{AD523EB7-3071-42FE-84A3-48992F283269}"/>
-    <dgm:cxn modelId="{51F5EEDC-FC4C-4DFA-BC96-6C6ED5F83F57}" type="presOf" srcId="{C77F5B83-7D38-4D11-BEBE-41D75573DE87}" destId="{A918563E-BA43-4CD6-891F-BB37DED96F93}" srcOrd="0" destOrd="0" presId="urn:microsoft.com/office/officeart/2005/8/layout/orgChart1"/>
-    <dgm:cxn modelId="{5F7B018F-946B-4B78-ADD2-AB5261CB5C60}" srcId="{9752BF25-6E46-44F9-8AA0-404A02849848}" destId="{DB8D4E0C-7119-4D57-95C5-ED80585E2ACC}" srcOrd="0" destOrd="0" parTransId="{CAA695E1-4B35-41F5-ADEF-1542242FC42D}" sibTransId="{AB2EC189-266F-42EF-91B4-4EBCB3752DA6}"/>
-    <dgm:cxn modelId="{AA975640-8EBC-479A-B753-B6169604192B}" type="presOf" srcId="{55B180C4-9F29-4423-A049-44C20F5E6C77}" destId="{EE3B308E-C3F8-4AE7-A3EF-A7C428A96E46}" srcOrd="1" destOrd="0" presId="urn:microsoft.com/office/officeart/2005/8/layout/orgChart1"/>
-    <dgm:cxn modelId="{22F104AD-22D0-4E5F-A045-FC2E4ABE28C6}" type="presOf" srcId="{E02D1DF4-6183-4A49-95A9-D0DA25161C63}" destId="{854871BF-C174-4264-B5FD-DDAF187DE239}" srcOrd="1" destOrd="0" presId="urn:microsoft.com/office/officeart/2005/8/layout/orgChart1"/>
-    <dgm:cxn modelId="{F195F196-2D5F-417B-B542-32A681D61C9A}" type="presOf" srcId="{E44CAAFE-B22E-41A2-AEC1-53261B5711A5}" destId="{BFD88574-D18A-4B6F-A6E0-1A6B08AF497B}" srcOrd="0" destOrd="0" presId="urn:microsoft.com/office/officeart/2005/8/layout/orgChart1"/>
-    <dgm:cxn modelId="{B590B43B-0855-4B0B-974E-90FE8E94152E}" type="presOf" srcId="{D076E9D2-8C9A-4FBF-8F21-E45AFB911D04}" destId="{F3FD2CE5-C410-4AA1-811B-F2BAA9EEB2D6}" srcOrd="0" destOrd="0" presId="urn:microsoft.com/office/officeart/2005/8/layout/orgChart1"/>
-    <dgm:cxn modelId="{791225C6-D0B9-4890-9BBF-A5A30976AA93}" srcId="{AB7387C1-522C-43B0-B9D8-D34734B90FEA}" destId="{D6A7751B-750D-4149-BCC6-11827972437F}" srcOrd="3" destOrd="0" parTransId="{1247639B-6717-4FD2-9F98-7D244402EDC3}" sibTransId="{FFD9030D-B565-4A7E-B30F-B8F282B7AA28}"/>
-    <dgm:cxn modelId="{DF51E248-43BA-46A1-8AAA-1437DCD54C1C}" type="presOf" srcId="{F59FF773-6D65-46AE-8371-14968DDFD7ED}" destId="{EDAEC857-82F0-448A-AFA8-801074D7AE09}" srcOrd="0" destOrd="0" presId="urn:microsoft.com/office/officeart/2005/8/layout/orgChart1"/>
-    <dgm:cxn modelId="{D42BB371-D1CB-40D4-9FF1-7099FA1BD675}" type="presOf" srcId="{55B180C4-9F29-4423-A049-44C20F5E6C77}" destId="{4AC5F605-9F8A-4CF9-9260-4925C2FA9884}" srcOrd="0" destOrd="0" presId="urn:microsoft.com/office/officeart/2005/8/layout/orgChart1"/>
-    <dgm:cxn modelId="{EF10C841-B194-410C-9751-1BD245B3394C}" type="presOf" srcId="{F238276E-B2DD-424E-9EEE-D94562A3D1DA}" destId="{B90ECAA2-10C8-4FCF-ACA7-0C475785D8EF}" srcOrd="0" destOrd="0" presId="urn:microsoft.com/office/officeart/2005/8/layout/orgChart1"/>
-    <dgm:cxn modelId="{5B85823B-EB94-4F97-A543-A2A4216098FB}" type="presOf" srcId="{FCE3B2B8-9721-4977-8CAC-F43FF23B2F78}" destId="{172992F0-7C65-42F5-A978-2DC81AA61FD0}" srcOrd="0" destOrd="0" presId="urn:microsoft.com/office/officeart/2005/8/layout/orgChart1"/>
-    <dgm:cxn modelId="{4BE5DCA2-0FEB-489B-879D-F678A5D7C6F5}" srcId="{9752BF25-6E46-44F9-8AA0-404A02849848}" destId="{D076E9D2-8C9A-4FBF-8F21-E45AFB911D04}" srcOrd="5" destOrd="0" parTransId="{3113A317-2BBC-46F4-AFF0-630974A7896C}" sibTransId="{F9F5421D-A62E-4A85-8911-72CAA8B2D95D}"/>
-    <dgm:cxn modelId="{899FD48E-E6CE-4E43-854C-A6E7BE1F2E69}" type="presOf" srcId="{A7FFF4E1-9715-49D6-BCA1-54E15D8BC6B1}" destId="{E912878F-5D61-47D0-81FC-D67F5C035F55}" srcOrd="0" destOrd="0" presId="urn:microsoft.com/office/officeart/2005/8/layout/orgChart1"/>
-    <dgm:cxn modelId="{671443F5-93EC-4D4D-81D9-1016399C211F}" type="presOf" srcId="{F753350C-68B0-4D51-8697-F3E30CF21C19}" destId="{C640837C-1A5F-4D24-BB27-29EE4C4DD129}" srcOrd="0" destOrd="0" presId="urn:microsoft.com/office/officeart/2005/8/layout/orgChart1"/>
-    <dgm:cxn modelId="{5A656122-F503-4FC2-B02A-5A08A29BDAA4}" type="presOf" srcId="{7C603412-98C4-4310-BB27-8C30841AFE85}" destId="{90407CFD-7187-4CE1-A3D5-6136CB1CF028}" srcOrd="0" destOrd="0" presId="urn:microsoft.com/office/officeart/2005/8/layout/orgChart1"/>
-    <dgm:cxn modelId="{942CA576-F5F4-414E-BE64-231BEB424112}" type="presOf" srcId="{A7ADC3FA-BB4C-4B4C-B041-D96A82CAD0F3}" destId="{F51BDEAB-E187-4BE2-884C-8C2E57FB250A}" srcOrd="0" destOrd="0" presId="urn:microsoft.com/office/officeart/2005/8/layout/orgChart1"/>
-    <dgm:cxn modelId="{080B1668-4EED-4025-98A6-87C2263FF617}" srcId="{DB8D4E0C-7119-4D57-95C5-ED80585E2ACC}" destId="{2EA94471-0A40-4B73-9286-3920C9D3FF20}" srcOrd="3" destOrd="0" parTransId="{B5E581C6-8A0E-4FF6-8D07-3F204A482313}" sibTransId="{67E2DD48-DFDF-43D5-88BF-0AD423AB227D}"/>
-    <dgm:cxn modelId="{3C94B242-8FA1-468D-8AC6-A3E75AF32BD2}" type="presOf" srcId="{DF9B0DC1-3BED-4516-9556-6488E17904DE}" destId="{3AAE1F18-6373-4894-89A1-CA8FDEE1636E}" srcOrd="0" destOrd="0" presId="urn:microsoft.com/office/officeart/2005/8/layout/orgChart1"/>
-    <dgm:cxn modelId="{34DF4BFC-8856-402A-8122-738BCFBB0663}" srcId="{DB8D4E0C-7119-4D57-95C5-ED80585E2ACC}" destId="{16A5F8FD-2B88-4A8D-A4F3-07F93D19FC75}" srcOrd="2" destOrd="0" parTransId="{8F381190-739B-436C-A63B-D387A1C18F7F}" sibTransId="{A9BD5FCA-CB56-4AC7-BC60-D5D2A2E8DDE8}"/>
-    <dgm:cxn modelId="{19BA6BC4-5980-4027-9CAB-C7FDF436AA79}" srcId="{9752BF25-6E46-44F9-8AA0-404A02849848}" destId="{88DBC2BE-398A-4470-8DCE-B4AA5D67C803}" srcOrd="2" destOrd="0" parTransId="{7A73BBAC-3344-41E1-B7CB-64F61604569B}" sibTransId="{D5E07F1B-383E-4B82-AF7D-A6B5C21C9E8C}"/>
-    <dgm:cxn modelId="{13B4E145-2231-4644-9187-18CE70E57481}" type="presOf" srcId="{D6A7751B-750D-4149-BCC6-11827972437F}" destId="{87036C6C-B417-4116-91A5-2523BE43E409}" srcOrd="0" destOrd="0" presId="urn:microsoft.com/office/officeart/2005/8/layout/orgChart1"/>
-    <dgm:cxn modelId="{AA0F6B54-1A33-4665-A597-2AF4D37C7384}" srcId="{9752BF25-6E46-44F9-8AA0-404A02849848}" destId="{E02D1DF4-6183-4A49-95A9-D0DA25161C63}" srcOrd="3" destOrd="0" parTransId="{D32D3DDC-5942-4644-AACD-842682E36DF0}" sibTransId="{F7DEF489-B60D-4B76-8394-D535592E2497}"/>
-    <dgm:cxn modelId="{0E30A97A-69C4-4114-9B8C-C2614EB0EA03}" type="presOf" srcId="{D577DCE7-0757-4809-9129-3FD8CAE9040B}" destId="{0EBD83B3-7953-429E-8B05-34DDB48B916B}" srcOrd="1" destOrd="0" presId="urn:microsoft.com/office/officeart/2005/8/layout/orgChart1"/>
-    <dgm:cxn modelId="{5F6942BD-E79C-46BB-9A14-984E308A4DE2}" type="presOf" srcId="{AAC3316B-A280-4EB5-A33B-EB6B691377D0}" destId="{C7E892ED-90DA-4767-97DB-ABDA916A5666}" srcOrd="0" destOrd="0" presId="urn:microsoft.com/office/officeart/2005/8/layout/orgChart1"/>
-    <dgm:cxn modelId="{C2F71CE9-DC79-4010-A8DB-75962788178A}" type="presOf" srcId="{7704640B-B94B-4F84-912A-EA1217AF6373}" destId="{B3814EFA-43A3-44A5-8A0B-749F9DDDD1CE}" srcOrd="0" destOrd="0" presId="urn:microsoft.com/office/officeart/2005/8/layout/orgChart1"/>
-    <dgm:cxn modelId="{5CA9A686-2D38-4736-883F-1FEEC6471457}" type="presOf" srcId="{EC24D606-4B2D-46C0-983F-40B908936070}" destId="{29C16F5C-3BFA-401F-90D7-42541C929378}" srcOrd="0" destOrd="0" presId="urn:microsoft.com/office/officeart/2005/8/layout/orgChart1"/>
-    <dgm:cxn modelId="{35D46BC7-0739-4460-A2D9-A613AF49F53D}" type="presOf" srcId="{9752BF25-6E46-44F9-8AA0-404A02849848}" destId="{FCA38D65-25EC-4985-9DE0-A1D0A35E82A9}" srcOrd="1" destOrd="0" presId="urn:microsoft.com/office/officeart/2005/8/layout/orgChart1"/>
-    <dgm:cxn modelId="{F7C5F6C5-4221-4BD7-A3AB-8CD2EC5305A3}" type="presParOf" srcId="{42F57739-3233-43DA-AD66-44E288FE50CE}" destId="{7BCF4066-3B50-4AD7-9A4E-A721456E885A}" srcOrd="0" destOrd="0" presId="urn:microsoft.com/office/officeart/2005/8/layout/orgChart1"/>
-    <dgm:cxn modelId="{F1586493-FCA8-4210-A15B-3CA284D220F9}" type="presParOf" srcId="{7BCF4066-3B50-4AD7-9A4E-A721456E885A}" destId="{07FAE620-50D9-49DD-83B5-38290CDB8661}" srcOrd="0" destOrd="0" presId="urn:microsoft.com/office/officeart/2005/8/layout/orgChart1"/>
-    <dgm:cxn modelId="{41D09DDA-57FA-4D3D-8ADC-B1F48D46C77C}" type="presParOf" srcId="{07FAE620-50D9-49DD-83B5-38290CDB8661}" destId="{DCE5446E-90A2-48B8-89D4-9533B906F2D9}" srcOrd="0" destOrd="0" presId="urn:microsoft.com/office/officeart/2005/8/layout/orgChart1"/>
-    <dgm:cxn modelId="{50B3EB30-5AAA-4C6C-9A65-164B95A304ED}" type="presParOf" srcId="{07FAE620-50D9-49DD-83B5-38290CDB8661}" destId="{FCA38D65-25EC-4985-9DE0-A1D0A35E82A9}" srcOrd="1" destOrd="0" presId="urn:microsoft.com/office/officeart/2005/8/layout/orgChart1"/>
-    <dgm:cxn modelId="{CF9B4E41-2AD3-47FE-9602-C7C04182C942}" type="presParOf" srcId="{7BCF4066-3B50-4AD7-9A4E-A721456E885A}" destId="{87502DEA-D77A-471D-88F3-71B1DB91C00D}" srcOrd="1" destOrd="0" presId="urn:microsoft.com/office/officeart/2005/8/layout/orgChart1"/>
-    <dgm:cxn modelId="{9969A145-D2DB-47A8-9EDA-DADFB0B7FEB8}" type="presParOf" srcId="{87502DEA-D77A-471D-88F3-71B1DB91C00D}" destId="{8F2323B2-1EE4-4672-B878-00F2181B0175}" srcOrd="0" destOrd="0" presId="urn:microsoft.com/office/officeart/2005/8/layout/orgChart1"/>
-    <dgm:cxn modelId="{F65BCC47-CFF7-4193-99B8-6620A04241E5}" type="presParOf" srcId="{87502DEA-D77A-471D-88F3-71B1DB91C00D}" destId="{702F0159-F31A-4611-9660-26F9A72406C1}" srcOrd="1" destOrd="0" presId="urn:microsoft.com/office/officeart/2005/8/layout/orgChart1"/>
-    <dgm:cxn modelId="{15B1CA4B-52C0-4F8D-91AF-0329BAC9E771}" type="presParOf" srcId="{702F0159-F31A-4611-9660-26F9A72406C1}" destId="{61E30C25-FF8D-48A5-BBA5-F4C947F1C085}" srcOrd="0" destOrd="0" presId="urn:microsoft.com/office/officeart/2005/8/layout/orgChart1"/>
-    <dgm:cxn modelId="{FB4AB004-CAB9-4A75-A2E2-8BBF52BC849B}" type="presParOf" srcId="{61E30C25-FF8D-48A5-BBA5-F4C947F1C085}" destId="{0253070B-604D-420C-A12E-7EF1DFE4921E}" srcOrd="0" destOrd="0" presId="urn:microsoft.com/office/officeart/2005/8/layout/orgChart1"/>
-    <dgm:cxn modelId="{03B983D4-A812-4D40-A7B2-E6F9FEF1349E}" type="presParOf" srcId="{61E30C25-FF8D-48A5-BBA5-F4C947F1C085}" destId="{9AE07535-BE74-47CD-8277-124B9C925C39}" srcOrd="1" destOrd="0" presId="urn:microsoft.com/office/officeart/2005/8/layout/orgChart1"/>
-    <dgm:cxn modelId="{B49DD4EA-0999-42F7-9B55-95F63168C2F0}" type="presParOf" srcId="{702F0159-F31A-4611-9660-26F9A72406C1}" destId="{723D0BA9-3ACC-42EE-B30F-1D1D95B797BF}" srcOrd="1" destOrd="0" presId="urn:microsoft.com/office/officeart/2005/8/layout/orgChart1"/>
-    <dgm:cxn modelId="{89A6E2C1-09C0-45A7-A61E-726F2D9E376D}" type="presParOf" srcId="{723D0BA9-3ACC-42EE-B30F-1D1D95B797BF}" destId="{EDAEC857-82F0-448A-AFA8-801074D7AE09}" srcOrd="0" destOrd="0" presId="urn:microsoft.com/office/officeart/2005/8/layout/orgChart1"/>
-    <dgm:cxn modelId="{A224A7EC-E83C-4514-B860-DB78378A0884}" type="presParOf" srcId="{723D0BA9-3ACC-42EE-B30F-1D1D95B797BF}" destId="{9BFA49FF-D62A-43F9-A589-5797DCE890FB}" srcOrd="1" destOrd="0" presId="urn:microsoft.com/office/officeart/2005/8/layout/orgChart1"/>
-    <dgm:cxn modelId="{79AE5555-9410-4B6A-8CFA-8465125F1883}" type="presParOf" srcId="{9BFA49FF-D62A-43F9-A589-5797DCE890FB}" destId="{047B0770-2335-4586-A469-96C8EF673E0C}" srcOrd="0" destOrd="0" presId="urn:microsoft.com/office/officeart/2005/8/layout/orgChart1"/>
-    <dgm:cxn modelId="{F57A9B04-46F8-4D18-B870-D6546CAF2F1A}" type="presParOf" srcId="{047B0770-2335-4586-A469-96C8EF673E0C}" destId="{A918563E-BA43-4CD6-891F-BB37DED96F93}" srcOrd="0" destOrd="0" presId="urn:microsoft.com/office/officeart/2005/8/layout/orgChart1"/>
-    <dgm:cxn modelId="{92A567C5-9ECF-4FB9-8D71-58768E4EA163}" type="presParOf" srcId="{047B0770-2335-4586-A469-96C8EF673E0C}" destId="{97C0FB6C-11D4-4D3E-A6F0-5A6919263380}" srcOrd="1" destOrd="0" presId="urn:microsoft.com/office/officeart/2005/8/layout/orgChart1"/>
-    <dgm:cxn modelId="{6614DEB6-FD37-4160-B279-0F9ABA97BE95}" type="presParOf" srcId="{9BFA49FF-D62A-43F9-A589-5797DCE890FB}" destId="{60BC8339-2D6F-493E-AF28-81A3FC43DA24}" srcOrd="1" destOrd="0" presId="urn:microsoft.com/office/officeart/2005/8/layout/orgChart1"/>
-    <dgm:cxn modelId="{E846C82A-6CD0-4642-901E-42C6D80E5400}" type="presParOf" srcId="{9BFA49FF-D62A-43F9-A589-5797DCE890FB}" destId="{C548D72D-9D45-4431-B8BC-7B7D4C162502}" srcOrd="2" destOrd="0" presId="urn:microsoft.com/office/officeart/2005/8/layout/orgChart1"/>
-    <dgm:cxn modelId="{B1197D17-08FD-49A5-B02F-5D18515F5266}" type="presParOf" srcId="{723D0BA9-3ACC-42EE-B30F-1D1D95B797BF}" destId="{E9B5ACD4-100D-4054-9C15-80A3CD227AB2}" srcOrd="2" destOrd="0" presId="urn:microsoft.com/office/officeart/2005/8/layout/orgChart1"/>
-    <dgm:cxn modelId="{9E474AC7-407A-46AB-81A1-FAC06E60A491}" type="presParOf" srcId="{723D0BA9-3ACC-42EE-B30F-1D1D95B797BF}" destId="{22769968-03DE-4DF0-8755-DA6FEEBEA88E}" srcOrd="3" destOrd="0" presId="urn:microsoft.com/office/officeart/2005/8/layout/orgChart1"/>
-    <dgm:cxn modelId="{8E2EF09A-9D1E-4224-9B4C-023D73DA1254}" type="presParOf" srcId="{22769968-03DE-4DF0-8755-DA6FEEBEA88E}" destId="{2D52E38E-22B4-4C33-8464-00CA7DFCD4E1}" srcOrd="0" destOrd="0" presId="urn:microsoft.com/office/officeart/2005/8/layout/orgChart1"/>
-    <dgm:cxn modelId="{56DA7F5B-C61F-4A33-8722-AE4AF4F28DBB}" type="presParOf" srcId="{2D52E38E-22B4-4C33-8464-00CA7DFCD4E1}" destId="{086E5289-D893-442F-8E10-E3A8011896C8}" srcOrd="0" destOrd="0" presId="urn:microsoft.com/office/officeart/2005/8/layout/orgChart1"/>
-    <dgm:cxn modelId="{94FB6229-2D6F-4CD9-A7B8-6EC82F4612D3}" type="presParOf" srcId="{2D52E38E-22B4-4C33-8464-00CA7DFCD4E1}" destId="{D8CE9E94-E229-4A51-8A43-48EFE7086C8B}" srcOrd="1" destOrd="0" presId="urn:microsoft.com/office/officeart/2005/8/layout/orgChart1"/>
-    <dgm:cxn modelId="{9890CBE9-2BCB-4D0B-B738-4F7EB7BF10A8}" type="presParOf" srcId="{22769968-03DE-4DF0-8755-DA6FEEBEA88E}" destId="{D7F48F3C-B66C-40B7-AC7B-70FDAE0B5847}" srcOrd="1" destOrd="0" presId="urn:microsoft.com/office/officeart/2005/8/layout/orgChart1"/>
-    <dgm:cxn modelId="{37A6B997-AE08-4D07-99FB-0EA3B504B907}" type="presParOf" srcId="{22769968-03DE-4DF0-8755-DA6FEEBEA88E}" destId="{CAF800BD-8C66-483F-ABA9-20E24EDFB679}" srcOrd="2" destOrd="0" presId="urn:microsoft.com/office/officeart/2005/8/layout/orgChart1"/>
-    <dgm:cxn modelId="{281EDA8D-A9D7-40FD-99ED-1A44EA70BBC7}" type="presParOf" srcId="{723D0BA9-3ACC-42EE-B30F-1D1D95B797BF}" destId="{787B0889-9BE1-418F-8202-55B025FFE068}" srcOrd="4" destOrd="0" presId="urn:microsoft.com/office/officeart/2005/8/layout/orgChart1"/>
-    <dgm:cxn modelId="{2EE85AFC-2A14-4E8F-B8CD-BF11E0D7A78F}" type="presParOf" srcId="{723D0BA9-3ACC-42EE-B30F-1D1D95B797BF}" destId="{437E1977-D505-4E0B-AA0B-59A0C755A0A9}" srcOrd="5" destOrd="0" presId="urn:microsoft.com/office/officeart/2005/8/layout/orgChart1"/>
-    <dgm:cxn modelId="{DD54416C-00CE-48BB-B08E-2095F8BA7971}" type="presParOf" srcId="{437E1977-D505-4E0B-AA0B-59A0C755A0A9}" destId="{EE1C3AA4-947C-41AA-9239-35D9040323B7}" srcOrd="0" destOrd="0" presId="urn:microsoft.com/office/officeart/2005/8/layout/orgChart1"/>
-    <dgm:cxn modelId="{125E3040-DB4F-48FE-91A2-D236BD556862}" type="presParOf" srcId="{EE1C3AA4-947C-41AA-9239-35D9040323B7}" destId="{D196F342-01D6-4787-87D2-4F3D68215794}" srcOrd="0" destOrd="0" presId="urn:microsoft.com/office/officeart/2005/8/layout/orgChart1"/>
-    <dgm:cxn modelId="{B2606060-D162-4F92-8BB2-3E71CF472B83}" type="presParOf" srcId="{EE1C3AA4-947C-41AA-9239-35D9040323B7}" destId="{AA40AD17-1CF1-429D-9DDB-D25F675FF467}" srcOrd="1" destOrd="0" presId="urn:microsoft.com/office/officeart/2005/8/layout/orgChart1"/>
-    <dgm:cxn modelId="{E4270262-5406-404B-A7B9-4D0B08DD4301}" type="presParOf" srcId="{437E1977-D505-4E0B-AA0B-59A0C755A0A9}" destId="{E62E1C5D-03A1-43F5-A848-10877CC32C01}" srcOrd="1" destOrd="0" presId="urn:microsoft.com/office/officeart/2005/8/layout/orgChart1"/>
-    <dgm:cxn modelId="{870DB848-3F63-4C77-AC92-D0B61A1F138D}" type="presParOf" srcId="{437E1977-D505-4E0B-AA0B-59A0C755A0A9}" destId="{B2474480-A43E-4A10-BAD5-3EF39BF8FBC4}" srcOrd="2" destOrd="0" presId="urn:microsoft.com/office/officeart/2005/8/layout/orgChart1"/>
-    <dgm:cxn modelId="{0A0ED1B9-7E34-4872-ADB3-3E8090553B84}" type="presParOf" srcId="{723D0BA9-3ACC-42EE-B30F-1D1D95B797BF}" destId="{439AE8B9-A3FF-48A6-90BB-4BF371AD3DF2}" srcOrd="6" destOrd="0" presId="urn:microsoft.com/office/officeart/2005/8/layout/orgChart1"/>
-    <dgm:cxn modelId="{A5137905-DA0D-43BA-AAE1-C17AF1E4E183}" type="presParOf" srcId="{723D0BA9-3ACC-42EE-B30F-1D1D95B797BF}" destId="{6CAA16C7-ABE1-4CDC-A143-C74BEDDA6FF8}" srcOrd="7" destOrd="0" presId="urn:microsoft.com/office/officeart/2005/8/layout/orgChart1"/>
-    <dgm:cxn modelId="{93E88EF5-7054-481D-AA2C-649469456BB3}" type="presParOf" srcId="{6CAA16C7-ABE1-4CDC-A143-C74BEDDA6FF8}" destId="{E46214B5-D71C-4F5E-A4FA-738479AEF597}" srcOrd="0" destOrd="0" presId="urn:microsoft.com/office/officeart/2005/8/layout/orgChart1"/>
-    <dgm:cxn modelId="{1C67878D-58CE-4102-AD6C-994CF7FC7520}" type="presParOf" srcId="{E46214B5-D71C-4F5E-A4FA-738479AEF597}" destId="{55414A74-BD61-4DF0-9BE8-A5B86CB7DE03}" srcOrd="0" destOrd="0" presId="urn:microsoft.com/office/officeart/2005/8/layout/orgChart1"/>
-    <dgm:cxn modelId="{02DAD0A4-C3A3-4AAA-9BD9-F55818CD6C96}" type="presParOf" srcId="{E46214B5-D71C-4F5E-A4FA-738479AEF597}" destId="{5AF286B1-E407-4867-8E78-1FFA0125F9B1}" srcOrd="1" destOrd="0" presId="urn:microsoft.com/office/officeart/2005/8/layout/orgChart1"/>
-    <dgm:cxn modelId="{B0C8B3F1-08E6-4673-87AB-5DD7FA3ED814}" type="presParOf" srcId="{6CAA16C7-ABE1-4CDC-A143-C74BEDDA6FF8}" destId="{7782C2AD-F317-4D20-A3C6-6B651FA74E91}" srcOrd="1" destOrd="0" presId="urn:microsoft.com/office/officeart/2005/8/layout/orgChart1"/>
-    <dgm:cxn modelId="{6A2371D6-DCC8-4E19-9F84-A43D76C2F917}" type="presParOf" srcId="{6CAA16C7-ABE1-4CDC-A143-C74BEDDA6FF8}" destId="{56C8D639-75CE-43AD-B16C-A3E407DF47FA}" srcOrd="2" destOrd="0" presId="urn:microsoft.com/office/officeart/2005/8/layout/orgChart1"/>
-    <dgm:cxn modelId="{81710ABF-2F30-4CF0-9921-747DFE2DC231}" type="presParOf" srcId="{723D0BA9-3ACC-42EE-B30F-1D1D95B797BF}" destId="{DBA1AB52-FDA3-42DE-9AAE-2361C258F1CE}" srcOrd="8" destOrd="0" presId="urn:microsoft.com/office/officeart/2005/8/layout/orgChart1"/>
-    <dgm:cxn modelId="{1AB9E7B2-FF5B-498D-A9E5-501223271776}" type="presParOf" srcId="{723D0BA9-3ACC-42EE-B30F-1D1D95B797BF}" destId="{C32712A6-3328-437E-833B-811AD443804E}" srcOrd="9" destOrd="0" presId="urn:microsoft.com/office/officeart/2005/8/layout/orgChart1"/>
-    <dgm:cxn modelId="{F2FF99CB-331B-4CD8-8721-BC840B97B892}" type="presParOf" srcId="{C32712A6-3328-437E-833B-811AD443804E}" destId="{D02C8201-7D72-48D3-8402-BFC8CAEE68CD}" srcOrd="0" destOrd="0" presId="urn:microsoft.com/office/officeart/2005/8/layout/orgChart1"/>
-    <dgm:cxn modelId="{13D69AB0-0C05-437C-8DBE-5E0765BF1DB9}" type="presParOf" srcId="{D02C8201-7D72-48D3-8402-BFC8CAEE68CD}" destId="{F3B3BDCB-5F2D-461E-893F-CD3EF1EAEDFF}" srcOrd="0" destOrd="0" presId="urn:microsoft.com/office/officeart/2005/8/layout/orgChart1"/>
-    <dgm:cxn modelId="{AFA345F5-69B1-4860-9167-865D360E69F8}" type="presParOf" srcId="{D02C8201-7D72-48D3-8402-BFC8CAEE68CD}" destId="{9C91CD90-65C1-425F-A0B8-37F0AC044148}" srcOrd="1" destOrd="0" presId="urn:microsoft.com/office/officeart/2005/8/layout/orgChart1"/>
-    <dgm:cxn modelId="{A44A45EF-32D1-48E7-8E35-8200F82F72E7}" type="presParOf" srcId="{C32712A6-3328-437E-833B-811AD443804E}" destId="{4FD94EC8-C76A-4743-A59F-291ADE382902}" srcOrd="1" destOrd="0" presId="urn:microsoft.com/office/officeart/2005/8/layout/orgChart1"/>
-    <dgm:cxn modelId="{3F14BB62-57E1-4D06-B1DF-0A0F9BA0F914}" type="presParOf" srcId="{C32712A6-3328-437E-833B-811AD443804E}" destId="{4B72D8DC-3C98-41B0-AE5E-88AC7B86D828}" srcOrd="2" destOrd="0" presId="urn:microsoft.com/office/officeart/2005/8/layout/orgChart1"/>
-    <dgm:cxn modelId="{7920D323-97C2-4099-9ACF-F5D0136E3827}" type="presParOf" srcId="{702F0159-F31A-4611-9660-26F9A72406C1}" destId="{E7ABFC81-55BE-4A1D-8EAA-30D7B011B0FE}" srcOrd="2" destOrd="0" presId="urn:microsoft.com/office/officeart/2005/8/layout/orgChart1"/>
-    <dgm:cxn modelId="{D37BB4D9-4933-47DE-B9FA-06C2A198B694}" type="presParOf" srcId="{87502DEA-D77A-471D-88F3-71B1DB91C00D}" destId="{E912878F-5D61-47D0-81FC-D67F5C035F55}" srcOrd="2" destOrd="0" presId="urn:microsoft.com/office/officeart/2005/8/layout/orgChart1"/>
-    <dgm:cxn modelId="{DEDF0A3B-A628-494A-935C-B03F8F7127C3}" type="presParOf" srcId="{87502DEA-D77A-471D-88F3-71B1DB91C00D}" destId="{83542016-E488-4882-B894-134A9F9643E9}" srcOrd="3" destOrd="0" presId="urn:microsoft.com/office/officeart/2005/8/layout/orgChart1"/>
-    <dgm:cxn modelId="{26F36576-A738-4C91-B1A5-E266B49F1430}" type="presParOf" srcId="{83542016-E488-4882-B894-134A9F9643E9}" destId="{C9B38634-6777-4698-8A77-19A7070FFDD0}" srcOrd="0" destOrd="0" presId="urn:microsoft.com/office/officeart/2005/8/layout/orgChart1"/>
-    <dgm:cxn modelId="{0DAD0BF4-946F-4F37-9DD8-DD9126D6DEF3}" type="presParOf" srcId="{C9B38634-6777-4698-8A77-19A7070FFDD0}" destId="{D8B59E03-E873-412A-8F82-B51084D54188}" srcOrd="0" destOrd="0" presId="urn:microsoft.com/office/officeart/2005/8/layout/orgChart1"/>
-    <dgm:cxn modelId="{7D655985-C6E3-41EB-80B1-8FFB148D444B}" type="presParOf" srcId="{C9B38634-6777-4698-8A77-19A7070FFDD0}" destId="{89DDDBA3-35EF-42F1-9D6D-4B94BBA4BA0D}" srcOrd="1" destOrd="0" presId="urn:microsoft.com/office/officeart/2005/8/layout/orgChart1"/>
-    <dgm:cxn modelId="{DC0B3479-1ECA-4B34-8821-AA86E437282D}" type="presParOf" srcId="{83542016-E488-4882-B894-134A9F9643E9}" destId="{B142F310-6F81-4A80-83E6-22DCC2E2A0A7}" srcOrd="1" destOrd="0" presId="urn:microsoft.com/office/officeart/2005/8/layout/orgChart1"/>
-    <dgm:cxn modelId="{B3932278-241E-45FD-9B39-B0F741F359CB}" type="presParOf" srcId="{B142F310-6F81-4A80-83E6-22DCC2E2A0A7}" destId="{F61BE13B-C89F-4B19-90D1-6EC1C2536A2D}" srcOrd="0" destOrd="0" presId="urn:microsoft.com/office/officeart/2005/8/layout/orgChart1"/>
-    <dgm:cxn modelId="{716ACA11-9BA2-47F6-A231-7A7D6CF977C9}" type="presParOf" srcId="{B142F310-6F81-4A80-83E6-22DCC2E2A0A7}" destId="{7DC363D3-6E8C-4491-8638-BCCB0CC13571}" srcOrd="1" destOrd="0" presId="urn:microsoft.com/office/officeart/2005/8/layout/orgChart1"/>
-    <dgm:cxn modelId="{5CC113CF-5D04-4466-86CF-08ED559907F2}" type="presParOf" srcId="{7DC363D3-6E8C-4491-8638-BCCB0CC13571}" destId="{02EDCA92-5248-469D-866B-EBE1EAAFE698}" srcOrd="0" destOrd="0" presId="urn:microsoft.com/office/officeart/2005/8/layout/orgChart1"/>
-    <dgm:cxn modelId="{1DE57D71-F684-40D0-8566-99045C88F9A5}" type="presParOf" srcId="{02EDCA92-5248-469D-866B-EBE1EAAFE698}" destId="{2418BED5-A4D7-45BB-B02F-8D196DC373CC}" srcOrd="0" destOrd="0" presId="urn:microsoft.com/office/officeart/2005/8/layout/orgChart1"/>
-    <dgm:cxn modelId="{71F9BD48-7EF7-4A8C-8CA6-E1AC734A143F}" type="presParOf" srcId="{02EDCA92-5248-469D-866B-EBE1EAAFE698}" destId="{DAC25472-22AE-4E59-BDE8-1766B181A298}" srcOrd="1" destOrd="0" presId="urn:microsoft.com/office/officeart/2005/8/layout/orgChart1"/>
-    <dgm:cxn modelId="{1F09A411-11C0-4193-B985-F98A8DEF95AA}" type="presParOf" srcId="{7DC363D3-6E8C-4491-8638-BCCB0CC13571}" destId="{FB15AE7E-9424-4043-AC09-2D3899C9E71D}" srcOrd="1" destOrd="0" presId="urn:microsoft.com/office/officeart/2005/8/layout/orgChart1"/>
-    <dgm:cxn modelId="{2E09C830-37A6-400C-8EBB-EBC27ECD3DE0}" type="presParOf" srcId="{7DC363D3-6E8C-4491-8638-BCCB0CC13571}" destId="{E97FA016-133C-4C3A-882C-AFCD93BD9349}" srcOrd="2" destOrd="0" presId="urn:microsoft.com/office/officeart/2005/8/layout/orgChart1"/>
-    <dgm:cxn modelId="{BEE6E15D-716B-4CFB-8C5B-75561A3C5EEF}" type="presParOf" srcId="{B142F310-6F81-4A80-83E6-22DCC2E2A0A7}" destId="{9F598D12-C63E-4458-B71F-6A4E3ADBBF85}" srcOrd="2" destOrd="0" presId="urn:microsoft.com/office/officeart/2005/8/layout/orgChart1"/>
-    <dgm:cxn modelId="{FFF93849-63D6-40C7-B890-271F1E26212E}" type="presParOf" srcId="{B142F310-6F81-4A80-83E6-22DCC2E2A0A7}" destId="{535C5DE1-1FB3-420B-AA15-6905BDA57DE4}" srcOrd="3" destOrd="0" presId="urn:microsoft.com/office/officeart/2005/8/layout/orgChart1"/>
-    <dgm:cxn modelId="{4D141BDC-313F-4840-B09D-9C206C13CABC}" type="presParOf" srcId="{535C5DE1-1FB3-420B-AA15-6905BDA57DE4}" destId="{6814C559-244C-4368-A3B4-424CDE434F4D}" srcOrd="0" destOrd="0" presId="urn:microsoft.com/office/officeart/2005/8/layout/orgChart1"/>
-    <dgm:cxn modelId="{30F4886D-9A72-40D1-9AEC-E780503211D6}" type="presParOf" srcId="{6814C559-244C-4368-A3B4-424CDE434F4D}" destId="{527AB7DC-F356-4F3D-B7ED-1898E5026DA4}" srcOrd="0" destOrd="0" presId="urn:microsoft.com/office/officeart/2005/8/layout/orgChart1"/>
-    <dgm:cxn modelId="{8B1D9FC6-9AEB-423D-B336-B92C26E08961}" type="presParOf" srcId="{6814C559-244C-4368-A3B4-424CDE434F4D}" destId="{093CC085-571B-4552-B4E3-CB30667C7334}" srcOrd="1" destOrd="0" presId="urn:microsoft.com/office/officeart/2005/8/layout/orgChart1"/>
-    <dgm:cxn modelId="{58F974AD-27F3-4C9D-8915-9864B922318A}" type="presParOf" srcId="{535C5DE1-1FB3-420B-AA15-6905BDA57DE4}" destId="{B079661B-20C9-412D-BCB3-25C538C8103F}" srcOrd="1" destOrd="0" presId="urn:microsoft.com/office/officeart/2005/8/layout/orgChart1"/>
-    <dgm:cxn modelId="{A43CC8B2-69F7-4867-89D7-A6BD87D1E4E3}" type="presParOf" srcId="{535C5DE1-1FB3-420B-AA15-6905BDA57DE4}" destId="{5F133237-B15D-4CF9-8619-A5C52B454311}" srcOrd="2" destOrd="0" presId="urn:microsoft.com/office/officeart/2005/8/layout/orgChart1"/>
-    <dgm:cxn modelId="{CB6AD0EF-6828-45F6-9065-4D0280F994ED}" type="presParOf" srcId="{B142F310-6F81-4A80-83E6-22DCC2E2A0A7}" destId="{28109AF7-22BD-4D21-B32D-C8231FC2C8E4}" srcOrd="4" destOrd="0" presId="urn:microsoft.com/office/officeart/2005/8/layout/orgChart1"/>
-    <dgm:cxn modelId="{2E047DEA-71E2-4100-ADB6-676B9C84D0BD}" type="presParOf" srcId="{B142F310-6F81-4A80-83E6-22DCC2E2A0A7}" destId="{10A092C5-C57C-45BE-8F0C-6BCE8D3840DF}" srcOrd="5" destOrd="0" presId="urn:microsoft.com/office/officeart/2005/8/layout/orgChart1"/>
-    <dgm:cxn modelId="{203F95A9-A1D5-41B4-BE06-5A612488968D}" type="presParOf" srcId="{10A092C5-C57C-45BE-8F0C-6BCE8D3840DF}" destId="{D52B1961-7C8C-4D6D-9E1B-C433D0122322}" srcOrd="0" destOrd="0" presId="urn:microsoft.com/office/officeart/2005/8/layout/orgChart1"/>
-    <dgm:cxn modelId="{2A6732FD-68BE-4912-9787-0454A8E7CFF9}" type="presParOf" srcId="{D52B1961-7C8C-4D6D-9E1B-C433D0122322}" destId="{0CDACEA5-2835-4EFB-92A0-C1C6FFBE8C9F}" srcOrd="0" destOrd="0" presId="urn:microsoft.com/office/officeart/2005/8/layout/orgChart1"/>
-    <dgm:cxn modelId="{ED33F027-AC54-476A-B2AF-106734FB8B21}" type="presParOf" srcId="{D52B1961-7C8C-4D6D-9E1B-C433D0122322}" destId="{3BA0A2B0-73C5-49C7-9D3E-EBC069ED4331}" srcOrd="1" destOrd="0" presId="urn:microsoft.com/office/officeart/2005/8/layout/orgChart1"/>
-    <dgm:cxn modelId="{5C16E32A-256D-4178-B888-C45659AB84FB}" type="presParOf" srcId="{10A092C5-C57C-45BE-8F0C-6BCE8D3840DF}" destId="{8B7F904B-EB06-43DF-A655-DBE1438BF6F0}" srcOrd="1" destOrd="0" presId="urn:microsoft.com/office/officeart/2005/8/layout/orgChart1"/>
-    <dgm:cxn modelId="{A8FFEA10-B6C5-4D1A-BD27-4935C4C280B5}" type="presParOf" srcId="{10A092C5-C57C-45BE-8F0C-6BCE8D3840DF}" destId="{94F508D5-2117-4F09-82F1-4FDF9E56D9E5}" srcOrd="2" destOrd="0" presId="urn:microsoft.com/office/officeart/2005/8/layout/orgChart1"/>
-    <dgm:cxn modelId="{15B5B686-3381-4272-BE48-AE44AB8FABC7}" type="presParOf" srcId="{83542016-E488-4882-B894-134A9F9643E9}" destId="{4C7F3D5B-DA01-4599-A497-0F561B248A16}" srcOrd="2" destOrd="0" presId="urn:microsoft.com/office/officeart/2005/8/layout/orgChart1"/>
-    <dgm:cxn modelId="{C440AAF1-475C-45D9-9375-A16E15808E4D}" type="presParOf" srcId="{87502DEA-D77A-471D-88F3-71B1DB91C00D}" destId="{4CF9E6F9-C231-47FA-9D4B-594F31B0B009}" srcOrd="4" destOrd="0" presId="urn:microsoft.com/office/officeart/2005/8/layout/orgChart1"/>
-    <dgm:cxn modelId="{C570A7E3-5587-4051-9295-8A3EA723A9D4}" type="presParOf" srcId="{87502DEA-D77A-471D-88F3-71B1DB91C00D}" destId="{7CCFC444-76A6-469F-9856-E2324F90666D}" srcOrd="5" destOrd="0" presId="urn:microsoft.com/office/officeart/2005/8/layout/orgChart1"/>
-    <dgm:cxn modelId="{D22189B7-B5A8-4253-9DFE-8FDE0CD16DB1}" type="presParOf" srcId="{7CCFC444-76A6-469F-9856-E2324F90666D}" destId="{69DE3ABA-8504-4524-B1DF-BCE872BED3FE}" srcOrd="0" destOrd="0" presId="urn:microsoft.com/office/officeart/2005/8/layout/orgChart1"/>
-    <dgm:cxn modelId="{62AFB3C7-D9D2-459D-B011-C4973A94925D}" type="presParOf" srcId="{69DE3ABA-8504-4524-B1DF-BCE872BED3FE}" destId="{C0B82361-B5D5-49FC-B1D6-4F8C83133923}" srcOrd="0" destOrd="0" presId="urn:microsoft.com/office/officeart/2005/8/layout/orgChart1"/>
-    <dgm:cxn modelId="{8C67516D-B924-4E4F-A330-89F80E047624}" type="presParOf" srcId="{69DE3ABA-8504-4524-B1DF-BCE872BED3FE}" destId="{E5610B8C-F2E3-4C5F-BB89-4677D0DB9EC5}" srcOrd="1" destOrd="0" presId="urn:microsoft.com/office/officeart/2005/8/layout/orgChart1"/>
-    <dgm:cxn modelId="{1890F443-414A-4C1E-929D-D512FB61B57C}" type="presParOf" srcId="{7CCFC444-76A6-469F-9856-E2324F90666D}" destId="{D9C58F70-18FD-4A4F-9EB8-35D6D78B4C28}" srcOrd="1" destOrd="0" presId="urn:microsoft.com/office/officeart/2005/8/layout/orgChart1"/>
-    <dgm:cxn modelId="{2CE8F008-7BAB-4D56-9E12-B6C1967BAE97}" type="presParOf" srcId="{D9C58F70-18FD-4A4F-9EB8-35D6D78B4C28}" destId="{B3814EFA-43A3-44A5-8A0B-749F9DDDD1CE}" srcOrd="0" destOrd="0" presId="urn:microsoft.com/office/officeart/2005/8/layout/orgChart1"/>
-    <dgm:cxn modelId="{D610D6BF-B8C2-4811-AE73-6470CA3F0951}" type="presParOf" srcId="{D9C58F70-18FD-4A4F-9EB8-35D6D78B4C28}" destId="{7D0F0735-83D5-47BA-B968-F8185D00CC86}" srcOrd="1" destOrd="0" presId="urn:microsoft.com/office/officeart/2005/8/layout/orgChart1"/>
-    <dgm:cxn modelId="{AFB119FB-63F5-400D-8446-F40F89D552F7}" type="presParOf" srcId="{7D0F0735-83D5-47BA-B968-F8185D00CC86}" destId="{6A576425-5F53-486B-A60F-202DFCD87C31}" srcOrd="0" destOrd="0" presId="urn:microsoft.com/office/officeart/2005/8/layout/orgChart1"/>
-    <dgm:cxn modelId="{E6214625-5AE3-4D7E-A5FE-2737A94B2A36}" type="presParOf" srcId="{6A576425-5F53-486B-A60F-202DFCD87C31}" destId="{4AC5F605-9F8A-4CF9-9260-4925C2FA9884}" srcOrd="0" destOrd="0" presId="urn:microsoft.com/office/officeart/2005/8/layout/orgChart1"/>
-    <dgm:cxn modelId="{41E50C07-9AC2-4A1D-828F-30534F686C37}" type="presParOf" srcId="{6A576425-5F53-486B-A60F-202DFCD87C31}" destId="{EE3B308E-C3F8-4AE7-A3EF-A7C428A96E46}" srcOrd="1" destOrd="0" presId="urn:microsoft.com/office/officeart/2005/8/layout/orgChart1"/>
-    <dgm:cxn modelId="{C3F37AA5-F10D-4ED6-A08A-0E20832C6C5B}" type="presParOf" srcId="{7D0F0735-83D5-47BA-B968-F8185D00CC86}" destId="{B2D9AACB-9FF9-4E1F-AB45-7321AF8C0146}" srcOrd="1" destOrd="0" presId="urn:microsoft.com/office/officeart/2005/8/layout/orgChart1"/>
-    <dgm:cxn modelId="{CA22D4AA-B9B2-459B-A21B-713075D91883}" type="presParOf" srcId="{7D0F0735-83D5-47BA-B968-F8185D00CC86}" destId="{B4B006E8-4FE6-474E-A23F-D4F9C07CB5CB}" srcOrd="2" destOrd="0" presId="urn:microsoft.com/office/officeart/2005/8/layout/orgChart1"/>
-    <dgm:cxn modelId="{2C950799-010D-4231-926E-EC09758300D8}" type="presParOf" srcId="{D9C58F70-18FD-4A4F-9EB8-35D6D78B4C28}" destId="{DA300D94-B201-4B99-AFA4-CDAE9EF70F2F}" srcOrd="2" destOrd="0" presId="urn:microsoft.com/office/officeart/2005/8/layout/orgChart1"/>
-    <dgm:cxn modelId="{DE0BAA47-7CB6-4A85-8D20-AD68307B5E7B}" type="presParOf" srcId="{D9C58F70-18FD-4A4F-9EB8-35D6D78B4C28}" destId="{FDFC633F-BF23-4824-8530-AB6F09045B57}" srcOrd="3" destOrd="0" presId="urn:microsoft.com/office/officeart/2005/8/layout/orgChart1"/>
-    <dgm:cxn modelId="{1D7473C3-22AC-4A78-88EC-3E2433CDCBC4}" type="presParOf" srcId="{FDFC633F-BF23-4824-8530-AB6F09045B57}" destId="{749B4AFB-CC93-4F62-93ED-6CD542C2B55D}" srcOrd="0" destOrd="0" presId="urn:microsoft.com/office/officeart/2005/8/layout/orgChart1"/>
-    <dgm:cxn modelId="{D994EBCF-6BF4-4E75-A148-A80D1B599908}" type="presParOf" srcId="{749B4AFB-CC93-4F62-93ED-6CD542C2B55D}" destId="{90407CFD-7187-4CE1-A3D5-6136CB1CF028}" srcOrd="0" destOrd="0" presId="urn:microsoft.com/office/officeart/2005/8/layout/orgChart1"/>
-    <dgm:cxn modelId="{52A71F00-8DE5-4829-B16A-A180C463D52D}" type="presParOf" srcId="{749B4AFB-CC93-4F62-93ED-6CD542C2B55D}" destId="{F45B7BCA-AAAD-4FAC-8C97-C9AE21F1996A}" srcOrd="1" destOrd="0" presId="urn:microsoft.com/office/officeart/2005/8/layout/orgChart1"/>
-    <dgm:cxn modelId="{6A63EBDF-4E41-402D-AF8E-031A8AB87ECC}" type="presParOf" srcId="{FDFC633F-BF23-4824-8530-AB6F09045B57}" destId="{03905E7F-419D-43CC-A32C-D48891F21EC8}" srcOrd="1" destOrd="0" presId="urn:microsoft.com/office/officeart/2005/8/layout/orgChart1"/>
-    <dgm:cxn modelId="{92779281-0D56-4B3C-B8D0-97ADB7DF62E9}" type="presParOf" srcId="{FDFC633F-BF23-4824-8530-AB6F09045B57}" destId="{8B9A257E-5EE4-482E-B3B6-1FBC36938BFA}" srcOrd="2" destOrd="0" presId="urn:microsoft.com/office/officeart/2005/8/layout/orgChart1"/>
-    <dgm:cxn modelId="{B2CE3EE7-5C7A-42C5-A65E-A732EDCE00AB}" type="presParOf" srcId="{D9C58F70-18FD-4A4F-9EB8-35D6D78B4C28}" destId="{1ACC0625-B09E-49C7-BE09-D734CE7D12FB}" srcOrd="4" destOrd="0" presId="urn:microsoft.com/office/officeart/2005/8/layout/orgChart1"/>
-    <dgm:cxn modelId="{105774A8-F15C-4BFB-804D-4BABCC0F5D56}" type="presParOf" srcId="{D9C58F70-18FD-4A4F-9EB8-35D6D78B4C28}" destId="{F72E940F-9F0A-4D5C-9DFB-38014F4441B4}" srcOrd="5" destOrd="0" presId="urn:microsoft.com/office/officeart/2005/8/layout/orgChart1"/>
-    <dgm:cxn modelId="{573F5B8D-6CBE-4233-A99F-0024E0D1B5F0}" type="presParOf" srcId="{F72E940F-9F0A-4D5C-9DFB-38014F4441B4}" destId="{07D63033-CA47-4107-92E4-8A1C96980F5E}" srcOrd="0" destOrd="0" presId="urn:microsoft.com/office/officeart/2005/8/layout/orgChart1"/>
-    <dgm:cxn modelId="{63EA53C2-28CA-4FC1-B84F-89C78A8A61CB}" type="presParOf" srcId="{07D63033-CA47-4107-92E4-8A1C96980F5E}" destId="{809E7021-0744-4F96-ACAE-A790F66E835C}" srcOrd="0" destOrd="0" presId="urn:microsoft.com/office/officeart/2005/8/layout/orgChart1"/>
-    <dgm:cxn modelId="{B89863D9-05FA-406D-A08B-49862AC40657}" type="presParOf" srcId="{07D63033-CA47-4107-92E4-8A1C96980F5E}" destId="{48E717E3-9DD2-40BD-B186-AA135B2384B8}" srcOrd="1" destOrd="0" presId="urn:microsoft.com/office/officeart/2005/8/layout/orgChart1"/>
-    <dgm:cxn modelId="{B444E0F4-DDDB-4B6A-8BD0-66786CDFF086}" type="presParOf" srcId="{F72E940F-9F0A-4D5C-9DFB-38014F4441B4}" destId="{B776DB27-6C64-4440-B026-1AD282A47E00}" srcOrd="1" destOrd="0" presId="urn:microsoft.com/office/officeart/2005/8/layout/orgChart1"/>
-    <dgm:cxn modelId="{8FD11D70-01B8-4DB7-92C5-BF6B32053E6A}" type="presParOf" srcId="{F72E940F-9F0A-4D5C-9DFB-38014F4441B4}" destId="{BEBE0C48-65DA-476A-BF33-6A77462FF204}" srcOrd="2" destOrd="0" presId="urn:microsoft.com/office/officeart/2005/8/layout/orgChart1"/>
-    <dgm:cxn modelId="{6D142BF0-A5C8-4A88-ACF8-A3A35D06FD0F}" type="presParOf" srcId="{7CCFC444-76A6-469F-9856-E2324F90666D}" destId="{AAFE954F-1ACA-4FA7-972B-1ECC4B7CA632}" srcOrd="2" destOrd="0" presId="urn:microsoft.com/office/officeart/2005/8/layout/orgChart1"/>
-    <dgm:cxn modelId="{9613579D-B571-4D4F-AE96-25E1A911F46D}" type="presParOf" srcId="{87502DEA-D77A-471D-88F3-71B1DB91C00D}" destId="{2AF93637-3799-49C1-ABA3-404EFB9A6D8C}" srcOrd="6" destOrd="0" presId="urn:microsoft.com/office/officeart/2005/8/layout/orgChart1"/>
-    <dgm:cxn modelId="{9685D58F-35C3-4367-B672-5AC0F884500B}" type="presParOf" srcId="{87502DEA-D77A-471D-88F3-71B1DB91C00D}" destId="{3A34B721-E87D-4DA4-8868-45F85130F167}" srcOrd="7" destOrd="0" presId="urn:microsoft.com/office/officeart/2005/8/layout/orgChart1"/>
-    <dgm:cxn modelId="{0C99B4BF-CAFD-4ED2-A7DB-A1AE7AE1F50A}" type="presParOf" srcId="{3A34B721-E87D-4DA4-8868-45F85130F167}" destId="{CA00F046-55AB-459D-94BB-73AC72326DB3}" srcOrd="0" destOrd="0" presId="urn:microsoft.com/office/officeart/2005/8/layout/orgChart1"/>
-    <dgm:cxn modelId="{90EA2FE4-831E-4D06-869F-11938972E34A}" type="presParOf" srcId="{CA00F046-55AB-459D-94BB-73AC72326DB3}" destId="{9C04D97B-DB52-49B8-90C2-94F422169937}" srcOrd="0" destOrd="0" presId="urn:microsoft.com/office/officeart/2005/8/layout/orgChart1"/>
-    <dgm:cxn modelId="{781F2350-4414-4C04-8FA2-8E712C238194}" type="presParOf" srcId="{CA00F046-55AB-459D-94BB-73AC72326DB3}" destId="{854871BF-C174-4264-B5FD-DDAF187DE239}" srcOrd="1" destOrd="0" presId="urn:microsoft.com/office/officeart/2005/8/layout/orgChart1"/>
-    <dgm:cxn modelId="{D134A6D0-8960-4911-BE18-7378B5735785}" type="presParOf" srcId="{3A34B721-E87D-4DA4-8868-45F85130F167}" destId="{D49BB27D-09FA-45B7-B59E-C3E148972E1A}" srcOrd="1" destOrd="0" presId="urn:microsoft.com/office/officeart/2005/8/layout/orgChart1"/>
-    <dgm:cxn modelId="{5D566CD1-C50D-4E6A-B091-D59433D85328}" type="presParOf" srcId="{D49BB27D-09FA-45B7-B59E-C3E148972E1A}" destId="{456FB610-9739-4058-8C82-69F77586BAA5}" srcOrd="0" destOrd="0" presId="urn:microsoft.com/office/officeart/2005/8/layout/orgChart1"/>
-    <dgm:cxn modelId="{11829BC0-5516-4EE0-8D01-09E5344D1C3C}" type="presParOf" srcId="{D49BB27D-09FA-45B7-B59E-C3E148972E1A}" destId="{2588B25D-D463-4E2D-93AC-4126A89D66D3}" srcOrd="1" destOrd="0" presId="urn:microsoft.com/office/officeart/2005/8/layout/orgChart1"/>
-    <dgm:cxn modelId="{33B76F34-9218-4704-A113-6A0E7FE317E3}" type="presParOf" srcId="{2588B25D-D463-4E2D-93AC-4126A89D66D3}" destId="{1F47C92D-A57F-44B4-ADE7-CABC1D539643}" srcOrd="0" destOrd="0" presId="urn:microsoft.com/office/officeart/2005/8/layout/orgChart1"/>
-    <dgm:cxn modelId="{569DF400-B35B-4B66-BCD5-60E692429A06}" type="presParOf" srcId="{1F47C92D-A57F-44B4-ADE7-CABC1D539643}" destId="{4619DA4C-7743-4367-A599-10ED93A7B30B}" srcOrd="0" destOrd="0" presId="urn:microsoft.com/office/officeart/2005/8/layout/orgChart1"/>
-    <dgm:cxn modelId="{C58FFD01-55F9-4A81-9617-9025B41F6C84}" type="presParOf" srcId="{1F47C92D-A57F-44B4-ADE7-CABC1D539643}" destId="{F54F65BE-4077-4018-AA08-3DC91496007D}" srcOrd="1" destOrd="0" presId="urn:microsoft.com/office/officeart/2005/8/layout/orgChart1"/>
-    <dgm:cxn modelId="{DD391D47-FC87-46A3-9E85-91C4DD450987}" type="presParOf" srcId="{2588B25D-D463-4E2D-93AC-4126A89D66D3}" destId="{FC31B326-9D9C-4F48-B608-BEFDFD9F4C9A}" srcOrd="1" destOrd="0" presId="urn:microsoft.com/office/officeart/2005/8/layout/orgChart1"/>
-    <dgm:cxn modelId="{05AF39CC-F294-4589-9077-0D0C86BA6F6C}" type="presParOf" srcId="{2588B25D-D463-4E2D-93AC-4126A89D66D3}" destId="{DD322E7F-F450-4EA9-A324-06B9F6FF71C8}" srcOrd="2" destOrd="0" presId="urn:microsoft.com/office/officeart/2005/8/layout/orgChart1"/>
-    <dgm:cxn modelId="{2F1247CA-A9E5-4D5B-A5C5-F4DF8FF1E4C3}" type="presParOf" srcId="{D49BB27D-09FA-45B7-B59E-C3E148972E1A}" destId="{50C82CFA-ED51-4EB2-A02E-BB5E7D5195DB}" srcOrd="2" destOrd="0" presId="urn:microsoft.com/office/officeart/2005/8/layout/orgChart1"/>
-    <dgm:cxn modelId="{5287A707-A827-4864-A32A-E70BEECB571F}" type="presParOf" srcId="{D49BB27D-09FA-45B7-B59E-C3E148972E1A}" destId="{BD62F970-8AC1-46E3-9333-001EBE999E9C}" srcOrd="3" destOrd="0" presId="urn:microsoft.com/office/officeart/2005/8/layout/orgChart1"/>
-    <dgm:cxn modelId="{98C38DFD-CE90-4A24-B289-C95958C97AF7}" type="presParOf" srcId="{BD62F970-8AC1-46E3-9333-001EBE999E9C}" destId="{0F34008A-14B5-486D-920D-A6F59B09FA50}" srcOrd="0" destOrd="0" presId="urn:microsoft.com/office/officeart/2005/8/layout/orgChart1"/>
-    <dgm:cxn modelId="{CC9DE9DD-12AD-4A07-91E6-A117066BADE6}" type="presParOf" srcId="{0F34008A-14B5-486D-920D-A6F59B09FA50}" destId="{451A2FE0-D3FD-4363-86DC-B4779356F7FF}" srcOrd="0" destOrd="0" presId="urn:microsoft.com/office/officeart/2005/8/layout/orgChart1"/>
-    <dgm:cxn modelId="{5879703D-C77E-4FB6-9ACA-F48F0FF46847}" type="presParOf" srcId="{0F34008A-14B5-486D-920D-A6F59B09FA50}" destId="{B5434974-6913-47D1-996C-6A7061228BBF}" srcOrd="1" destOrd="0" presId="urn:microsoft.com/office/officeart/2005/8/layout/orgChart1"/>
-    <dgm:cxn modelId="{A671E8FB-A974-4E16-B40A-ACE9AEEF36B4}" type="presParOf" srcId="{BD62F970-8AC1-46E3-9333-001EBE999E9C}" destId="{77747A8B-148F-4569-9121-7402ABC25AD2}" srcOrd="1" destOrd="0" presId="urn:microsoft.com/office/officeart/2005/8/layout/orgChart1"/>
-    <dgm:cxn modelId="{C213E0BA-77B6-4A4A-A168-153C39895C14}" type="presParOf" srcId="{BD62F970-8AC1-46E3-9333-001EBE999E9C}" destId="{54C2956E-29DE-44EC-99A0-366324100784}" srcOrd="2" destOrd="0" presId="urn:microsoft.com/office/officeart/2005/8/layout/orgChart1"/>
-    <dgm:cxn modelId="{B36F3FDD-DF57-4A8B-B711-10C2737DBFAD}" type="presParOf" srcId="{D49BB27D-09FA-45B7-B59E-C3E148972E1A}" destId="{A05FCAFA-BB13-4880-B49A-051ADD1A6CD5}" srcOrd="4" destOrd="0" presId="urn:microsoft.com/office/officeart/2005/8/layout/orgChart1"/>
-    <dgm:cxn modelId="{5C17D271-FD6F-4E1E-ACDC-D64EC0EF5FA1}" type="presParOf" srcId="{D49BB27D-09FA-45B7-B59E-C3E148972E1A}" destId="{67B5BE56-5644-4355-8E43-466C668D23A0}" srcOrd="5" destOrd="0" presId="urn:microsoft.com/office/officeart/2005/8/layout/orgChart1"/>
-    <dgm:cxn modelId="{C643FAE2-9DD0-41E8-A38C-D1E40147D14F}" type="presParOf" srcId="{67B5BE56-5644-4355-8E43-466C668D23A0}" destId="{6C060C3D-22F8-4717-8F79-4BEC5DCA95DF}" srcOrd="0" destOrd="0" presId="urn:microsoft.com/office/officeart/2005/8/layout/orgChart1"/>
-    <dgm:cxn modelId="{346B6341-AF24-4BE3-BBEE-3AC7308C4969}" type="presParOf" srcId="{6C060C3D-22F8-4717-8F79-4BEC5DCA95DF}" destId="{26C6A8EC-290B-4BDA-ABB2-A6E20C564A8D}" srcOrd="0" destOrd="0" presId="urn:microsoft.com/office/officeart/2005/8/layout/orgChart1"/>
-    <dgm:cxn modelId="{C072BB4E-1048-4CB4-A862-4638EC10940E}" type="presParOf" srcId="{6C060C3D-22F8-4717-8F79-4BEC5DCA95DF}" destId="{ED615EE0-00F3-4A1C-ACA7-DDF94365570B}" srcOrd="1" destOrd="0" presId="urn:microsoft.com/office/officeart/2005/8/layout/orgChart1"/>
-    <dgm:cxn modelId="{508839EA-030A-4574-8A47-F6CD5C899A22}" type="presParOf" srcId="{67B5BE56-5644-4355-8E43-466C668D23A0}" destId="{D7535723-3C9B-4B2C-9A9A-29E570EB5A42}" srcOrd="1" destOrd="0" presId="urn:microsoft.com/office/officeart/2005/8/layout/orgChart1"/>
-    <dgm:cxn modelId="{CA4B7F3A-3CAA-453F-8BC4-E5149D69DD12}" type="presParOf" srcId="{67B5BE56-5644-4355-8E43-466C668D23A0}" destId="{D7B167C5-58D3-4215-9169-665387AFD190}" srcOrd="2" destOrd="0" presId="urn:microsoft.com/office/officeart/2005/8/layout/orgChart1"/>
-    <dgm:cxn modelId="{3CF54E65-20BA-4073-9212-C191FCF81B39}" type="presParOf" srcId="{D49BB27D-09FA-45B7-B59E-C3E148972E1A}" destId="{674AAEF8-2552-48B1-A7ED-15DA0ADA2008}" srcOrd="6" destOrd="0" presId="urn:microsoft.com/office/officeart/2005/8/layout/orgChart1"/>
-    <dgm:cxn modelId="{AFBB3580-CDE2-4755-82E0-ABC2915ED562}" type="presParOf" srcId="{D49BB27D-09FA-45B7-B59E-C3E148972E1A}" destId="{2A37B92F-74DB-44DD-8B55-FEEE37FF5F72}" srcOrd="7" destOrd="0" presId="urn:microsoft.com/office/officeart/2005/8/layout/orgChart1"/>
-    <dgm:cxn modelId="{7BCC0207-4522-4B25-BF56-E862F9DD5CF8}" type="presParOf" srcId="{2A37B92F-74DB-44DD-8B55-FEEE37FF5F72}" destId="{FFF71FF0-9FAB-4E8F-819C-C417372D72DF}" srcOrd="0" destOrd="0" presId="urn:microsoft.com/office/officeart/2005/8/layout/orgChart1"/>
-    <dgm:cxn modelId="{C1C45FAE-3425-44C7-8A32-4181521C0B75}" type="presParOf" srcId="{FFF71FF0-9FAB-4E8F-819C-C417372D72DF}" destId="{D2BAA51B-39D8-4826-8F4C-A83143FC3983}" srcOrd="0" destOrd="0" presId="urn:microsoft.com/office/officeart/2005/8/layout/orgChart1"/>
-    <dgm:cxn modelId="{FA93DC88-CFB0-47DC-9399-61D28EA1DDA0}" type="presParOf" srcId="{FFF71FF0-9FAB-4E8F-819C-C417372D72DF}" destId="{F2D78462-89DD-41E7-9D59-310C78A312CE}" srcOrd="1" destOrd="0" presId="urn:microsoft.com/office/officeart/2005/8/layout/orgChart1"/>
-    <dgm:cxn modelId="{9E91CB89-7EF9-4A01-A5B3-FA0475201BA1}" type="presParOf" srcId="{2A37B92F-74DB-44DD-8B55-FEEE37FF5F72}" destId="{5B84B4EC-EB94-4568-9040-6886031E31F3}" srcOrd="1" destOrd="0" presId="urn:microsoft.com/office/officeart/2005/8/layout/orgChart1"/>
-    <dgm:cxn modelId="{32A82828-4AD7-47E8-8263-85C7395984B8}" type="presParOf" srcId="{2A37B92F-74DB-44DD-8B55-FEEE37FF5F72}" destId="{4F479155-094B-4C89-B796-3A2E24FA93B0}" srcOrd="2" destOrd="0" presId="urn:microsoft.com/office/officeart/2005/8/layout/orgChart1"/>
-    <dgm:cxn modelId="{DDFD666F-60A2-4A32-A4C6-C10C92CCCBA4}" type="presParOf" srcId="{D49BB27D-09FA-45B7-B59E-C3E148972E1A}" destId="{C7E892ED-90DA-4767-97DB-ABDA916A5666}" srcOrd="8" destOrd="0" presId="urn:microsoft.com/office/officeart/2005/8/layout/orgChart1"/>
-    <dgm:cxn modelId="{8E5A6627-4B15-4975-B597-A65D443D0751}" type="presParOf" srcId="{D49BB27D-09FA-45B7-B59E-C3E148972E1A}" destId="{BF41D7FF-65E8-4E8D-910A-0C05C0E4B279}" srcOrd="9" destOrd="0" presId="urn:microsoft.com/office/officeart/2005/8/layout/orgChart1"/>
-    <dgm:cxn modelId="{8538A02A-6E31-489A-AF29-8960BC4A772C}" type="presParOf" srcId="{BF41D7FF-65E8-4E8D-910A-0C05C0E4B279}" destId="{4FFF26DA-5ADC-4FEA-8351-616118D71501}" srcOrd="0" destOrd="0" presId="urn:microsoft.com/office/officeart/2005/8/layout/orgChart1"/>
-    <dgm:cxn modelId="{79D924A8-8FC9-4C7E-AAA2-E4D15D2CD53C}" type="presParOf" srcId="{4FFF26DA-5ADC-4FEA-8351-616118D71501}" destId="{FCFCDA3C-7B40-47F4-A640-D0BF92D22C5A}" srcOrd="0" destOrd="0" presId="urn:microsoft.com/office/officeart/2005/8/layout/orgChart1"/>
-    <dgm:cxn modelId="{B9EC426D-F6DA-46EA-AA05-21A4C3AB70B6}" type="presParOf" srcId="{4FFF26DA-5ADC-4FEA-8351-616118D71501}" destId="{42F68E05-B618-4547-9677-0C3720CC90CD}" srcOrd="1" destOrd="0" presId="urn:microsoft.com/office/officeart/2005/8/layout/orgChart1"/>
-    <dgm:cxn modelId="{B0C349FC-B8C5-4985-A91C-3371A73DDDBE}" type="presParOf" srcId="{BF41D7FF-65E8-4E8D-910A-0C05C0E4B279}" destId="{EEDD58C3-2ACA-4E82-90D6-3B0C2AD8EFFE}" srcOrd="1" destOrd="0" presId="urn:microsoft.com/office/officeart/2005/8/layout/orgChart1"/>
-    <dgm:cxn modelId="{2D23768F-03E2-44F4-A40A-1D3D77A209BF}" type="presParOf" srcId="{BF41D7FF-65E8-4E8D-910A-0C05C0E4B279}" destId="{D358271E-575F-450B-8C85-649242B6FC3C}" srcOrd="2" destOrd="0" presId="urn:microsoft.com/office/officeart/2005/8/layout/orgChart1"/>
-    <dgm:cxn modelId="{B2AB7188-DAD2-4D3F-93BA-CCFAB16A8C95}" type="presParOf" srcId="{D49BB27D-09FA-45B7-B59E-C3E148972E1A}" destId="{F51BDEAB-E187-4BE2-884C-8C2E57FB250A}" srcOrd="10" destOrd="0" presId="urn:microsoft.com/office/officeart/2005/8/layout/orgChart1"/>
-    <dgm:cxn modelId="{1174A644-EB77-48D9-B16D-0660BACD91E2}" type="presParOf" srcId="{D49BB27D-09FA-45B7-B59E-C3E148972E1A}" destId="{D16EAF81-5777-4AE8-B398-EC1826B080E6}" srcOrd="11" destOrd="0" presId="urn:microsoft.com/office/officeart/2005/8/layout/orgChart1"/>
-    <dgm:cxn modelId="{27988723-C215-435D-B819-5989A1DCC945}" type="presParOf" srcId="{D16EAF81-5777-4AE8-B398-EC1826B080E6}" destId="{6E964425-A325-47A4-A8C9-F5F780FF3095}" srcOrd="0" destOrd="0" presId="urn:microsoft.com/office/officeart/2005/8/layout/orgChart1"/>
-    <dgm:cxn modelId="{45BFD967-5A39-4CC8-8208-34BA275BC3DE}" type="presParOf" srcId="{6E964425-A325-47A4-A8C9-F5F780FF3095}" destId="{0B9E7DDE-8604-4F19-8950-808DA40542DE}" srcOrd="0" destOrd="0" presId="urn:microsoft.com/office/officeart/2005/8/layout/orgChart1"/>
-    <dgm:cxn modelId="{805EB631-5EDB-4F49-8141-586B5B26FA8F}" type="presParOf" srcId="{6E964425-A325-47A4-A8C9-F5F780FF3095}" destId="{99C4AF25-D8C7-4292-B8E8-D59EAE5CE269}" srcOrd="1" destOrd="0" presId="urn:microsoft.com/office/officeart/2005/8/layout/orgChart1"/>
-    <dgm:cxn modelId="{D878BE66-7955-4C43-8EC1-EEDEFA732E4A}" type="presParOf" srcId="{D16EAF81-5777-4AE8-B398-EC1826B080E6}" destId="{E0E73F51-6556-459E-9767-216DA44AD9C0}" srcOrd="1" destOrd="0" presId="urn:microsoft.com/office/officeart/2005/8/layout/orgChart1"/>
-    <dgm:cxn modelId="{EB732249-9B7B-4368-A7D1-4CC3A84D4AD1}" type="presParOf" srcId="{D16EAF81-5777-4AE8-B398-EC1826B080E6}" destId="{8B08FE31-D19A-4E9B-96B0-B295205FD2A4}" srcOrd="2" destOrd="0" presId="urn:microsoft.com/office/officeart/2005/8/layout/orgChart1"/>
-    <dgm:cxn modelId="{1EBAF7D8-2AFC-4B1F-A9B2-9646DAE70D6E}" type="presParOf" srcId="{3A34B721-E87D-4DA4-8868-45F85130F167}" destId="{28C7FDB0-0855-420E-A0CB-02B4A53DFF7C}" srcOrd="2" destOrd="0" presId="urn:microsoft.com/office/officeart/2005/8/layout/orgChart1"/>
-    <dgm:cxn modelId="{35FAAE11-C41E-4DB2-9D65-3CF4997EEF74}" type="presParOf" srcId="{87502DEA-D77A-471D-88F3-71B1DB91C00D}" destId="{66D81005-91E0-4667-90F7-8B9A4135F62C}" srcOrd="8" destOrd="0" presId="urn:microsoft.com/office/officeart/2005/8/layout/orgChart1"/>
-    <dgm:cxn modelId="{8AE142DF-471B-47D1-8823-1DA47B0FD446}" type="presParOf" srcId="{87502DEA-D77A-471D-88F3-71B1DB91C00D}" destId="{C0668A1D-E4FD-4EE2-81CD-A7F94B564C41}" srcOrd="9" destOrd="0" presId="urn:microsoft.com/office/officeart/2005/8/layout/orgChart1"/>
-    <dgm:cxn modelId="{98BAF7AB-E6CE-47F0-B889-F4F82E1BF6C0}" type="presParOf" srcId="{C0668A1D-E4FD-4EE2-81CD-A7F94B564C41}" destId="{4DDB5AEC-B155-4428-AD50-44F1896E05E6}" srcOrd="0" destOrd="0" presId="urn:microsoft.com/office/officeart/2005/8/layout/orgChart1"/>
-    <dgm:cxn modelId="{4D8E4536-BD8E-4DC6-AEF9-4FA329B10F8F}" type="presParOf" srcId="{4DDB5AEC-B155-4428-AD50-44F1896E05E6}" destId="{45B5E5A7-747B-498A-90AC-835724135598}" srcOrd="0" destOrd="0" presId="urn:microsoft.com/office/officeart/2005/8/layout/orgChart1"/>
-    <dgm:cxn modelId="{133C3635-363D-47F8-A57C-1BBB337D8FC9}" type="presParOf" srcId="{4DDB5AEC-B155-4428-AD50-44F1896E05E6}" destId="{74DE212E-BB2F-4BC9-BE42-E27EB554C458}" srcOrd="1" destOrd="0" presId="urn:microsoft.com/office/officeart/2005/8/layout/orgChart1"/>
-    <dgm:cxn modelId="{BC72D61D-C2CD-4636-AEE3-74EE7F048370}" type="presParOf" srcId="{C0668A1D-E4FD-4EE2-81CD-A7F94B564C41}" destId="{44866CDE-2FD3-417F-AE7E-F4AA9315C5AB}" srcOrd="1" destOrd="0" presId="urn:microsoft.com/office/officeart/2005/8/layout/orgChart1"/>
-    <dgm:cxn modelId="{979F0392-B617-49DA-88F0-997EC3F0FCBF}" type="presParOf" srcId="{44866CDE-2FD3-417F-AE7E-F4AA9315C5AB}" destId="{B90ECAA2-10C8-4FCF-ACA7-0C475785D8EF}" srcOrd="0" destOrd="0" presId="urn:microsoft.com/office/officeart/2005/8/layout/orgChart1"/>
-    <dgm:cxn modelId="{B2DDAB62-48BA-4095-9232-B03329C20767}" type="presParOf" srcId="{44866CDE-2FD3-417F-AE7E-F4AA9315C5AB}" destId="{1A465139-AC3A-458D-8AD0-83125543D6D5}" srcOrd="1" destOrd="0" presId="urn:microsoft.com/office/officeart/2005/8/layout/orgChart1"/>
-    <dgm:cxn modelId="{25F41B12-23C7-460C-A91B-6A69E813A3FD}" type="presParOf" srcId="{1A465139-AC3A-458D-8AD0-83125543D6D5}" destId="{33704CBD-A343-42CF-AED6-7C95472C255B}" srcOrd="0" destOrd="0" presId="urn:microsoft.com/office/officeart/2005/8/layout/orgChart1"/>
-    <dgm:cxn modelId="{F6E388A7-BDC6-4332-B14D-2EF29D411410}" type="presParOf" srcId="{33704CBD-A343-42CF-AED6-7C95472C255B}" destId="{B9D5255D-B57C-4566-811A-F7DC998F272E}" srcOrd="0" destOrd="0" presId="urn:microsoft.com/office/officeart/2005/8/layout/orgChart1"/>
-    <dgm:cxn modelId="{F118F70B-5281-4203-90E5-2E6690541F70}" type="presParOf" srcId="{33704CBD-A343-42CF-AED6-7C95472C255B}" destId="{C069E504-E612-4F86-9C3F-9740D3D86F49}" srcOrd="1" destOrd="0" presId="urn:microsoft.com/office/officeart/2005/8/layout/orgChart1"/>
-    <dgm:cxn modelId="{350245DF-E574-4AB7-9E3A-6D19B1AEE3C4}" type="presParOf" srcId="{1A465139-AC3A-458D-8AD0-83125543D6D5}" destId="{C0CFB2E5-5757-4A12-B006-FC7F3C3DB46A}" srcOrd="1" destOrd="0" presId="urn:microsoft.com/office/officeart/2005/8/layout/orgChart1"/>
-    <dgm:cxn modelId="{3A204026-3F1E-4BA6-97F0-748FABDF28B5}" type="presParOf" srcId="{1A465139-AC3A-458D-8AD0-83125543D6D5}" destId="{641371FA-8A2A-40E1-8664-CFAA048A9BCE}" srcOrd="2" destOrd="0" presId="urn:microsoft.com/office/officeart/2005/8/layout/orgChart1"/>
-    <dgm:cxn modelId="{C9121649-EEF1-42E0-BF70-CEAC4A701639}" type="presParOf" srcId="{44866CDE-2FD3-417F-AE7E-F4AA9315C5AB}" destId="{7006F709-3E5B-4115-9061-3E290A267410}" srcOrd="2" destOrd="0" presId="urn:microsoft.com/office/officeart/2005/8/layout/orgChart1"/>
-    <dgm:cxn modelId="{E5A0327F-8010-4AB2-A59B-FD6B58F2B195}" type="presParOf" srcId="{44866CDE-2FD3-417F-AE7E-F4AA9315C5AB}" destId="{58C369C0-6AA4-4089-94FF-86FC25EF5B63}" srcOrd="3" destOrd="0" presId="urn:microsoft.com/office/officeart/2005/8/layout/orgChart1"/>
-    <dgm:cxn modelId="{C55704AF-1820-4186-ADA4-A534B2B68184}" type="presParOf" srcId="{58C369C0-6AA4-4089-94FF-86FC25EF5B63}" destId="{976A1BA8-5DE0-4730-B056-D6225B5FD620}" srcOrd="0" destOrd="0" presId="urn:microsoft.com/office/officeart/2005/8/layout/orgChart1"/>
-    <dgm:cxn modelId="{66715CFF-F277-4979-82F2-E0571227DDDF}" type="presParOf" srcId="{976A1BA8-5DE0-4730-B056-D6225B5FD620}" destId="{65CC5790-D06F-4F5B-BFDE-72DE945DEB53}" srcOrd="0" destOrd="0" presId="urn:microsoft.com/office/officeart/2005/8/layout/orgChart1"/>
-    <dgm:cxn modelId="{0D0E281A-3802-4A53-9433-CF31197F0340}" type="presParOf" srcId="{976A1BA8-5DE0-4730-B056-D6225B5FD620}" destId="{BBB3FBC9-7D87-4D33-83A6-7A64139EE1B6}" srcOrd="1" destOrd="0" presId="urn:microsoft.com/office/officeart/2005/8/layout/orgChart1"/>
-    <dgm:cxn modelId="{31ECB661-EAAF-4F22-9372-60C80085C42F}" type="presParOf" srcId="{58C369C0-6AA4-4089-94FF-86FC25EF5B63}" destId="{76B4F6EA-94BB-4F43-8AAE-900DA00D0D78}" srcOrd="1" destOrd="0" presId="urn:microsoft.com/office/officeart/2005/8/layout/orgChart1"/>
-    <dgm:cxn modelId="{2A4B72C9-96BF-49F3-9E32-3C1C668CF885}" type="presParOf" srcId="{58C369C0-6AA4-4089-94FF-86FC25EF5B63}" destId="{53D4A323-8141-420E-8FCA-05AFD35297E1}" srcOrd="2" destOrd="0" presId="urn:microsoft.com/office/officeart/2005/8/layout/orgChart1"/>
-    <dgm:cxn modelId="{D65B9E41-48E9-425D-933B-8CD34BBC3B60}" type="presParOf" srcId="{44866CDE-2FD3-417F-AE7E-F4AA9315C5AB}" destId="{8A237A2F-67FE-4C35-93CB-24414D35BF04}" srcOrd="4" destOrd="0" presId="urn:microsoft.com/office/officeart/2005/8/layout/orgChart1"/>
-    <dgm:cxn modelId="{AA0E9248-D64B-48CC-8B90-149A9CE0AE7A}" type="presParOf" srcId="{44866CDE-2FD3-417F-AE7E-F4AA9315C5AB}" destId="{D60BFAEE-1DAC-48A6-BA8D-B9B73FC552DB}" srcOrd="5" destOrd="0" presId="urn:microsoft.com/office/officeart/2005/8/layout/orgChart1"/>
-    <dgm:cxn modelId="{B91B763C-98CB-42BA-B622-7C3317CC1491}" type="presParOf" srcId="{D60BFAEE-1DAC-48A6-BA8D-B9B73FC552DB}" destId="{4E87B437-2CA7-4C71-ACA9-8B1D7C6DE51F}" srcOrd="0" destOrd="0" presId="urn:microsoft.com/office/officeart/2005/8/layout/orgChart1"/>
-    <dgm:cxn modelId="{0EE774E6-CAA3-40DB-AC91-6B920D331A80}" type="presParOf" srcId="{4E87B437-2CA7-4C71-ACA9-8B1D7C6DE51F}" destId="{172992F0-7C65-42F5-A978-2DC81AA61FD0}" srcOrd="0" destOrd="0" presId="urn:microsoft.com/office/officeart/2005/8/layout/orgChart1"/>
-    <dgm:cxn modelId="{53AC22DF-7E8B-4B61-9252-9ADD47A12942}" type="presParOf" srcId="{4E87B437-2CA7-4C71-ACA9-8B1D7C6DE51F}" destId="{C2659AE3-5643-4A09-84DB-4F44050D729C}" srcOrd="1" destOrd="0" presId="urn:microsoft.com/office/officeart/2005/8/layout/orgChart1"/>
-    <dgm:cxn modelId="{02E169D3-210E-4850-9C88-BDB536A855A8}" type="presParOf" srcId="{D60BFAEE-1DAC-48A6-BA8D-B9B73FC552DB}" destId="{87DBF09E-96D4-4397-A24E-A13CF28316E6}" srcOrd="1" destOrd="0" presId="urn:microsoft.com/office/officeart/2005/8/layout/orgChart1"/>
-    <dgm:cxn modelId="{A40DA049-AADE-4C67-AB46-10F554300FAC}" type="presParOf" srcId="{D60BFAEE-1DAC-48A6-BA8D-B9B73FC552DB}" destId="{CFC68F8A-0C12-4FDA-9BDE-D29A0907A35C}" srcOrd="2" destOrd="0" presId="urn:microsoft.com/office/officeart/2005/8/layout/orgChart1"/>
-    <dgm:cxn modelId="{977D2340-47CA-4C01-B7CC-F131162DC4DB}" type="presParOf" srcId="{44866CDE-2FD3-417F-AE7E-F4AA9315C5AB}" destId="{54592FFE-5883-4CC7-9895-BD5D7E91DCCE}" srcOrd="6" destOrd="0" presId="urn:microsoft.com/office/officeart/2005/8/layout/orgChart1"/>
-    <dgm:cxn modelId="{5D5A977D-FF17-4F0C-970F-16A8B0600658}" type="presParOf" srcId="{44866CDE-2FD3-417F-AE7E-F4AA9315C5AB}" destId="{18194F29-4AB3-4C92-9D06-FA70451F1C3B}" srcOrd="7" destOrd="0" presId="urn:microsoft.com/office/officeart/2005/8/layout/orgChart1"/>
-    <dgm:cxn modelId="{C2264603-8298-44C2-B088-EA94EC493501}" type="presParOf" srcId="{18194F29-4AB3-4C92-9D06-FA70451F1C3B}" destId="{58EA1051-1D74-49CB-ADE0-FD275B262AAD}" srcOrd="0" destOrd="0" presId="urn:microsoft.com/office/officeart/2005/8/layout/orgChart1"/>
-    <dgm:cxn modelId="{3807A9C6-CF04-48B7-951B-2E49ECDEE75E}" type="presParOf" srcId="{58EA1051-1D74-49CB-ADE0-FD275B262AAD}" destId="{87036C6C-B417-4116-91A5-2523BE43E409}" srcOrd="0" destOrd="0" presId="urn:microsoft.com/office/officeart/2005/8/layout/orgChart1"/>
-    <dgm:cxn modelId="{2B797C73-50BE-4D11-A85A-0878A2ABABCC}" type="presParOf" srcId="{58EA1051-1D74-49CB-ADE0-FD275B262AAD}" destId="{0B4DFCDE-CD38-4AFF-98B2-19090ACE6FB7}" srcOrd="1" destOrd="0" presId="urn:microsoft.com/office/officeart/2005/8/layout/orgChart1"/>
-    <dgm:cxn modelId="{2296EAD0-9EB4-4030-B6E4-2FB088956FD5}" type="presParOf" srcId="{18194F29-4AB3-4C92-9D06-FA70451F1C3B}" destId="{EF7C5A34-6589-4DD2-8B32-B6D8C5430B85}" srcOrd="1" destOrd="0" presId="urn:microsoft.com/office/officeart/2005/8/layout/orgChart1"/>
-    <dgm:cxn modelId="{C68F6F03-B204-4BD4-875B-D23F260A3F5C}" type="presParOf" srcId="{18194F29-4AB3-4C92-9D06-FA70451F1C3B}" destId="{02C7F4A0-B7DA-444E-B70B-59A1F1611E10}" srcOrd="2" destOrd="0" presId="urn:microsoft.com/office/officeart/2005/8/layout/orgChart1"/>
-    <dgm:cxn modelId="{B272D363-C1A8-45BD-8958-82FCF53A8609}" type="presParOf" srcId="{C0668A1D-E4FD-4EE2-81CD-A7F94B564C41}" destId="{5438CF1D-38B2-43DB-BE5A-1A27C8063564}" srcOrd="2" destOrd="0" presId="urn:microsoft.com/office/officeart/2005/8/layout/orgChart1"/>
-    <dgm:cxn modelId="{7B7A97E4-A830-46FA-B3CD-4BB534EB8D3F}" type="presParOf" srcId="{87502DEA-D77A-471D-88F3-71B1DB91C00D}" destId="{C982FAB4-9389-4C06-82DB-4050EFEEAF11}" srcOrd="10" destOrd="0" presId="urn:microsoft.com/office/officeart/2005/8/layout/orgChart1"/>
-    <dgm:cxn modelId="{F0F3B796-E846-48BD-B306-ED7590950EC3}" type="presParOf" srcId="{87502DEA-D77A-471D-88F3-71B1DB91C00D}" destId="{4E77D122-0CE9-46A8-B594-6BB4C6A1112F}" srcOrd="11" destOrd="0" presId="urn:microsoft.com/office/officeart/2005/8/layout/orgChart1"/>
-    <dgm:cxn modelId="{597B7E7E-31D0-46A7-B073-5EAE16ED45AF}" type="presParOf" srcId="{4E77D122-0CE9-46A8-B594-6BB4C6A1112F}" destId="{BBCC5727-C554-4AF3-BE01-8A4D68E79648}" srcOrd="0" destOrd="0" presId="urn:microsoft.com/office/officeart/2005/8/layout/orgChart1"/>
-    <dgm:cxn modelId="{DE4EEEA9-E66D-46A4-AB35-7445AE8C7626}" type="presParOf" srcId="{BBCC5727-C554-4AF3-BE01-8A4D68E79648}" destId="{F3FD2CE5-C410-4AA1-811B-F2BAA9EEB2D6}" srcOrd="0" destOrd="0" presId="urn:microsoft.com/office/officeart/2005/8/layout/orgChart1"/>
-    <dgm:cxn modelId="{87E1D674-50AA-42D0-848F-DBBC37F50E0F}" type="presParOf" srcId="{BBCC5727-C554-4AF3-BE01-8A4D68E79648}" destId="{62386713-C724-43BC-BF87-8EB80896AAE3}" srcOrd="1" destOrd="0" presId="urn:microsoft.com/office/officeart/2005/8/layout/orgChart1"/>
-    <dgm:cxn modelId="{FD00B351-9282-46A9-B673-31A41205D4BA}" type="presParOf" srcId="{4E77D122-0CE9-46A8-B594-6BB4C6A1112F}" destId="{E8196455-4811-4592-9F9D-EE5AE47A208B}" srcOrd="1" destOrd="0" presId="urn:microsoft.com/office/officeart/2005/8/layout/orgChart1"/>
-    <dgm:cxn modelId="{182C231B-B464-4F8A-AE09-E5FD0AA14AF3}" type="presParOf" srcId="{E8196455-4811-4592-9F9D-EE5AE47A208B}" destId="{32D0B2CE-B94F-4883-96CD-2F2FA985A931}" srcOrd="0" destOrd="0" presId="urn:microsoft.com/office/officeart/2005/8/layout/orgChart1"/>
-    <dgm:cxn modelId="{BEE341BB-7E70-44DB-B7CF-B51E22989E9D}" type="presParOf" srcId="{E8196455-4811-4592-9F9D-EE5AE47A208B}" destId="{63BAE93B-041E-495A-BA93-4A563D384671}" srcOrd="1" destOrd="0" presId="urn:microsoft.com/office/officeart/2005/8/layout/orgChart1"/>
-    <dgm:cxn modelId="{4B107C78-EEC8-4417-972C-D77AB1D6AFDD}" type="presParOf" srcId="{63BAE93B-041E-495A-BA93-4A563D384671}" destId="{4A898F40-AE3F-4A28-BE6C-660F764B3D90}" srcOrd="0" destOrd="0" presId="urn:microsoft.com/office/officeart/2005/8/layout/orgChart1"/>
-    <dgm:cxn modelId="{3FFB4157-866E-485A-9726-BB1166E3F634}" type="presParOf" srcId="{4A898F40-AE3F-4A28-BE6C-660F764B3D90}" destId="{0FB6017F-F58A-43B9-BB82-BE20FE08E025}" srcOrd="0" destOrd="0" presId="urn:microsoft.com/office/officeart/2005/8/layout/orgChart1"/>
-    <dgm:cxn modelId="{3CF4E162-4CDD-42DD-A112-059CA038500B}" type="presParOf" srcId="{4A898F40-AE3F-4A28-BE6C-660F764B3D90}" destId="{D2108865-5154-4F59-9B4B-4B5FFDEB64F9}" srcOrd="1" destOrd="0" presId="urn:microsoft.com/office/officeart/2005/8/layout/orgChart1"/>
-    <dgm:cxn modelId="{A9B22802-CBF9-4596-B9A0-A1F93900DA5B}" type="presParOf" srcId="{63BAE93B-041E-495A-BA93-4A563D384671}" destId="{65A33E68-1EE7-4C4E-A84B-055F4147761C}" srcOrd="1" destOrd="0" presId="urn:microsoft.com/office/officeart/2005/8/layout/orgChart1"/>
-    <dgm:cxn modelId="{0B1ABEC3-CCB7-42D9-B4B2-D6280B737C17}" type="presParOf" srcId="{63BAE93B-041E-495A-BA93-4A563D384671}" destId="{9B6F4FFA-D1A9-4476-BBAF-A9C9B06D9A01}" srcOrd="2" destOrd="0" presId="urn:microsoft.com/office/officeart/2005/8/layout/orgChart1"/>
-    <dgm:cxn modelId="{67A49412-D289-457D-AC28-B6E0E807C741}" type="presParOf" srcId="{E8196455-4811-4592-9F9D-EE5AE47A208B}" destId="{94DA7ED8-25B6-4329-954D-09CE3262D29F}" srcOrd="2" destOrd="0" presId="urn:microsoft.com/office/officeart/2005/8/layout/orgChart1"/>
-    <dgm:cxn modelId="{4C884FBE-DA60-4FBA-A125-CAFD65319BB8}" type="presParOf" srcId="{E8196455-4811-4592-9F9D-EE5AE47A208B}" destId="{851EE0A9-F730-4F61-A04C-78D415E07324}" srcOrd="3" destOrd="0" presId="urn:microsoft.com/office/officeart/2005/8/layout/orgChart1"/>
-    <dgm:cxn modelId="{6632AE7B-2D4A-4EE4-9B6D-4B7C0A966EAC}" type="presParOf" srcId="{851EE0A9-F730-4F61-A04C-78D415E07324}" destId="{39BC2F4C-9D77-42DE-850E-308F516A13CB}" srcOrd="0" destOrd="0" presId="urn:microsoft.com/office/officeart/2005/8/layout/orgChart1"/>
-    <dgm:cxn modelId="{C464574B-BF03-463E-97EB-91AF3DB98922}" type="presParOf" srcId="{39BC2F4C-9D77-42DE-850E-308F516A13CB}" destId="{BFD88574-D18A-4B6F-A6E0-1A6B08AF497B}" srcOrd="0" destOrd="0" presId="urn:microsoft.com/office/officeart/2005/8/layout/orgChart1"/>
-    <dgm:cxn modelId="{E378D921-1B2A-4920-8141-75BAE7696B80}" type="presParOf" srcId="{39BC2F4C-9D77-42DE-850E-308F516A13CB}" destId="{25CDA8E5-668E-47A1-9F2D-E7A0272A3E7A}" srcOrd="1" destOrd="0" presId="urn:microsoft.com/office/officeart/2005/8/layout/orgChart1"/>
-    <dgm:cxn modelId="{28237625-80C2-4379-A5DB-15D26D5C6208}" type="presParOf" srcId="{851EE0A9-F730-4F61-A04C-78D415E07324}" destId="{4C4998DE-4E73-4DC6-A64B-E46B0E92A97E}" srcOrd="1" destOrd="0" presId="urn:microsoft.com/office/officeart/2005/8/layout/orgChart1"/>
-    <dgm:cxn modelId="{AD01C17C-778F-40E4-B942-CD7B3465F26A}" type="presParOf" srcId="{851EE0A9-F730-4F61-A04C-78D415E07324}" destId="{65FB56BB-A4A5-4DFB-8BAE-B235F54F1606}" srcOrd="2" destOrd="0" presId="urn:microsoft.com/office/officeart/2005/8/layout/orgChart1"/>
-    <dgm:cxn modelId="{09AD3064-E2B2-473A-90DE-1938DBB7DC93}" type="presParOf" srcId="{E8196455-4811-4592-9F9D-EE5AE47A208B}" destId="{C640837C-1A5F-4D24-BB27-29EE4C4DD129}" srcOrd="4" destOrd="0" presId="urn:microsoft.com/office/officeart/2005/8/layout/orgChart1"/>
-    <dgm:cxn modelId="{36F2AFD8-711C-4EB4-91E2-09871603617A}" type="presParOf" srcId="{E8196455-4811-4592-9F9D-EE5AE47A208B}" destId="{03C9AB5F-DB5D-4297-A87C-799031C26C4A}" srcOrd="5" destOrd="0" presId="urn:microsoft.com/office/officeart/2005/8/layout/orgChart1"/>
-    <dgm:cxn modelId="{994407DF-660B-4B26-9EDA-F9ECD83C1CB6}" type="presParOf" srcId="{03C9AB5F-DB5D-4297-A87C-799031C26C4A}" destId="{880C48C9-C509-433F-880A-531CC4688021}" srcOrd="0" destOrd="0" presId="urn:microsoft.com/office/officeart/2005/8/layout/orgChart1"/>
-    <dgm:cxn modelId="{B5B81839-1803-4A8C-9698-9E80B641F275}" type="presParOf" srcId="{880C48C9-C509-433F-880A-531CC4688021}" destId="{3AAE1F18-6373-4894-89A1-CA8FDEE1636E}" srcOrd="0" destOrd="0" presId="urn:microsoft.com/office/officeart/2005/8/layout/orgChart1"/>
-    <dgm:cxn modelId="{C1E76B45-7116-44E8-8352-6B226AD163A5}" type="presParOf" srcId="{880C48C9-C509-433F-880A-531CC4688021}" destId="{65A65562-13DE-46CD-A545-202F097F44E0}" srcOrd="1" destOrd="0" presId="urn:microsoft.com/office/officeart/2005/8/layout/orgChart1"/>
-    <dgm:cxn modelId="{B17E44C2-FBBF-4FC2-BE05-4F5BCB3610C8}" type="presParOf" srcId="{03C9AB5F-DB5D-4297-A87C-799031C26C4A}" destId="{B8D35D98-0632-482C-9210-42F2ACD63CDC}" srcOrd="1" destOrd="0" presId="urn:microsoft.com/office/officeart/2005/8/layout/orgChart1"/>
-    <dgm:cxn modelId="{E054CC9D-3DFA-42F3-9455-3FFF6172FE0B}" type="presParOf" srcId="{03C9AB5F-DB5D-4297-A87C-799031C26C4A}" destId="{3715C686-2BD4-480A-A3D6-1DE02EFB2F71}" srcOrd="2" destOrd="0" presId="urn:microsoft.com/office/officeart/2005/8/layout/orgChart1"/>
-    <dgm:cxn modelId="{12E7A5BB-AFA0-465A-8322-0915F1183F1C}" type="presParOf" srcId="{E8196455-4811-4592-9F9D-EE5AE47A208B}" destId="{624875F1-6D80-4FEA-B3FC-4AC9486E3481}" srcOrd="6" destOrd="0" presId="urn:microsoft.com/office/officeart/2005/8/layout/orgChart1"/>
-    <dgm:cxn modelId="{567A4F98-88F9-48D1-B3E7-D4630163C791}" type="presParOf" srcId="{E8196455-4811-4592-9F9D-EE5AE47A208B}" destId="{FF6C1999-CCA3-449F-9E63-03A7815A24A1}" srcOrd="7" destOrd="0" presId="urn:microsoft.com/office/officeart/2005/8/layout/orgChart1"/>
-    <dgm:cxn modelId="{4F5CF6FC-4F1E-4B5B-9D00-8A2F959ED2CC}" type="presParOf" srcId="{FF6C1999-CCA3-449F-9E63-03A7815A24A1}" destId="{0013755A-3B71-4D93-B811-17689CC0BD82}" srcOrd="0" destOrd="0" presId="urn:microsoft.com/office/officeart/2005/8/layout/orgChart1"/>
-    <dgm:cxn modelId="{5F635098-CD6F-4AE6-8A26-8EA33B4ED16E}" type="presParOf" srcId="{0013755A-3B71-4D93-B811-17689CC0BD82}" destId="{324DD098-66DC-40FB-9CE7-2C66912EE75C}" srcOrd="0" destOrd="0" presId="urn:microsoft.com/office/officeart/2005/8/layout/orgChart1"/>
-    <dgm:cxn modelId="{8011C077-2A2B-468A-A2EC-08C5E0B9FF5B}" type="presParOf" srcId="{0013755A-3B71-4D93-B811-17689CC0BD82}" destId="{3DC7CB40-14C5-4FF3-B30C-ABB13864CEDA}" srcOrd="1" destOrd="0" presId="urn:microsoft.com/office/officeart/2005/8/layout/orgChart1"/>
-    <dgm:cxn modelId="{081B9A86-B5D5-49B5-B243-20BAC3C189A0}" type="presParOf" srcId="{FF6C1999-CCA3-449F-9E63-03A7815A24A1}" destId="{53333702-56C0-46C6-969B-3C9FB2BD2C32}" srcOrd="1" destOrd="0" presId="urn:microsoft.com/office/officeart/2005/8/layout/orgChart1"/>
-    <dgm:cxn modelId="{7187C265-E60B-4665-8E23-BEB8710E88A0}" type="presParOf" srcId="{FF6C1999-CCA3-449F-9E63-03A7815A24A1}" destId="{1777AF80-5C23-4387-B68F-4CCD93A35DB6}" srcOrd="2" destOrd="0" presId="urn:microsoft.com/office/officeart/2005/8/layout/orgChart1"/>
-    <dgm:cxn modelId="{054A6796-C5DA-4153-B37D-8ABFD8825CC3}" type="presParOf" srcId="{4E77D122-0CE9-46A8-B594-6BB4C6A1112F}" destId="{1C1A19A5-A49C-4914-BA02-A4E6E2134667}" srcOrd="2" destOrd="0" presId="urn:microsoft.com/office/officeart/2005/8/layout/orgChart1"/>
-    <dgm:cxn modelId="{9E596A56-9E1E-406C-B330-76F6EA343ED6}" type="presParOf" srcId="{87502DEA-D77A-471D-88F3-71B1DB91C00D}" destId="{0EAE9532-E555-4823-A3E4-79689260836C}" srcOrd="12" destOrd="0" presId="urn:microsoft.com/office/officeart/2005/8/layout/orgChart1"/>
-    <dgm:cxn modelId="{A1ACBCD5-62CE-4A49-9936-84647FEC739C}" type="presParOf" srcId="{87502DEA-D77A-471D-88F3-71B1DB91C00D}" destId="{C5D931D6-63F2-44BB-9CBF-7EF55479C6EA}" srcOrd="13" destOrd="0" presId="urn:microsoft.com/office/officeart/2005/8/layout/orgChart1"/>
-    <dgm:cxn modelId="{98C37A73-5621-4D7C-B53E-059D6A302E29}" type="presParOf" srcId="{C5D931D6-63F2-44BB-9CBF-7EF55479C6EA}" destId="{A6B96037-CED2-4767-B920-21D8F5981A2F}" srcOrd="0" destOrd="0" presId="urn:microsoft.com/office/officeart/2005/8/layout/orgChart1"/>
-    <dgm:cxn modelId="{3022D941-608E-42FB-8A42-2B2312303F37}" type="presParOf" srcId="{A6B96037-CED2-4767-B920-21D8F5981A2F}" destId="{0E67F47E-E13F-42AE-8397-14B102C722BA}" srcOrd="0" destOrd="0" presId="urn:microsoft.com/office/officeart/2005/8/layout/orgChart1"/>
-    <dgm:cxn modelId="{7A0892D7-2C41-47E1-9E2C-8193432213EC}" type="presParOf" srcId="{A6B96037-CED2-4767-B920-21D8F5981A2F}" destId="{DD94CB8D-D845-4AFF-9603-F88AA479E928}" srcOrd="1" destOrd="0" presId="urn:microsoft.com/office/officeart/2005/8/layout/orgChart1"/>
-    <dgm:cxn modelId="{9BE11FD5-E3A8-42D6-97F6-20391A4F7AEB}" type="presParOf" srcId="{C5D931D6-63F2-44BB-9CBF-7EF55479C6EA}" destId="{1D2133A1-55CF-4511-BCF8-DD375F762BBA}" srcOrd="1" destOrd="0" presId="urn:microsoft.com/office/officeart/2005/8/layout/orgChart1"/>
-    <dgm:cxn modelId="{05CC9255-8338-477D-A8B4-4B2D45FA21AF}" type="presParOf" srcId="{1D2133A1-55CF-4511-BCF8-DD375F762BBA}" destId="{29C16F5C-3BFA-401F-90D7-42541C929378}" srcOrd="0" destOrd="0" presId="urn:microsoft.com/office/officeart/2005/8/layout/orgChart1"/>
-    <dgm:cxn modelId="{EFF53E0C-CD7E-4E19-AF78-88804F4CE44B}" type="presParOf" srcId="{1D2133A1-55CF-4511-BCF8-DD375F762BBA}" destId="{C95354F4-C336-47D1-89CA-67B4D3B54B73}" srcOrd="1" destOrd="0" presId="urn:microsoft.com/office/officeart/2005/8/layout/orgChart1"/>
-    <dgm:cxn modelId="{AD914F5E-665D-46FB-AA5A-982FC32E1B2D}" type="presParOf" srcId="{C95354F4-C336-47D1-89CA-67B4D3B54B73}" destId="{30B6B41E-1329-4E52-A8B3-B8D018A1AF42}" srcOrd="0" destOrd="0" presId="urn:microsoft.com/office/officeart/2005/8/layout/orgChart1"/>
-    <dgm:cxn modelId="{0273B866-CE77-4E7F-91C0-84AC8C110719}" type="presParOf" srcId="{30B6B41E-1329-4E52-A8B3-B8D018A1AF42}" destId="{A8FC8BE6-A2AF-48AF-BDFB-72C8307380F3}" srcOrd="0" destOrd="0" presId="urn:microsoft.com/office/officeart/2005/8/layout/orgChart1"/>
-    <dgm:cxn modelId="{B8D87D5E-D532-44F2-B4EF-B1B71EF7B9FB}" type="presParOf" srcId="{30B6B41E-1329-4E52-A8B3-B8D018A1AF42}" destId="{946C4E52-3794-4578-AAB7-20EC9E1971B6}" srcOrd="1" destOrd="0" presId="urn:microsoft.com/office/officeart/2005/8/layout/orgChart1"/>
-    <dgm:cxn modelId="{4DAA6C15-616A-4FA2-9A1F-95474569F133}" type="presParOf" srcId="{C95354F4-C336-47D1-89CA-67B4D3B54B73}" destId="{AC4A311F-9F06-43CB-B294-C738E41C9E83}" srcOrd="1" destOrd="0" presId="urn:microsoft.com/office/officeart/2005/8/layout/orgChart1"/>
-    <dgm:cxn modelId="{E41D08F9-5B0C-481D-98B0-D3F29F4F19CE}" type="presParOf" srcId="{C95354F4-C336-47D1-89CA-67B4D3B54B73}" destId="{2693D71E-EDEC-4F0A-AB2F-EF9BBE53A075}" srcOrd="2" destOrd="0" presId="urn:microsoft.com/office/officeart/2005/8/layout/orgChart1"/>
-    <dgm:cxn modelId="{DA7844E3-1881-4260-9EB9-15680ADD69A6}" type="presParOf" srcId="{1D2133A1-55CF-4511-BCF8-DD375F762BBA}" destId="{AD230FA7-B7CE-4BBE-A4F3-D36B867280E1}" srcOrd="2" destOrd="0" presId="urn:microsoft.com/office/officeart/2005/8/layout/orgChart1"/>
-    <dgm:cxn modelId="{D02A8A2D-C6AE-4D2E-9232-6A654C7B3E7E}" type="presParOf" srcId="{1D2133A1-55CF-4511-BCF8-DD375F762BBA}" destId="{92E3C13A-9925-4B94-A220-E4F69FE36D93}" srcOrd="3" destOrd="0" presId="urn:microsoft.com/office/officeart/2005/8/layout/orgChart1"/>
-    <dgm:cxn modelId="{E0A02D1D-4FBB-444B-BD5F-2821BA367AC2}" type="presParOf" srcId="{92E3C13A-9925-4B94-A220-E4F69FE36D93}" destId="{F59D946E-9B12-40A0-90E7-CD5C6D842FC2}" srcOrd="0" destOrd="0" presId="urn:microsoft.com/office/officeart/2005/8/layout/orgChart1"/>
-    <dgm:cxn modelId="{51162CCF-B597-46E5-A277-90ED98F95CEC}" type="presParOf" srcId="{F59D946E-9B12-40A0-90E7-CD5C6D842FC2}" destId="{C9C75A71-E7A8-49F8-A159-7DBA2D2478C1}" srcOrd="0" destOrd="0" presId="urn:microsoft.com/office/officeart/2005/8/layout/orgChart1"/>
-    <dgm:cxn modelId="{A9CD68E9-C9DE-4ADF-9C00-6905C6FAED89}" type="presParOf" srcId="{F59D946E-9B12-40A0-90E7-CD5C6D842FC2}" destId="{0EBD83B3-7953-429E-8B05-34DDB48B916B}" srcOrd="1" destOrd="0" presId="urn:microsoft.com/office/officeart/2005/8/layout/orgChart1"/>
-    <dgm:cxn modelId="{C0030B9F-FA8E-480D-9B30-FB70EF0378A5}" type="presParOf" srcId="{92E3C13A-9925-4B94-A220-E4F69FE36D93}" destId="{8E57939F-01AF-4105-AFB0-CF7A3545DAE3}" srcOrd="1" destOrd="0" presId="urn:microsoft.com/office/officeart/2005/8/layout/orgChart1"/>
-    <dgm:cxn modelId="{FF3907AC-C6E9-437B-9FD3-31C056250AC1}" type="presParOf" srcId="{92E3C13A-9925-4B94-A220-E4F69FE36D93}" destId="{C074DC66-EB92-453C-A2D2-12C90DF8D1D3}" srcOrd="2" destOrd="0" presId="urn:microsoft.com/office/officeart/2005/8/layout/orgChart1"/>
-    <dgm:cxn modelId="{9789689F-43F5-4E24-A712-27B35519B800}" type="presParOf" srcId="{1D2133A1-55CF-4511-BCF8-DD375F762BBA}" destId="{47277B1E-5DB7-4934-85A7-A00B87BF1F7A}" srcOrd="4" destOrd="0" presId="urn:microsoft.com/office/officeart/2005/8/layout/orgChart1"/>
-    <dgm:cxn modelId="{FDC0DA26-1CD6-418E-97C9-8DE6AB97564C}" type="presParOf" srcId="{1D2133A1-55CF-4511-BCF8-DD375F762BBA}" destId="{FA627A80-F7A5-4230-AFA2-2655011D3CA8}" srcOrd="5" destOrd="0" presId="urn:microsoft.com/office/officeart/2005/8/layout/orgChart1"/>
-    <dgm:cxn modelId="{A72B96FA-91D9-4AF5-9C19-A84156E4D1C0}" type="presParOf" srcId="{FA627A80-F7A5-4230-AFA2-2655011D3CA8}" destId="{003A29AE-5BB1-478B-8449-AFAC84A30BBD}" srcOrd="0" destOrd="0" presId="urn:microsoft.com/office/officeart/2005/8/layout/orgChart1"/>
-    <dgm:cxn modelId="{240E333D-8E85-4006-89D4-9861B0108A89}" type="presParOf" srcId="{003A29AE-5BB1-478B-8449-AFAC84A30BBD}" destId="{F8191636-269D-4C8D-A142-5D7650B80D95}" srcOrd="0" destOrd="0" presId="urn:microsoft.com/office/officeart/2005/8/layout/orgChart1"/>
-    <dgm:cxn modelId="{B0DF7B76-28FA-46AD-B950-2F4C953EDF57}" type="presParOf" srcId="{003A29AE-5BB1-478B-8449-AFAC84A30BBD}" destId="{A221B98D-D726-4933-B5B2-5C0C316A7C25}" srcOrd="1" destOrd="0" presId="urn:microsoft.com/office/officeart/2005/8/layout/orgChart1"/>
-    <dgm:cxn modelId="{D981639D-194F-4DA9-8EB4-11492A0629E4}" type="presParOf" srcId="{FA627A80-F7A5-4230-AFA2-2655011D3CA8}" destId="{8DB49D2B-3C80-49DA-8376-23F5646678EB}" srcOrd="1" destOrd="0" presId="urn:microsoft.com/office/officeart/2005/8/layout/orgChart1"/>
-    <dgm:cxn modelId="{469D34D8-4C4B-4BF7-8E28-72CB8ACEEE1E}" type="presParOf" srcId="{FA627A80-F7A5-4230-AFA2-2655011D3CA8}" destId="{D13B0FDF-8747-43C7-834E-32F843B2CF71}" srcOrd="2" destOrd="0" presId="urn:microsoft.com/office/officeart/2005/8/layout/orgChart1"/>
-    <dgm:cxn modelId="{829104ED-D636-4619-A56B-E02615EE5D3C}" type="presParOf" srcId="{C5D931D6-63F2-44BB-9CBF-7EF55479C6EA}" destId="{D1C33495-3443-4E25-9DC8-A199F9F279FD}" srcOrd="2" destOrd="0" presId="urn:microsoft.com/office/officeart/2005/8/layout/orgChart1"/>
-    <dgm:cxn modelId="{2064CD47-1C76-474D-9B6F-66082C4C67F4}" type="presParOf" srcId="{7BCF4066-3B50-4AD7-9A4E-A721456E885A}" destId="{F5C20CE9-4E81-4275-A2C7-32F4DCB3E021}" srcOrd="2" destOrd="0" presId="urn:microsoft.com/office/officeart/2005/8/layout/orgChart1"/>
+    <dgm:cxn modelId="{A8EE3EB1-BF2E-49AF-863B-87084228F296}" type="presOf" srcId="{DBAD3930-7AEB-4562-B0AF-C078F25DB319}" destId="{65CC5790-D06F-4F5B-BFDE-72DE945DEB53}" srcOrd="0" destOrd="0" presId="urn:microsoft.com/office/officeart/2005/8/layout/orgChart1"/>
+    <dgm:cxn modelId="{DEF48049-67A3-47D7-B995-0C7D5F149633}" type="presParOf" srcId="{42F57739-3233-43DA-AD66-44E288FE50CE}" destId="{7BCF4066-3B50-4AD7-9A4E-A721456E885A}" srcOrd="0" destOrd="0" presId="urn:microsoft.com/office/officeart/2005/8/layout/orgChart1"/>
+    <dgm:cxn modelId="{96D579A5-8D76-44E6-B066-AD6B7F0DD9E0}" type="presParOf" srcId="{7BCF4066-3B50-4AD7-9A4E-A721456E885A}" destId="{07FAE620-50D9-49DD-83B5-38290CDB8661}" srcOrd="0" destOrd="0" presId="urn:microsoft.com/office/officeart/2005/8/layout/orgChart1"/>
+    <dgm:cxn modelId="{EAEB7452-BA4C-4F8F-9593-BC94F20525D7}" type="presParOf" srcId="{07FAE620-50D9-49DD-83B5-38290CDB8661}" destId="{DCE5446E-90A2-48B8-89D4-9533B906F2D9}" srcOrd="0" destOrd="0" presId="urn:microsoft.com/office/officeart/2005/8/layout/orgChart1"/>
+    <dgm:cxn modelId="{662479C8-74D3-43FD-A905-8C11041A678B}" type="presParOf" srcId="{07FAE620-50D9-49DD-83B5-38290CDB8661}" destId="{FCA38D65-25EC-4985-9DE0-A1D0A35E82A9}" srcOrd="1" destOrd="0" presId="urn:microsoft.com/office/officeart/2005/8/layout/orgChart1"/>
+    <dgm:cxn modelId="{2DD07E0C-C58E-4BA3-BFB4-5D283ADF507A}" type="presParOf" srcId="{7BCF4066-3B50-4AD7-9A4E-A721456E885A}" destId="{87502DEA-D77A-471D-88F3-71B1DB91C00D}" srcOrd="1" destOrd="0" presId="urn:microsoft.com/office/officeart/2005/8/layout/orgChart1"/>
+    <dgm:cxn modelId="{8B7542F0-389C-4EE4-A519-3B06D88D3954}" type="presParOf" srcId="{87502DEA-D77A-471D-88F3-71B1DB91C00D}" destId="{8F2323B2-1EE4-4672-B878-00F2181B0175}" srcOrd="0" destOrd="0" presId="urn:microsoft.com/office/officeart/2005/8/layout/orgChart1"/>
+    <dgm:cxn modelId="{C1404BE6-7763-4666-AD2C-9EB9E2011C9F}" type="presParOf" srcId="{87502DEA-D77A-471D-88F3-71B1DB91C00D}" destId="{702F0159-F31A-4611-9660-26F9A72406C1}" srcOrd="1" destOrd="0" presId="urn:microsoft.com/office/officeart/2005/8/layout/orgChart1"/>
+    <dgm:cxn modelId="{49D217C2-C5AF-4B55-A008-BF3F7680620D}" type="presParOf" srcId="{702F0159-F31A-4611-9660-26F9A72406C1}" destId="{61E30C25-FF8D-48A5-BBA5-F4C947F1C085}" srcOrd="0" destOrd="0" presId="urn:microsoft.com/office/officeart/2005/8/layout/orgChart1"/>
+    <dgm:cxn modelId="{C0C07DCF-1A91-463A-93EC-32E0B244B5CD}" type="presParOf" srcId="{61E30C25-FF8D-48A5-BBA5-F4C947F1C085}" destId="{0253070B-604D-420C-A12E-7EF1DFE4921E}" srcOrd="0" destOrd="0" presId="urn:microsoft.com/office/officeart/2005/8/layout/orgChart1"/>
+    <dgm:cxn modelId="{D1F93A30-EFE9-488E-89B5-4C066B8B3BA3}" type="presParOf" srcId="{61E30C25-FF8D-48A5-BBA5-F4C947F1C085}" destId="{9AE07535-BE74-47CD-8277-124B9C925C39}" srcOrd="1" destOrd="0" presId="urn:microsoft.com/office/officeart/2005/8/layout/orgChart1"/>
+    <dgm:cxn modelId="{47861F9C-B001-4FD4-8E0C-B437CC9FC0DC}" type="presParOf" srcId="{702F0159-F31A-4611-9660-26F9A72406C1}" destId="{723D0BA9-3ACC-42EE-B30F-1D1D95B797BF}" srcOrd="1" destOrd="0" presId="urn:microsoft.com/office/officeart/2005/8/layout/orgChart1"/>
+    <dgm:cxn modelId="{D4F8A4A4-C78E-4593-932F-14A90E2771CE}" type="presParOf" srcId="{723D0BA9-3ACC-42EE-B30F-1D1D95B797BF}" destId="{EDAEC857-82F0-448A-AFA8-801074D7AE09}" srcOrd="0" destOrd="0" presId="urn:microsoft.com/office/officeart/2005/8/layout/orgChart1"/>
+    <dgm:cxn modelId="{8A3F9750-9033-41AE-83C2-25B05534529E}" type="presParOf" srcId="{723D0BA9-3ACC-42EE-B30F-1D1D95B797BF}" destId="{9BFA49FF-D62A-43F9-A589-5797DCE890FB}" srcOrd="1" destOrd="0" presId="urn:microsoft.com/office/officeart/2005/8/layout/orgChart1"/>
+    <dgm:cxn modelId="{2E1C3454-9B08-4ED1-8DAE-73DCA518BC6E}" type="presParOf" srcId="{9BFA49FF-D62A-43F9-A589-5797DCE890FB}" destId="{047B0770-2335-4586-A469-96C8EF673E0C}" srcOrd="0" destOrd="0" presId="urn:microsoft.com/office/officeart/2005/8/layout/orgChart1"/>
+    <dgm:cxn modelId="{CAB34EBE-5BF3-405C-B021-BAB7725581BD}" type="presParOf" srcId="{047B0770-2335-4586-A469-96C8EF673E0C}" destId="{A918563E-BA43-4CD6-891F-BB37DED96F93}" srcOrd="0" destOrd="0" presId="urn:microsoft.com/office/officeart/2005/8/layout/orgChart1"/>
+    <dgm:cxn modelId="{3A9BEA9A-7521-41E5-9E4C-6644D4CB5463}" type="presParOf" srcId="{047B0770-2335-4586-A469-96C8EF673E0C}" destId="{97C0FB6C-11D4-4D3E-A6F0-5A6919263380}" srcOrd="1" destOrd="0" presId="urn:microsoft.com/office/officeart/2005/8/layout/orgChart1"/>
+    <dgm:cxn modelId="{445FD4E0-EA3E-46F0-83B7-4756979404D8}" type="presParOf" srcId="{9BFA49FF-D62A-43F9-A589-5797DCE890FB}" destId="{60BC8339-2D6F-493E-AF28-81A3FC43DA24}" srcOrd="1" destOrd="0" presId="urn:microsoft.com/office/officeart/2005/8/layout/orgChart1"/>
+    <dgm:cxn modelId="{99CF0F3A-5614-4533-9271-FFA7E9D462CF}" type="presParOf" srcId="{9BFA49FF-D62A-43F9-A589-5797DCE890FB}" destId="{C548D72D-9D45-4431-B8BC-7B7D4C162502}" srcOrd="2" destOrd="0" presId="urn:microsoft.com/office/officeart/2005/8/layout/orgChart1"/>
+    <dgm:cxn modelId="{6010A33F-D04A-4C8E-84C6-5A3AD07D0AB8}" type="presParOf" srcId="{723D0BA9-3ACC-42EE-B30F-1D1D95B797BF}" destId="{E9B5ACD4-100D-4054-9C15-80A3CD227AB2}" srcOrd="2" destOrd="0" presId="urn:microsoft.com/office/officeart/2005/8/layout/orgChart1"/>
+    <dgm:cxn modelId="{AFB30130-B08D-46AE-9B32-80615B2FE058}" type="presParOf" srcId="{723D0BA9-3ACC-42EE-B30F-1D1D95B797BF}" destId="{22769968-03DE-4DF0-8755-DA6FEEBEA88E}" srcOrd="3" destOrd="0" presId="urn:microsoft.com/office/officeart/2005/8/layout/orgChart1"/>
+    <dgm:cxn modelId="{524285F9-3801-4576-A962-5525246620B4}" type="presParOf" srcId="{22769968-03DE-4DF0-8755-DA6FEEBEA88E}" destId="{2D52E38E-22B4-4C33-8464-00CA7DFCD4E1}" srcOrd="0" destOrd="0" presId="urn:microsoft.com/office/officeart/2005/8/layout/orgChart1"/>
+    <dgm:cxn modelId="{D80C30AE-9BBF-47FF-A93A-166A462F485B}" type="presParOf" srcId="{2D52E38E-22B4-4C33-8464-00CA7DFCD4E1}" destId="{086E5289-D893-442F-8E10-E3A8011896C8}" srcOrd="0" destOrd="0" presId="urn:microsoft.com/office/officeart/2005/8/layout/orgChart1"/>
+    <dgm:cxn modelId="{0D6CCA85-DB1B-4165-A0E7-C354DDFF402B}" type="presParOf" srcId="{2D52E38E-22B4-4C33-8464-00CA7DFCD4E1}" destId="{D8CE9E94-E229-4A51-8A43-48EFE7086C8B}" srcOrd="1" destOrd="0" presId="urn:microsoft.com/office/officeart/2005/8/layout/orgChart1"/>
+    <dgm:cxn modelId="{5C70AED2-1284-463A-8266-DA94AAB34567}" type="presParOf" srcId="{22769968-03DE-4DF0-8755-DA6FEEBEA88E}" destId="{D7F48F3C-B66C-40B7-AC7B-70FDAE0B5847}" srcOrd="1" destOrd="0" presId="urn:microsoft.com/office/officeart/2005/8/layout/orgChart1"/>
+    <dgm:cxn modelId="{DD674D0B-261E-4CCE-AF2D-BA6398243670}" type="presParOf" srcId="{22769968-03DE-4DF0-8755-DA6FEEBEA88E}" destId="{CAF800BD-8C66-483F-ABA9-20E24EDFB679}" srcOrd="2" destOrd="0" presId="urn:microsoft.com/office/officeart/2005/8/layout/orgChart1"/>
+    <dgm:cxn modelId="{BDD9E4ED-5B33-4D48-A5B1-0BE679B6019A}" type="presParOf" srcId="{723D0BA9-3ACC-42EE-B30F-1D1D95B797BF}" destId="{787B0889-9BE1-418F-8202-55B025FFE068}" srcOrd="4" destOrd="0" presId="urn:microsoft.com/office/officeart/2005/8/layout/orgChart1"/>
+    <dgm:cxn modelId="{1D6A5D5A-9EE4-4EDC-95B0-E451A2AC6646}" type="presParOf" srcId="{723D0BA9-3ACC-42EE-B30F-1D1D95B797BF}" destId="{437E1977-D505-4E0B-AA0B-59A0C755A0A9}" srcOrd="5" destOrd="0" presId="urn:microsoft.com/office/officeart/2005/8/layout/orgChart1"/>
+    <dgm:cxn modelId="{4D770B72-B3A7-4E06-B87E-43E919CDFEA1}" type="presParOf" srcId="{437E1977-D505-4E0B-AA0B-59A0C755A0A9}" destId="{EE1C3AA4-947C-41AA-9239-35D9040323B7}" srcOrd="0" destOrd="0" presId="urn:microsoft.com/office/officeart/2005/8/layout/orgChart1"/>
+    <dgm:cxn modelId="{D4A6C01D-7EF1-456A-A29F-DF41CF14DA38}" type="presParOf" srcId="{EE1C3AA4-947C-41AA-9239-35D9040323B7}" destId="{D196F342-01D6-4787-87D2-4F3D68215794}" srcOrd="0" destOrd="0" presId="urn:microsoft.com/office/officeart/2005/8/layout/orgChart1"/>
+    <dgm:cxn modelId="{4E8FC9C0-8839-4B91-85F3-F3CC1654AFF6}" type="presParOf" srcId="{EE1C3AA4-947C-41AA-9239-35D9040323B7}" destId="{AA40AD17-1CF1-429D-9DDB-D25F675FF467}" srcOrd="1" destOrd="0" presId="urn:microsoft.com/office/officeart/2005/8/layout/orgChart1"/>
+    <dgm:cxn modelId="{6CC32058-7910-4C50-BD30-8DBFEE63D427}" type="presParOf" srcId="{437E1977-D505-4E0B-AA0B-59A0C755A0A9}" destId="{E62E1C5D-03A1-43F5-A848-10877CC32C01}" srcOrd="1" destOrd="0" presId="urn:microsoft.com/office/officeart/2005/8/layout/orgChart1"/>
+    <dgm:cxn modelId="{8C72DD5C-ECAE-4A0B-8840-7F48F602B9F5}" type="presParOf" srcId="{437E1977-D505-4E0B-AA0B-59A0C755A0A9}" destId="{B2474480-A43E-4A10-BAD5-3EF39BF8FBC4}" srcOrd="2" destOrd="0" presId="urn:microsoft.com/office/officeart/2005/8/layout/orgChart1"/>
+    <dgm:cxn modelId="{50FE9C47-1426-4342-BB09-67D8B82AE173}" type="presParOf" srcId="{723D0BA9-3ACC-42EE-B30F-1D1D95B797BF}" destId="{439AE8B9-A3FF-48A6-90BB-4BF371AD3DF2}" srcOrd="6" destOrd="0" presId="urn:microsoft.com/office/officeart/2005/8/layout/orgChart1"/>
+    <dgm:cxn modelId="{67204FE7-E8DA-49C1-AD52-05B000742B37}" type="presParOf" srcId="{723D0BA9-3ACC-42EE-B30F-1D1D95B797BF}" destId="{6CAA16C7-ABE1-4CDC-A143-C74BEDDA6FF8}" srcOrd="7" destOrd="0" presId="urn:microsoft.com/office/officeart/2005/8/layout/orgChart1"/>
+    <dgm:cxn modelId="{ED8F6BF9-BA16-43C0-BF22-4A1F128D8771}" type="presParOf" srcId="{6CAA16C7-ABE1-4CDC-A143-C74BEDDA6FF8}" destId="{E46214B5-D71C-4F5E-A4FA-738479AEF597}" srcOrd="0" destOrd="0" presId="urn:microsoft.com/office/officeart/2005/8/layout/orgChart1"/>
+    <dgm:cxn modelId="{71955051-1D53-4478-BEBB-25ED9AAF304B}" type="presParOf" srcId="{E46214B5-D71C-4F5E-A4FA-738479AEF597}" destId="{55414A74-BD61-4DF0-9BE8-A5B86CB7DE03}" srcOrd="0" destOrd="0" presId="urn:microsoft.com/office/officeart/2005/8/layout/orgChart1"/>
+    <dgm:cxn modelId="{25CF57DC-9206-4FAA-BC85-B5D1378ACFBF}" type="presParOf" srcId="{E46214B5-D71C-4F5E-A4FA-738479AEF597}" destId="{5AF286B1-E407-4867-8E78-1FFA0125F9B1}" srcOrd="1" destOrd="0" presId="urn:microsoft.com/office/officeart/2005/8/layout/orgChart1"/>
+    <dgm:cxn modelId="{E38692D8-A92E-40A0-8ACE-5F64049F34AC}" type="presParOf" srcId="{6CAA16C7-ABE1-4CDC-A143-C74BEDDA6FF8}" destId="{7782C2AD-F317-4D20-A3C6-6B651FA74E91}" srcOrd="1" destOrd="0" presId="urn:microsoft.com/office/officeart/2005/8/layout/orgChart1"/>
+    <dgm:cxn modelId="{89CAB907-A449-4326-990C-B7178800954A}" type="presParOf" srcId="{6CAA16C7-ABE1-4CDC-A143-C74BEDDA6FF8}" destId="{56C8D639-75CE-43AD-B16C-A3E407DF47FA}" srcOrd="2" destOrd="0" presId="urn:microsoft.com/office/officeart/2005/8/layout/orgChart1"/>
+    <dgm:cxn modelId="{9F3B5697-A49A-40DB-9DC7-82F333D6A4EF}" type="presParOf" srcId="{723D0BA9-3ACC-42EE-B30F-1D1D95B797BF}" destId="{DBA1AB52-FDA3-42DE-9AAE-2361C258F1CE}" srcOrd="8" destOrd="0" presId="urn:microsoft.com/office/officeart/2005/8/layout/orgChart1"/>
+    <dgm:cxn modelId="{45AF9AD0-F833-4FE6-9DEA-AF1ED8E5BAAF}" type="presParOf" srcId="{723D0BA9-3ACC-42EE-B30F-1D1D95B797BF}" destId="{C32712A6-3328-437E-833B-811AD443804E}" srcOrd="9" destOrd="0" presId="urn:microsoft.com/office/officeart/2005/8/layout/orgChart1"/>
+    <dgm:cxn modelId="{360FE0DA-C6C3-4946-894B-5C4FFD50749A}" type="presParOf" srcId="{C32712A6-3328-437E-833B-811AD443804E}" destId="{D02C8201-7D72-48D3-8402-BFC8CAEE68CD}" srcOrd="0" destOrd="0" presId="urn:microsoft.com/office/officeart/2005/8/layout/orgChart1"/>
+    <dgm:cxn modelId="{812F2F97-BBB1-4EBB-A7FC-AA83497B2FC5}" type="presParOf" srcId="{D02C8201-7D72-48D3-8402-BFC8CAEE68CD}" destId="{F3B3BDCB-5F2D-461E-893F-CD3EF1EAEDFF}" srcOrd="0" destOrd="0" presId="urn:microsoft.com/office/officeart/2005/8/layout/orgChart1"/>
+    <dgm:cxn modelId="{6C292447-56B9-4B3A-A2E0-C4CD1ED0A921}" type="presParOf" srcId="{D02C8201-7D72-48D3-8402-BFC8CAEE68CD}" destId="{9C91CD90-65C1-425F-A0B8-37F0AC044148}" srcOrd="1" destOrd="0" presId="urn:microsoft.com/office/officeart/2005/8/layout/orgChart1"/>
+    <dgm:cxn modelId="{0DD9174E-0EB0-425C-BDAA-9312F5CC8C78}" type="presParOf" srcId="{C32712A6-3328-437E-833B-811AD443804E}" destId="{4FD94EC8-C76A-4743-A59F-291ADE382902}" srcOrd="1" destOrd="0" presId="urn:microsoft.com/office/officeart/2005/8/layout/orgChart1"/>
+    <dgm:cxn modelId="{57E4B1D3-93B2-445D-98C7-2FD37F47FEEE}" type="presParOf" srcId="{C32712A6-3328-437E-833B-811AD443804E}" destId="{4B72D8DC-3C98-41B0-AE5E-88AC7B86D828}" srcOrd="2" destOrd="0" presId="urn:microsoft.com/office/officeart/2005/8/layout/orgChart1"/>
+    <dgm:cxn modelId="{676BCBB9-A3D4-4435-A142-A86039F9EC9B}" type="presParOf" srcId="{702F0159-F31A-4611-9660-26F9A72406C1}" destId="{E7ABFC81-55BE-4A1D-8EAA-30D7B011B0FE}" srcOrd="2" destOrd="0" presId="urn:microsoft.com/office/officeart/2005/8/layout/orgChart1"/>
+    <dgm:cxn modelId="{D1E26D98-A428-4C45-9F03-CC820B7CBE48}" type="presParOf" srcId="{87502DEA-D77A-471D-88F3-71B1DB91C00D}" destId="{E912878F-5D61-47D0-81FC-D67F5C035F55}" srcOrd="2" destOrd="0" presId="urn:microsoft.com/office/officeart/2005/8/layout/orgChart1"/>
+    <dgm:cxn modelId="{10AE5DD5-5E29-4798-BB1B-B0F8D8A1DF1B}" type="presParOf" srcId="{87502DEA-D77A-471D-88F3-71B1DB91C00D}" destId="{83542016-E488-4882-B894-134A9F9643E9}" srcOrd="3" destOrd="0" presId="urn:microsoft.com/office/officeart/2005/8/layout/orgChart1"/>
+    <dgm:cxn modelId="{D771E4DC-15A9-4CF2-A310-A2E9ACE7FD92}" type="presParOf" srcId="{83542016-E488-4882-B894-134A9F9643E9}" destId="{C9B38634-6777-4698-8A77-19A7070FFDD0}" srcOrd="0" destOrd="0" presId="urn:microsoft.com/office/officeart/2005/8/layout/orgChart1"/>
+    <dgm:cxn modelId="{1E63263F-2ECE-45A6-93C3-2361C6F34AD2}" type="presParOf" srcId="{C9B38634-6777-4698-8A77-19A7070FFDD0}" destId="{D8B59E03-E873-412A-8F82-B51084D54188}" srcOrd="0" destOrd="0" presId="urn:microsoft.com/office/officeart/2005/8/layout/orgChart1"/>
+    <dgm:cxn modelId="{31C73315-29B1-4DD4-88AB-38FA5F18665F}" type="presParOf" srcId="{C9B38634-6777-4698-8A77-19A7070FFDD0}" destId="{89DDDBA3-35EF-42F1-9D6D-4B94BBA4BA0D}" srcOrd="1" destOrd="0" presId="urn:microsoft.com/office/officeart/2005/8/layout/orgChart1"/>
+    <dgm:cxn modelId="{DCFCD80A-E133-4507-8ACE-96B7BBAE1032}" type="presParOf" srcId="{83542016-E488-4882-B894-134A9F9643E9}" destId="{B142F310-6F81-4A80-83E6-22DCC2E2A0A7}" srcOrd="1" destOrd="0" presId="urn:microsoft.com/office/officeart/2005/8/layout/orgChart1"/>
+    <dgm:cxn modelId="{41BECA38-0D79-49F5-913F-1731E023B899}" type="presParOf" srcId="{B142F310-6F81-4A80-83E6-22DCC2E2A0A7}" destId="{F61BE13B-C89F-4B19-90D1-6EC1C2536A2D}" srcOrd="0" destOrd="0" presId="urn:microsoft.com/office/officeart/2005/8/layout/orgChart1"/>
+    <dgm:cxn modelId="{77996BF2-C618-44FA-9C18-640BA1DF22E7}" type="presParOf" srcId="{B142F310-6F81-4A80-83E6-22DCC2E2A0A7}" destId="{7DC363D3-6E8C-4491-8638-BCCB0CC13571}" srcOrd="1" destOrd="0" presId="urn:microsoft.com/office/officeart/2005/8/layout/orgChart1"/>
+    <dgm:cxn modelId="{B3631B60-DE02-4210-9E56-36933364935E}" type="presParOf" srcId="{7DC363D3-6E8C-4491-8638-BCCB0CC13571}" destId="{02EDCA92-5248-469D-866B-EBE1EAAFE698}" srcOrd="0" destOrd="0" presId="urn:microsoft.com/office/officeart/2005/8/layout/orgChart1"/>
+    <dgm:cxn modelId="{FFEC4EE3-DC9A-48B2-84C9-86A16AA1994F}" type="presParOf" srcId="{02EDCA92-5248-469D-866B-EBE1EAAFE698}" destId="{2418BED5-A4D7-45BB-B02F-8D196DC373CC}" srcOrd="0" destOrd="0" presId="urn:microsoft.com/office/officeart/2005/8/layout/orgChart1"/>
+    <dgm:cxn modelId="{D17592DC-3042-4FFE-93FC-62E1C2DCC8AB}" type="presParOf" srcId="{02EDCA92-5248-469D-866B-EBE1EAAFE698}" destId="{DAC25472-22AE-4E59-BDE8-1766B181A298}" srcOrd="1" destOrd="0" presId="urn:microsoft.com/office/officeart/2005/8/layout/orgChart1"/>
+    <dgm:cxn modelId="{1A0E0B5C-C24F-446E-91E8-2AB8CB811AB7}" type="presParOf" srcId="{7DC363D3-6E8C-4491-8638-BCCB0CC13571}" destId="{FB15AE7E-9424-4043-AC09-2D3899C9E71D}" srcOrd="1" destOrd="0" presId="urn:microsoft.com/office/officeart/2005/8/layout/orgChart1"/>
+    <dgm:cxn modelId="{3D603352-C1A1-4D41-8A2C-63EBB0638FE9}" type="presParOf" srcId="{7DC363D3-6E8C-4491-8638-BCCB0CC13571}" destId="{E97FA016-133C-4C3A-882C-AFCD93BD9349}" srcOrd="2" destOrd="0" presId="urn:microsoft.com/office/officeart/2005/8/layout/orgChart1"/>
+    <dgm:cxn modelId="{18F9844D-751F-4655-A4FD-CFAB5A646BBC}" type="presParOf" srcId="{B142F310-6F81-4A80-83E6-22DCC2E2A0A7}" destId="{9F598D12-C63E-4458-B71F-6A4E3ADBBF85}" srcOrd="2" destOrd="0" presId="urn:microsoft.com/office/officeart/2005/8/layout/orgChart1"/>
+    <dgm:cxn modelId="{831472CB-880D-4E3C-BB9D-40258EE2A180}" type="presParOf" srcId="{B142F310-6F81-4A80-83E6-22DCC2E2A0A7}" destId="{535C5DE1-1FB3-420B-AA15-6905BDA57DE4}" srcOrd="3" destOrd="0" presId="urn:microsoft.com/office/officeart/2005/8/layout/orgChart1"/>
+    <dgm:cxn modelId="{A6830B94-D686-46D6-8F56-D5EE4C956A03}" type="presParOf" srcId="{535C5DE1-1FB3-420B-AA15-6905BDA57DE4}" destId="{6814C559-244C-4368-A3B4-424CDE434F4D}" srcOrd="0" destOrd="0" presId="urn:microsoft.com/office/officeart/2005/8/layout/orgChart1"/>
+    <dgm:cxn modelId="{64AFE820-B137-4812-AE9B-64FF868C7482}" type="presParOf" srcId="{6814C559-244C-4368-A3B4-424CDE434F4D}" destId="{527AB7DC-F356-4F3D-B7ED-1898E5026DA4}" srcOrd="0" destOrd="0" presId="urn:microsoft.com/office/officeart/2005/8/layout/orgChart1"/>
+    <dgm:cxn modelId="{05389770-8E93-4D3C-9A4D-ED37D7CED693}" type="presParOf" srcId="{6814C559-244C-4368-A3B4-424CDE434F4D}" destId="{093CC085-571B-4552-B4E3-CB30667C7334}" srcOrd="1" destOrd="0" presId="urn:microsoft.com/office/officeart/2005/8/layout/orgChart1"/>
+    <dgm:cxn modelId="{F2623B46-1FAA-4807-9BCD-61B23C1A8CCA}" type="presParOf" srcId="{535C5DE1-1FB3-420B-AA15-6905BDA57DE4}" destId="{B079661B-20C9-412D-BCB3-25C538C8103F}" srcOrd="1" destOrd="0" presId="urn:microsoft.com/office/officeart/2005/8/layout/orgChart1"/>
+    <dgm:cxn modelId="{0462F47E-D0D1-4519-8D84-824D192AE80C}" type="presParOf" srcId="{535C5DE1-1FB3-420B-AA15-6905BDA57DE4}" destId="{5F133237-B15D-4CF9-8619-A5C52B454311}" srcOrd="2" destOrd="0" presId="urn:microsoft.com/office/officeart/2005/8/layout/orgChart1"/>
+    <dgm:cxn modelId="{77E3E8A1-5075-4AF0-A6E5-19FD49E4C188}" type="presParOf" srcId="{B142F310-6F81-4A80-83E6-22DCC2E2A0A7}" destId="{28109AF7-22BD-4D21-B32D-C8231FC2C8E4}" srcOrd="4" destOrd="0" presId="urn:microsoft.com/office/officeart/2005/8/layout/orgChart1"/>
+    <dgm:cxn modelId="{15CE9711-8866-478A-B504-33E2A3943727}" type="presParOf" srcId="{B142F310-6F81-4A80-83E6-22DCC2E2A0A7}" destId="{10A092C5-C57C-45BE-8F0C-6BCE8D3840DF}" srcOrd="5" destOrd="0" presId="urn:microsoft.com/office/officeart/2005/8/layout/orgChart1"/>
+    <dgm:cxn modelId="{F5D10A57-46F1-42CF-A7E4-9071AEA76B69}" type="presParOf" srcId="{10A092C5-C57C-45BE-8F0C-6BCE8D3840DF}" destId="{D52B1961-7C8C-4D6D-9E1B-C433D0122322}" srcOrd="0" destOrd="0" presId="urn:microsoft.com/office/officeart/2005/8/layout/orgChart1"/>
+    <dgm:cxn modelId="{CE5C184A-DE8D-408A-8487-B58F0299523E}" type="presParOf" srcId="{D52B1961-7C8C-4D6D-9E1B-C433D0122322}" destId="{0CDACEA5-2835-4EFB-92A0-C1C6FFBE8C9F}" srcOrd="0" destOrd="0" presId="urn:microsoft.com/office/officeart/2005/8/layout/orgChart1"/>
+    <dgm:cxn modelId="{F12EB157-8FA5-4026-B272-7D1CD2E1EAA5}" type="presParOf" srcId="{D52B1961-7C8C-4D6D-9E1B-C433D0122322}" destId="{3BA0A2B0-73C5-49C7-9D3E-EBC069ED4331}" srcOrd="1" destOrd="0" presId="urn:microsoft.com/office/officeart/2005/8/layout/orgChart1"/>
+    <dgm:cxn modelId="{3D2A3C96-B986-498F-8C0C-42959070367C}" type="presParOf" srcId="{10A092C5-C57C-45BE-8F0C-6BCE8D3840DF}" destId="{8B7F904B-EB06-43DF-A655-DBE1438BF6F0}" srcOrd="1" destOrd="0" presId="urn:microsoft.com/office/officeart/2005/8/layout/orgChart1"/>
+    <dgm:cxn modelId="{850F621A-4D65-40F6-8EF1-DB8B23BD8BFF}" type="presParOf" srcId="{10A092C5-C57C-45BE-8F0C-6BCE8D3840DF}" destId="{94F508D5-2117-4F09-82F1-4FDF9E56D9E5}" srcOrd="2" destOrd="0" presId="urn:microsoft.com/office/officeart/2005/8/layout/orgChart1"/>
+    <dgm:cxn modelId="{A50E0774-032F-4477-9062-8A1D5D3C90D6}" type="presParOf" srcId="{83542016-E488-4882-B894-134A9F9643E9}" destId="{4C7F3D5B-DA01-4599-A497-0F561B248A16}" srcOrd="2" destOrd="0" presId="urn:microsoft.com/office/officeart/2005/8/layout/orgChart1"/>
+    <dgm:cxn modelId="{94949EC4-4ADB-47AE-8353-202757162CDB}" type="presParOf" srcId="{87502DEA-D77A-471D-88F3-71B1DB91C00D}" destId="{4CF9E6F9-C231-47FA-9D4B-594F31B0B009}" srcOrd="4" destOrd="0" presId="urn:microsoft.com/office/officeart/2005/8/layout/orgChart1"/>
+    <dgm:cxn modelId="{68BB9BFE-67C3-4809-A5AB-081F925CD345}" type="presParOf" srcId="{87502DEA-D77A-471D-88F3-71B1DB91C00D}" destId="{7CCFC444-76A6-469F-9856-E2324F90666D}" srcOrd="5" destOrd="0" presId="urn:microsoft.com/office/officeart/2005/8/layout/orgChart1"/>
+    <dgm:cxn modelId="{4E598543-5F0D-47F4-912C-F3A6E57D10A5}" type="presParOf" srcId="{7CCFC444-76A6-469F-9856-E2324F90666D}" destId="{69DE3ABA-8504-4524-B1DF-BCE872BED3FE}" srcOrd="0" destOrd="0" presId="urn:microsoft.com/office/officeart/2005/8/layout/orgChart1"/>
+    <dgm:cxn modelId="{61706D6A-B44E-4E14-8D4A-736F28E94CFB}" type="presParOf" srcId="{69DE3ABA-8504-4524-B1DF-BCE872BED3FE}" destId="{C0B82361-B5D5-49FC-B1D6-4F8C83133923}" srcOrd="0" destOrd="0" presId="urn:microsoft.com/office/officeart/2005/8/layout/orgChart1"/>
+    <dgm:cxn modelId="{96AB3901-4A2A-46AD-A8A4-DB4CE290A52C}" type="presParOf" srcId="{69DE3ABA-8504-4524-B1DF-BCE872BED3FE}" destId="{E5610B8C-F2E3-4C5F-BB89-4677D0DB9EC5}" srcOrd="1" destOrd="0" presId="urn:microsoft.com/office/officeart/2005/8/layout/orgChart1"/>
+    <dgm:cxn modelId="{75BA0294-E98A-4FBA-94AC-9B6036F4C226}" type="presParOf" srcId="{7CCFC444-76A6-469F-9856-E2324F90666D}" destId="{D9C58F70-18FD-4A4F-9EB8-35D6D78B4C28}" srcOrd="1" destOrd="0" presId="urn:microsoft.com/office/officeart/2005/8/layout/orgChart1"/>
+    <dgm:cxn modelId="{1DD2A182-F0A4-421C-A3DA-10218A00DB3A}" type="presParOf" srcId="{D9C58F70-18FD-4A4F-9EB8-35D6D78B4C28}" destId="{B3814EFA-43A3-44A5-8A0B-749F9DDDD1CE}" srcOrd="0" destOrd="0" presId="urn:microsoft.com/office/officeart/2005/8/layout/orgChart1"/>
+    <dgm:cxn modelId="{8D1D6180-AE68-4B63-B6DA-642D77DA6EFD}" type="presParOf" srcId="{D9C58F70-18FD-4A4F-9EB8-35D6D78B4C28}" destId="{7D0F0735-83D5-47BA-B968-F8185D00CC86}" srcOrd="1" destOrd="0" presId="urn:microsoft.com/office/officeart/2005/8/layout/orgChart1"/>
+    <dgm:cxn modelId="{B45D8181-216B-4D07-9A13-B356A8468F28}" type="presParOf" srcId="{7D0F0735-83D5-47BA-B968-F8185D00CC86}" destId="{6A576425-5F53-486B-A60F-202DFCD87C31}" srcOrd="0" destOrd="0" presId="urn:microsoft.com/office/officeart/2005/8/layout/orgChart1"/>
+    <dgm:cxn modelId="{0BE03B43-DE6F-47FD-AB74-76A43FBFFF62}" type="presParOf" srcId="{6A576425-5F53-486B-A60F-202DFCD87C31}" destId="{4AC5F605-9F8A-4CF9-9260-4925C2FA9884}" srcOrd="0" destOrd="0" presId="urn:microsoft.com/office/officeart/2005/8/layout/orgChart1"/>
+    <dgm:cxn modelId="{5321187A-9D06-48F9-8081-35D260268F5E}" type="presParOf" srcId="{6A576425-5F53-486B-A60F-202DFCD87C31}" destId="{EE3B308E-C3F8-4AE7-A3EF-A7C428A96E46}" srcOrd="1" destOrd="0" presId="urn:microsoft.com/office/officeart/2005/8/layout/orgChart1"/>
+    <dgm:cxn modelId="{FF437C27-0409-4602-B0C2-FFDE8C338C7D}" type="presParOf" srcId="{7D0F0735-83D5-47BA-B968-F8185D00CC86}" destId="{B2D9AACB-9FF9-4E1F-AB45-7321AF8C0146}" srcOrd="1" destOrd="0" presId="urn:microsoft.com/office/officeart/2005/8/layout/orgChart1"/>
+    <dgm:cxn modelId="{A73582AD-8666-4CB9-AD5C-C2111A55BEBF}" type="presParOf" srcId="{7D0F0735-83D5-47BA-B968-F8185D00CC86}" destId="{B4B006E8-4FE6-474E-A23F-D4F9C07CB5CB}" srcOrd="2" destOrd="0" presId="urn:microsoft.com/office/officeart/2005/8/layout/orgChart1"/>
+    <dgm:cxn modelId="{E486B428-BB16-4843-BB7B-DB2203184476}" type="presParOf" srcId="{D9C58F70-18FD-4A4F-9EB8-35D6D78B4C28}" destId="{DA300D94-B201-4B99-AFA4-CDAE9EF70F2F}" srcOrd="2" destOrd="0" presId="urn:microsoft.com/office/officeart/2005/8/layout/orgChart1"/>
+    <dgm:cxn modelId="{11A7C1BB-90C7-41D6-8592-C5AA58CAAFB6}" type="presParOf" srcId="{D9C58F70-18FD-4A4F-9EB8-35D6D78B4C28}" destId="{FDFC633F-BF23-4824-8530-AB6F09045B57}" srcOrd="3" destOrd="0" presId="urn:microsoft.com/office/officeart/2005/8/layout/orgChart1"/>
+    <dgm:cxn modelId="{3E6B8FFC-4A86-4603-8765-1D1C06F40F8C}" type="presParOf" srcId="{FDFC633F-BF23-4824-8530-AB6F09045B57}" destId="{749B4AFB-CC93-4F62-93ED-6CD542C2B55D}" srcOrd="0" destOrd="0" presId="urn:microsoft.com/office/officeart/2005/8/layout/orgChart1"/>
+    <dgm:cxn modelId="{A5728225-37B7-4D19-A8B0-0612B450EA41}" type="presParOf" srcId="{749B4AFB-CC93-4F62-93ED-6CD542C2B55D}" destId="{90407CFD-7187-4CE1-A3D5-6136CB1CF028}" srcOrd="0" destOrd="0" presId="urn:microsoft.com/office/officeart/2005/8/layout/orgChart1"/>
+    <dgm:cxn modelId="{A6EFAECC-EFFC-441F-B43D-324485AE3269}" type="presParOf" srcId="{749B4AFB-CC93-4F62-93ED-6CD542C2B55D}" destId="{F45B7BCA-AAAD-4FAC-8C97-C9AE21F1996A}" srcOrd="1" destOrd="0" presId="urn:microsoft.com/office/officeart/2005/8/layout/orgChart1"/>
+    <dgm:cxn modelId="{E2DE9F4D-62B0-489D-832B-32DF95C0E22F}" type="presParOf" srcId="{FDFC633F-BF23-4824-8530-AB6F09045B57}" destId="{03905E7F-419D-43CC-A32C-D48891F21EC8}" srcOrd="1" destOrd="0" presId="urn:microsoft.com/office/officeart/2005/8/layout/orgChart1"/>
+    <dgm:cxn modelId="{CD414A0D-E3F6-4C65-892E-363C23DB18BD}" type="presParOf" srcId="{FDFC633F-BF23-4824-8530-AB6F09045B57}" destId="{8B9A257E-5EE4-482E-B3B6-1FBC36938BFA}" srcOrd="2" destOrd="0" presId="urn:microsoft.com/office/officeart/2005/8/layout/orgChart1"/>
+    <dgm:cxn modelId="{2C987A9A-73CB-4486-AF4D-5F3A99A21F06}" type="presParOf" srcId="{D9C58F70-18FD-4A4F-9EB8-35D6D78B4C28}" destId="{1ACC0625-B09E-49C7-BE09-D734CE7D12FB}" srcOrd="4" destOrd="0" presId="urn:microsoft.com/office/officeart/2005/8/layout/orgChart1"/>
+    <dgm:cxn modelId="{9B4290E6-DAC1-42ED-8BD8-87F1AAAC2B48}" type="presParOf" srcId="{D9C58F70-18FD-4A4F-9EB8-35D6D78B4C28}" destId="{F72E940F-9F0A-4D5C-9DFB-38014F4441B4}" srcOrd="5" destOrd="0" presId="urn:microsoft.com/office/officeart/2005/8/layout/orgChart1"/>
+    <dgm:cxn modelId="{AE2E69A7-6794-432A-B8BA-3C960E05C142}" type="presParOf" srcId="{F72E940F-9F0A-4D5C-9DFB-38014F4441B4}" destId="{07D63033-CA47-4107-92E4-8A1C96980F5E}" srcOrd="0" destOrd="0" presId="urn:microsoft.com/office/officeart/2005/8/layout/orgChart1"/>
+    <dgm:cxn modelId="{F9FE5E52-8A56-4E9D-9DA9-16BEF3B33940}" type="presParOf" srcId="{07D63033-CA47-4107-92E4-8A1C96980F5E}" destId="{809E7021-0744-4F96-ACAE-A790F66E835C}" srcOrd="0" destOrd="0" presId="urn:microsoft.com/office/officeart/2005/8/layout/orgChart1"/>
+    <dgm:cxn modelId="{329824DA-8121-488F-8144-078A13B29F33}" type="presParOf" srcId="{07D63033-CA47-4107-92E4-8A1C96980F5E}" destId="{48E717E3-9DD2-40BD-B186-AA135B2384B8}" srcOrd="1" destOrd="0" presId="urn:microsoft.com/office/officeart/2005/8/layout/orgChart1"/>
+    <dgm:cxn modelId="{3AD85193-C7C0-4B46-AF5C-38CBCB034717}" type="presParOf" srcId="{F72E940F-9F0A-4D5C-9DFB-38014F4441B4}" destId="{B776DB27-6C64-4440-B026-1AD282A47E00}" srcOrd="1" destOrd="0" presId="urn:microsoft.com/office/officeart/2005/8/layout/orgChart1"/>
+    <dgm:cxn modelId="{65ED6FC6-3490-4C82-94DD-8A33239673C2}" type="presParOf" srcId="{F72E940F-9F0A-4D5C-9DFB-38014F4441B4}" destId="{BEBE0C48-65DA-476A-BF33-6A77462FF204}" srcOrd="2" destOrd="0" presId="urn:microsoft.com/office/officeart/2005/8/layout/orgChart1"/>
+    <dgm:cxn modelId="{EC5B98B9-F399-4B00-B474-949D5D485C08}" type="presParOf" srcId="{7CCFC444-76A6-469F-9856-E2324F90666D}" destId="{AAFE954F-1ACA-4FA7-972B-1ECC4B7CA632}" srcOrd="2" destOrd="0" presId="urn:microsoft.com/office/officeart/2005/8/layout/orgChart1"/>
+    <dgm:cxn modelId="{85C25C79-4652-4C8C-93F2-EDD9C84C999D}" type="presParOf" srcId="{87502DEA-D77A-471D-88F3-71B1DB91C00D}" destId="{2AF93637-3799-49C1-ABA3-404EFB9A6D8C}" srcOrd="6" destOrd="0" presId="urn:microsoft.com/office/officeart/2005/8/layout/orgChart1"/>
+    <dgm:cxn modelId="{42B19E08-8D34-4F17-84A5-95EE4023C5C9}" type="presParOf" srcId="{87502DEA-D77A-471D-88F3-71B1DB91C00D}" destId="{3A34B721-E87D-4DA4-8868-45F85130F167}" srcOrd="7" destOrd="0" presId="urn:microsoft.com/office/officeart/2005/8/layout/orgChart1"/>
+    <dgm:cxn modelId="{B7EEABC2-EF84-4D3F-87C1-75BE78B85541}" type="presParOf" srcId="{3A34B721-E87D-4DA4-8868-45F85130F167}" destId="{CA00F046-55AB-459D-94BB-73AC72326DB3}" srcOrd="0" destOrd="0" presId="urn:microsoft.com/office/officeart/2005/8/layout/orgChart1"/>
+    <dgm:cxn modelId="{297AE0CD-D9F9-487A-B00D-C3AA2DD9F802}" type="presParOf" srcId="{CA00F046-55AB-459D-94BB-73AC72326DB3}" destId="{9C04D97B-DB52-49B8-90C2-94F422169937}" srcOrd="0" destOrd="0" presId="urn:microsoft.com/office/officeart/2005/8/layout/orgChart1"/>
+    <dgm:cxn modelId="{62E262DF-DDBF-48A8-9FDA-CF4E8924EEFA}" type="presParOf" srcId="{CA00F046-55AB-459D-94BB-73AC72326DB3}" destId="{854871BF-C174-4264-B5FD-DDAF187DE239}" srcOrd="1" destOrd="0" presId="urn:microsoft.com/office/officeart/2005/8/layout/orgChart1"/>
+    <dgm:cxn modelId="{9BC072E4-747D-4924-A7AD-B0ECFDBA1AF1}" type="presParOf" srcId="{3A34B721-E87D-4DA4-8868-45F85130F167}" destId="{D49BB27D-09FA-45B7-B59E-C3E148972E1A}" srcOrd="1" destOrd="0" presId="urn:microsoft.com/office/officeart/2005/8/layout/orgChart1"/>
+    <dgm:cxn modelId="{1A4A2201-ED60-47CB-99B0-36888A425C48}" type="presParOf" srcId="{D49BB27D-09FA-45B7-B59E-C3E148972E1A}" destId="{456FB610-9739-4058-8C82-69F77586BAA5}" srcOrd="0" destOrd="0" presId="urn:microsoft.com/office/officeart/2005/8/layout/orgChart1"/>
+    <dgm:cxn modelId="{A75D868B-AC68-4257-986C-2A1F308C2962}" type="presParOf" srcId="{D49BB27D-09FA-45B7-B59E-C3E148972E1A}" destId="{2588B25D-D463-4E2D-93AC-4126A89D66D3}" srcOrd="1" destOrd="0" presId="urn:microsoft.com/office/officeart/2005/8/layout/orgChart1"/>
+    <dgm:cxn modelId="{8D8E3AA0-B62E-429A-BDF4-24AED72C7738}" type="presParOf" srcId="{2588B25D-D463-4E2D-93AC-4126A89D66D3}" destId="{1F47C92D-A57F-44B4-ADE7-CABC1D539643}" srcOrd="0" destOrd="0" presId="urn:microsoft.com/office/officeart/2005/8/layout/orgChart1"/>
+    <dgm:cxn modelId="{438885E6-1CB4-4121-AEC2-0D42185D57BA}" type="presParOf" srcId="{1F47C92D-A57F-44B4-ADE7-CABC1D539643}" destId="{4619DA4C-7743-4367-A599-10ED93A7B30B}" srcOrd="0" destOrd="0" presId="urn:microsoft.com/office/officeart/2005/8/layout/orgChart1"/>
+    <dgm:cxn modelId="{7D1CCA01-9984-4950-859F-F28AE149790B}" type="presParOf" srcId="{1F47C92D-A57F-44B4-ADE7-CABC1D539643}" destId="{F54F65BE-4077-4018-AA08-3DC91496007D}" srcOrd="1" destOrd="0" presId="urn:microsoft.com/office/officeart/2005/8/layout/orgChart1"/>
+    <dgm:cxn modelId="{FC70A01F-D0EA-4EEE-A7E7-B1118DD5A23C}" type="presParOf" srcId="{2588B25D-D463-4E2D-93AC-4126A89D66D3}" destId="{FC31B326-9D9C-4F48-B608-BEFDFD9F4C9A}" srcOrd="1" destOrd="0" presId="urn:microsoft.com/office/officeart/2005/8/layout/orgChart1"/>
+    <dgm:cxn modelId="{B48AFBE0-DEDB-411B-AE5D-9BE448A71E27}" type="presParOf" srcId="{2588B25D-D463-4E2D-93AC-4126A89D66D3}" destId="{DD322E7F-F450-4EA9-A324-06B9F6FF71C8}" srcOrd="2" destOrd="0" presId="urn:microsoft.com/office/officeart/2005/8/layout/orgChart1"/>
+    <dgm:cxn modelId="{5436DE53-F8C7-4368-89C9-AC722405E5FB}" type="presParOf" srcId="{D49BB27D-09FA-45B7-B59E-C3E148972E1A}" destId="{50C82CFA-ED51-4EB2-A02E-BB5E7D5195DB}" srcOrd="2" destOrd="0" presId="urn:microsoft.com/office/officeart/2005/8/layout/orgChart1"/>
+    <dgm:cxn modelId="{C22DB880-7F71-4B25-8A47-045D735DF578}" type="presParOf" srcId="{D49BB27D-09FA-45B7-B59E-C3E148972E1A}" destId="{BD62F970-8AC1-46E3-9333-001EBE999E9C}" srcOrd="3" destOrd="0" presId="urn:microsoft.com/office/officeart/2005/8/layout/orgChart1"/>
+    <dgm:cxn modelId="{122BF9D1-8E1B-4662-8B7A-F0BBEC829F9F}" type="presParOf" srcId="{BD62F970-8AC1-46E3-9333-001EBE999E9C}" destId="{0F34008A-14B5-486D-920D-A6F59B09FA50}" srcOrd="0" destOrd="0" presId="urn:microsoft.com/office/officeart/2005/8/layout/orgChart1"/>
+    <dgm:cxn modelId="{D0017ED7-2CEE-4706-9B3A-7FEB3C002DD0}" type="presParOf" srcId="{0F34008A-14B5-486D-920D-A6F59B09FA50}" destId="{451A2FE0-D3FD-4363-86DC-B4779356F7FF}" srcOrd="0" destOrd="0" presId="urn:microsoft.com/office/officeart/2005/8/layout/orgChart1"/>
+    <dgm:cxn modelId="{04A93E90-50D5-4E3F-A2AC-C8B8B4DBF34F}" type="presParOf" srcId="{0F34008A-14B5-486D-920D-A6F59B09FA50}" destId="{B5434974-6913-47D1-996C-6A7061228BBF}" srcOrd="1" destOrd="0" presId="urn:microsoft.com/office/officeart/2005/8/layout/orgChart1"/>
+    <dgm:cxn modelId="{16A10D32-8F03-48C4-8CC5-431FDE66138C}" type="presParOf" srcId="{BD62F970-8AC1-46E3-9333-001EBE999E9C}" destId="{77747A8B-148F-4569-9121-7402ABC25AD2}" srcOrd="1" destOrd="0" presId="urn:microsoft.com/office/officeart/2005/8/layout/orgChart1"/>
+    <dgm:cxn modelId="{8E361793-D05D-4694-98DC-82B2C069F1DA}" type="presParOf" srcId="{BD62F970-8AC1-46E3-9333-001EBE999E9C}" destId="{54C2956E-29DE-44EC-99A0-366324100784}" srcOrd="2" destOrd="0" presId="urn:microsoft.com/office/officeart/2005/8/layout/orgChart1"/>
+    <dgm:cxn modelId="{3B2DBB2F-E0D4-4B51-9976-9B58D32652B5}" type="presParOf" srcId="{D49BB27D-09FA-45B7-B59E-C3E148972E1A}" destId="{A05FCAFA-BB13-4880-B49A-051ADD1A6CD5}" srcOrd="4" destOrd="0" presId="urn:microsoft.com/office/officeart/2005/8/layout/orgChart1"/>
+    <dgm:cxn modelId="{298452CC-5930-4982-9619-4C80C3DBF84D}" type="presParOf" srcId="{D49BB27D-09FA-45B7-B59E-C3E148972E1A}" destId="{67B5BE56-5644-4355-8E43-466C668D23A0}" srcOrd="5" destOrd="0" presId="urn:microsoft.com/office/officeart/2005/8/layout/orgChart1"/>
+    <dgm:cxn modelId="{F8913F0B-3AFB-4685-9FB7-EF42923468AE}" type="presParOf" srcId="{67B5BE56-5644-4355-8E43-466C668D23A0}" destId="{6C060C3D-22F8-4717-8F79-4BEC5DCA95DF}" srcOrd="0" destOrd="0" presId="urn:microsoft.com/office/officeart/2005/8/layout/orgChart1"/>
+    <dgm:cxn modelId="{A9928EE2-FA9B-4B63-97F5-1C114300657E}" type="presParOf" srcId="{6C060C3D-22F8-4717-8F79-4BEC5DCA95DF}" destId="{26C6A8EC-290B-4BDA-ABB2-A6E20C564A8D}" srcOrd="0" destOrd="0" presId="urn:microsoft.com/office/officeart/2005/8/layout/orgChart1"/>
+    <dgm:cxn modelId="{B3AEE83C-4E38-4447-8552-2FBA6F50DAA4}" type="presParOf" srcId="{6C060C3D-22F8-4717-8F79-4BEC5DCA95DF}" destId="{ED615EE0-00F3-4A1C-ACA7-DDF94365570B}" srcOrd="1" destOrd="0" presId="urn:microsoft.com/office/officeart/2005/8/layout/orgChart1"/>
+    <dgm:cxn modelId="{49ADF32F-BDE8-4CAB-865F-D96ACF0943FD}" type="presParOf" srcId="{67B5BE56-5644-4355-8E43-466C668D23A0}" destId="{D7535723-3C9B-4B2C-9A9A-29E570EB5A42}" srcOrd="1" destOrd="0" presId="urn:microsoft.com/office/officeart/2005/8/layout/orgChart1"/>
+    <dgm:cxn modelId="{2336C4A3-F2DB-4B91-9BBD-AEC9ADCBF6FC}" type="presParOf" srcId="{67B5BE56-5644-4355-8E43-466C668D23A0}" destId="{D7B167C5-58D3-4215-9169-665387AFD190}" srcOrd="2" destOrd="0" presId="urn:microsoft.com/office/officeart/2005/8/layout/orgChart1"/>
+    <dgm:cxn modelId="{8B5978D1-6509-4FDE-B1C4-FE431D3DB42B}" type="presParOf" srcId="{D49BB27D-09FA-45B7-B59E-C3E148972E1A}" destId="{674AAEF8-2552-48B1-A7ED-15DA0ADA2008}" srcOrd="6" destOrd="0" presId="urn:microsoft.com/office/officeart/2005/8/layout/orgChart1"/>
+    <dgm:cxn modelId="{02955FA2-8DE6-45E6-8DF0-47F966F220C2}" type="presParOf" srcId="{D49BB27D-09FA-45B7-B59E-C3E148972E1A}" destId="{2A37B92F-74DB-44DD-8B55-FEEE37FF5F72}" srcOrd="7" destOrd="0" presId="urn:microsoft.com/office/officeart/2005/8/layout/orgChart1"/>
+    <dgm:cxn modelId="{808A3AB5-6870-4D51-BFFE-0245EABA62F7}" type="presParOf" srcId="{2A37B92F-74DB-44DD-8B55-FEEE37FF5F72}" destId="{FFF71FF0-9FAB-4E8F-819C-C417372D72DF}" srcOrd="0" destOrd="0" presId="urn:microsoft.com/office/officeart/2005/8/layout/orgChart1"/>
+    <dgm:cxn modelId="{9A3B079D-7910-40C8-BD91-5B9F12D4C044}" type="presParOf" srcId="{FFF71FF0-9FAB-4E8F-819C-C417372D72DF}" destId="{D2BAA51B-39D8-4826-8F4C-A83143FC3983}" srcOrd="0" destOrd="0" presId="urn:microsoft.com/office/officeart/2005/8/layout/orgChart1"/>
+    <dgm:cxn modelId="{F76E0D52-065E-4497-A07B-F26948E5181A}" type="presParOf" srcId="{FFF71FF0-9FAB-4E8F-819C-C417372D72DF}" destId="{F2D78462-89DD-41E7-9D59-310C78A312CE}" srcOrd="1" destOrd="0" presId="urn:microsoft.com/office/officeart/2005/8/layout/orgChart1"/>
+    <dgm:cxn modelId="{04859D4D-9BC7-4D80-A975-840A19D21821}" type="presParOf" srcId="{2A37B92F-74DB-44DD-8B55-FEEE37FF5F72}" destId="{5B84B4EC-EB94-4568-9040-6886031E31F3}" srcOrd="1" destOrd="0" presId="urn:microsoft.com/office/officeart/2005/8/layout/orgChart1"/>
+    <dgm:cxn modelId="{D68FDA87-6AE6-4200-9674-42583A8B1EA4}" type="presParOf" srcId="{2A37B92F-74DB-44DD-8B55-FEEE37FF5F72}" destId="{4F479155-094B-4C89-B796-3A2E24FA93B0}" srcOrd="2" destOrd="0" presId="urn:microsoft.com/office/officeart/2005/8/layout/orgChart1"/>
+    <dgm:cxn modelId="{BCB42E6E-71E8-49B4-8123-3877E49F5FDA}" type="presParOf" srcId="{D49BB27D-09FA-45B7-B59E-C3E148972E1A}" destId="{C7E892ED-90DA-4767-97DB-ABDA916A5666}" srcOrd="8" destOrd="0" presId="urn:microsoft.com/office/officeart/2005/8/layout/orgChart1"/>
+    <dgm:cxn modelId="{F7F7D1C5-7294-4F5B-B1AD-9E54E58E197E}" type="presParOf" srcId="{D49BB27D-09FA-45B7-B59E-C3E148972E1A}" destId="{BF41D7FF-65E8-4E8D-910A-0C05C0E4B279}" srcOrd="9" destOrd="0" presId="urn:microsoft.com/office/officeart/2005/8/layout/orgChart1"/>
+    <dgm:cxn modelId="{3BA5A758-2A23-4387-B8B3-892E6D3D5578}" type="presParOf" srcId="{BF41D7FF-65E8-4E8D-910A-0C05C0E4B279}" destId="{4FFF26DA-5ADC-4FEA-8351-616118D71501}" srcOrd="0" destOrd="0" presId="urn:microsoft.com/office/officeart/2005/8/layout/orgChart1"/>
+    <dgm:cxn modelId="{AB176B78-B05C-465D-B023-BCC04609A838}" type="presParOf" srcId="{4FFF26DA-5ADC-4FEA-8351-616118D71501}" destId="{FCFCDA3C-7B40-47F4-A640-D0BF92D22C5A}" srcOrd="0" destOrd="0" presId="urn:microsoft.com/office/officeart/2005/8/layout/orgChart1"/>
+    <dgm:cxn modelId="{13FE2AFA-1691-44A6-A48A-39BABAAB0FED}" type="presParOf" srcId="{4FFF26DA-5ADC-4FEA-8351-616118D71501}" destId="{42F68E05-B618-4547-9677-0C3720CC90CD}" srcOrd="1" destOrd="0" presId="urn:microsoft.com/office/officeart/2005/8/layout/orgChart1"/>
+    <dgm:cxn modelId="{2549D852-4455-4ABA-88AF-AB2B5C9A9AFC}" type="presParOf" srcId="{BF41D7FF-65E8-4E8D-910A-0C05C0E4B279}" destId="{EEDD58C3-2ACA-4E82-90D6-3B0C2AD8EFFE}" srcOrd="1" destOrd="0" presId="urn:microsoft.com/office/officeart/2005/8/layout/orgChart1"/>
+    <dgm:cxn modelId="{BA083A56-01C8-4691-9D41-2B117F390813}" type="presParOf" srcId="{BF41D7FF-65E8-4E8D-910A-0C05C0E4B279}" destId="{D358271E-575F-450B-8C85-649242B6FC3C}" srcOrd="2" destOrd="0" presId="urn:microsoft.com/office/officeart/2005/8/layout/orgChart1"/>
+    <dgm:cxn modelId="{7E0ECD9C-9D5F-4A58-A3EF-309754A0E531}" type="presParOf" srcId="{D49BB27D-09FA-45B7-B59E-C3E148972E1A}" destId="{F51BDEAB-E187-4BE2-884C-8C2E57FB250A}" srcOrd="10" destOrd="0" presId="urn:microsoft.com/office/officeart/2005/8/layout/orgChart1"/>
+    <dgm:cxn modelId="{98CB9913-3870-4848-B5EB-87F0726F693A}" type="presParOf" srcId="{D49BB27D-09FA-45B7-B59E-C3E148972E1A}" destId="{D16EAF81-5777-4AE8-B398-EC1826B080E6}" srcOrd="11" destOrd="0" presId="urn:microsoft.com/office/officeart/2005/8/layout/orgChart1"/>
+    <dgm:cxn modelId="{8767BFFC-4CA2-4083-950D-F544F30E7773}" type="presParOf" srcId="{D16EAF81-5777-4AE8-B398-EC1826B080E6}" destId="{6E964425-A325-47A4-A8C9-F5F780FF3095}" srcOrd="0" destOrd="0" presId="urn:microsoft.com/office/officeart/2005/8/layout/orgChart1"/>
+    <dgm:cxn modelId="{AE4DE392-AADD-4B32-A300-AC6C587879B9}" type="presParOf" srcId="{6E964425-A325-47A4-A8C9-F5F780FF3095}" destId="{0B9E7DDE-8604-4F19-8950-808DA40542DE}" srcOrd="0" destOrd="0" presId="urn:microsoft.com/office/officeart/2005/8/layout/orgChart1"/>
+    <dgm:cxn modelId="{91208CE0-DC34-45DE-8763-319898C8CE0E}" type="presParOf" srcId="{6E964425-A325-47A4-A8C9-F5F780FF3095}" destId="{99C4AF25-D8C7-4292-B8E8-D59EAE5CE269}" srcOrd="1" destOrd="0" presId="urn:microsoft.com/office/officeart/2005/8/layout/orgChart1"/>
+    <dgm:cxn modelId="{D96A405E-0BB1-4466-AE69-B104A0804BBB}" type="presParOf" srcId="{D16EAF81-5777-4AE8-B398-EC1826B080E6}" destId="{E0E73F51-6556-459E-9767-216DA44AD9C0}" srcOrd="1" destOrd="0" presId="urn:microsoft.com/office/officeart/2005/8/layout/orgChart1"/>
+    <dgm:cxn modelId="{90E4385F-6478-4BE7-B860-B5124ABED1C6}" type="presParOf" srcId="{D16EAF81-5777-4AE8-B398-EC1826B080E6}" destId="{8B08FE31-D19A-4E9B-96B0-B295205FD2A4}" srcOrd="2" destOrd="0" presId="urn:microsoft.com/office/officeart/2005/8/layout/orgChart1"/>
+    <dgm:cxn modelId="{FA3D8D3D-932E-43CF-A69B-935089FE7F1E}" type="presParOf" srcId="{3A34B721-E87D-4DA4-8868-45F85130F167}" destId="{28C7FDB0-0855-420E-A0CB-02B4A53DFF7C}" srcOrd="2" destOrd="0" presId="urn:microsoft.com/office/officeart/2005/8/layout/orgChart1"/>
+    <dgm:cxn modelId="{AF37DABF-D714-4130-86E1-236442DCD8DF}" type="presParOf" srcId="{87502DEA-D77A-471D-88F3-71B1DB91C00D}" destId="{66D81005-91E0-4667-90F7-8B9A4135F62C}" srcOrd="8" destOrd="0" presId="urn:microsoft.com/office/officeart/2005/8/layout/orgChart1"/>
+    <dgm:cxn modelId="{887C3E84-46B2-4566-9353-4933BFB7195B}" type="presParOf" srcId="{87502DEA-D77A-471D-88F3-71B1DB91C00D}" destId="{C0668A1D-E4FD-4EE2-81CD-A7F94B564C41}" srcOrd="9" destOrd="0" presId="urn:microsoft.com/office/officeart/2005/8/layout/orgChart1"/>
+    <dgm:cxn modelId="{FB6456EC-7028-4933-A7AE-15A5C2EB7C4E}" type="presParOf" srcId="{C0668A1D-E4FD-4EE2-81CD-A7F94B564C41}" destId="{4DDB5AEC-B155-4428-AD50-44F1896E05E6}" srcOrd="0" destOrd="0" presId="urn:microsoft.com/office/officeart/2005/8/layout/orgChart1"/>
+    <dgm:cxn modelId="{6624806E-25A2-4DC9-BFB7-422BD2263295}" type="presParOf" srcId="{4DDB5AEC-B155-4428-AD50-44F1896E05E6}" destId="{45B5E5A7-747B-498A-90AC-835724135598}" srcOrd="0" destOrd="0" presId="urn:microsoft.com/office/officeart/2005/8/layout/orgChart1"/>
+    <dgm:cxn modelId="{9A956B31-737B-46A2-8EC7-D1B55684BDF3}" type="presParOf" srcId="{4DDB5AEC-B155-4428-AD50-44F1896E05E6}" destId="{74DE212E-BB2F-4BC9-BE42-E27EB554C458}" srcOrd="1" destOrd="0" presId="urn:microsoft.com/office/officeart/2005/8/layout/orgChart1"/>
+    <dgm:cxn modelId="{73E1626C-B62F-43FA-9CB3-500B84A1AF41}" type="presParOf" srcId="{C0668A1D-E4FD-4EE2-81CD-A7F94B564C41}" destId="{44866CDE-2FD3-417F-AE7E-F4AA9315C5AB}" srcOrd="1" destOrd="0" presId="urn:microsoft.com/office/officeart/2005/8/layout/orgChart1"/>
+    <dgm:cxn modelId="{30FF8A9D-DB5B-41D2-AEB4-A302109CEDF5}" type="presParOf" srcId="{44866CDE-2FD3-417F-AE7E-F4AA9315C5AB}" destId="{B90ECAA2-10C8-4FCF-ACA7-0C475785D8EF}" srcOrd="0" destOrd="0" presId="urn:microsoft.com/office/officeart/2005/8/layout/orgChart1"/>
+    <dgm:cxn modelId="{E9375D12-8B99-42DD-BD8E-B7446DF7871D}" type="presParOf" srcId="{44866CDE-2FD3-417F-AE7E-F4AA9315C5AB}" destId="{1A465139-AC3A-458D-8AD0-83125543D6D5}" srcOrd="1" destOrd="0" presId="urn:microsoft.com/office/officeart/2005/8/layout/orgChart1"/>
+    <dgm:cxn modelId="{0F31A4D2-9EA2-454A-8177-F32CE56E0576}" type="presParOf" srcId="{1A465139-AC3A-458D-8AD0-83125543D6D5}" destId="{33704CBD-A343-42CF-AED6-7C95472C255B}" srcOrd="0" destOrd="0" presId="urn:microsoft.com/office/officeart/2005/8/layout/orgChart1"/>
+    <dgm:cxn modelId="{B95ED586-130E-4BE3-9558-C70888932E47}" type="presParOf" srcId="{33704CBD-A343-42CF-AED6-7C95472C255B}" destId="{B9D5255D-B57C-4566-811A-F7DC998F272E}" srcOrd="0" destOrd="0" presId="urn:microsoft.com/office/officeart/2005/8/layout/orgChart1"/>
+    <dgm:cxn modelId="{A228F46F-96C2-43BE-BBDE-EDF77F65F34D}" type="presParOf" srcId="{33704CBD-A343-42CF-AED6-7C95472C255B}" destId="{C069E504-E612-4F86-9C3F-9740D3D86F49}" srcOrd="1" destOrd="0" presId="urn:microsoft.com/office/officeart/2005/8/layout/orgChart1"/>
+    <dgm:cxn modelId="{5AD5A5B3-9196-4E63-A364-DC08CE87EEF8}" type="presParOf" srcId="{1A465139-AC3A-458D-8AD0-83125543D6D5}" destId="{C0CFB2E5-5757-4A12-B006-FC7F3C3DB46A}" srcOrd="1" destOrd="0" presId="urn:microsoft.com/office/officeart/2005/8/layout/orgChart1"/>
+    <dgm:cxn modelId="{FA15DCF1-FC75-40DE-B321-471E40D29E99}" type="presParOf" srcId="{1A465139-AC3A-458D-8AD0-83125543D6D5}" destId="{641371FA-8A2A-40E1-8664-CFAA048A9BCE}" srcOrd="2" destOrd="0" presId="urn:microsoft.com/office/officeart/2005/8/layout/orgChart1"/>
+    <dgm:cxn modelId="{F21F642B-038E-4A30-BDD0-B8B1876CA2AF}" type="presParOf" srcId="{44866CDE-2FD3-417F-AE7E-F4AA9315C5AB}" destId="{7006F709-3E5B-4115-9061-3E290A267410}" srcOrd="2" destOrd="0" presId="urn:microsoft.com/office/officeart/2005/8/layout/orgChart1"/>
+    <dgm:cxn modelId="{5356CA3D-1A66-41A1-A833-E426A6F40EEE}" type="presParOf" srcId="{44866CDE-2FD3-417F-AE7E-F4AA9315C5AB}" destId="{58C369C0-6AA4-4089-94FF-86FC25EF5B63}" srcOrd="3" destOrd="0" presId="urn:microsoft.com/office/officeart/2005/8/layout/orgChart1"/>
+    <dgm:cxn modelId="{D67839E5-DA80-4939-8ED9-6DF045544452}" type="presParOf" srcId="{58C369C0-6AA4-4089-94FF-86FC25EF5B63}" destId="{976A1BA8-5DE0-4730-B056-D6225B5FD620}" srcOrd="0" destOrd="0" presId="urn:microsoft.com/office/officeart/2005/8/layout/orgChart1"/>
+    <dgm:cxn modelId="{032903EA-D1F7-49A6-8309-D5572EF9C0A1}" type="presParOf" srcId="{976A1BA8-5DE0-4730-B056-D6225B5FD620}" destId="{65CC5790-D06F-4F5B-BFDE-72DE945DEB53}" srcOrd="0" destOrd="0" presId="urn:microsoft.com/office/officeart/2005/8/layout/orgChart1"/>
+    <dgm:cxn modelId="{57B022F7-C167-4579-B9F6-953EFADABB38}" type="presParOf" srcId="{976A1BA8-5DE0-4730-B056-D6225B5FD620}" destId="{BBB3FBC9-7D87-4D33-83A6-7A64139EE1B6}" srcOrd="1" destOrd="0" presId="urn:microsoft.com/office/officeart/2005/8/layout/orgChart1"/>
+    <dgm:cxn modelId="{569699CF-9085-4D2C-A543-2FB9AD83AC8C}" type="presParOf" srcId="{58C369C0-6AA4-4089-94FF-86FC25EF5B63}" destId="{76B4F6EA-94BB-4F43-8AAE-900DA00D0D78}" srcOrd="1" destOrd="0" presId="urn:microsoft.com/office/officeart/2005/8/layout/orgChart1"/>
+    <dgm:cxn modelId="{D2E08910-DA51-47B4-97B1-E4017BDB58D7}" type="presParOf" srcId="{58C369C0-6AA4-4089-94FF-86FC25EF5B63}" destId="{53D4A323-8141-420E-8FCA-05AFD35297E1}" srcOrd="2" destOrd="0" presId="urn:microsoft.com/office/officeart/2005/8/layout/orgChart1"/>
+    <dgm:cxn modelId="{9E2743EA-DE38-42CD-A680-F337E5A3A9A9}" type="presParOf" srcId="{44866CDE-2FD3-417F-AE7E-F4AA9315C5AB}" destId="{54592FFE-5883-4CC7-9895-BD5D7E91DCCE}" srcOrd="4" destOrd="0" presId="urn:microsoft.com/office/officeart/2005/8/layout/orgChart1"/>
+    <dgm:cxn modelId="{58A00361-C262-41DF-BA89-ED3708FD39BE}" type="presParOf" srcId="{44866CDE-2FD3-417F-AE7E-F4AA9315C5AB}" destId="{18194F29-4AB3-4C92-9D06-FA70451F1C3B}" srcOrd="5" destOrd="0" presId="urn:microsoft.com/office/officeart/2005/8/layout/orgChart1"/>
+    <dgm:cxn modelId="{31DF204E-E94B-4340-8419-9CF0352A1871}" type="presParOf" srcId="{18194F29-4AB3-4C92-9D06-FA70451F1C3B}" destId="{58EA1051-1D74-49CB-ADE0-FD275B262AAD}" srcOrd="0" destOrd="0" presId="urn:microsoft.com/office/officeart/2005/8/layout/orgChart1"/>
+    <dgm:cxn modelId="{D11DDB70-A04C-467B-836A-992DC268EDC3}" type="presParOf" srcId="{58EA1051-1D74-49CB-ADE0-FD275B262AAD}" destId="{87036C6C-B417-4116-91A5-2523BE43E409}" srcOrd="0" destOrd="0" presId="urn:microsoft.com/office/officeart/2005/8/layout/orgChart1"/>
+    <dgm:cxn modelId="{BD532C87-EB6C-4797-BB8B-47A35D39B361}" type="presParOf" srcId="{58EA1051-1D74-49CB-ADE0-FD275B262AAD}" destId="{0B4DFCDE-CD38-4AFF-98B2-19090ACE6FB7}" srcOrd="1" destOrd="0" presId="urn:microsoft.com/office/officeart/2005/8/layout/orgChart1"/>
+    <dgm:cxn modelId="{016E9DA4-82D1-411F-B10D-012132B4B5BB}" type="presParOf" srcId="{18194F29-4AB3-4C92-9D06-FA70451F1C3B}" destId="{EF7C5A34-6589-4DD2-8B32-B6D8C5430B85}" srcOrd="1" destOrd="0" presId="urn:microsoft.com/office/officeart/2005/8/layout/orgChart1"/>
+    <dgm:cxn modelId="{D90587CD-EED4-45CF-B3C7-FB941F7CAA8A}" type="presParOf" srcId="{18194F29-4AB3-4C92-9D06-FA70451F1C3B}" destId="{02C7F4A0-B7DA-444E-B70B-59A1F1611E10}" srcOrd="2" destOrd="0" presId="urn:microsoft.com/office/officeart/2005/8/layout/orgChart1"/>
+    <dgm:cxn modelId="{7840E21F-B623-4DDA-A324-56655E6C3F5F}" type="presParOf" srcId="{C0668A1D-E4FD-4EE2-81CD-A7F94B564C41}" destId="{5438CF1D-38B2-43DB-BE5A-1A27C8063564}" srcOrd="2" destOrd="0" presId="urn:microsoft.com/office/officeart/2005/8/layout/orgChart1"/>
+    <dgm:cxn modelId="{C757D56A-8AF8-4A09-8C5C-8EA8479DFE67}" type="presParOf" srcId="{87502DEA-D77A-471D-88F3-71B1DB91C00D}" destId="{C982FAB4-9389-4C06-82DB-4050EFEEAF11}" srcOrd="10" destOrd="0" presId="urn:microsoft.com/office/officeart/2005/8/layout/orgChart1"/>
+    <dgm:cxn modelId="{5D0A3393-9D3E-4E28-B67C-44A82F50C473}" type="presParOf" srcId="{87502DEA-D77A-471D-88F3-71B1DB91C00D}" destId="{4E77D122-0CE9-46A8-B594-6BB4C6A1112F}" srcOrd="11" destOrd="0" presId="urn:microsoft.com/office/officeart/2005/8/layout/orgChart1"/>
+    <dgm:cxn modelId="{99D7645C-9795-4C1C-802E-27EB04FEC5D1}" type="presParOf" srcId="{4E77D122-0CE9-46A8-B594-6BB4C6A1112F}" destId="{BBCC5727-C554-4AF3-BE01-8A4D68E79648}" srcOrd="0" destOrd="0" presId="urn:microsoft.com/office/officeart/2005/8/layout/orgChart1"/>
+    <dgm:cxn modelId="{B39F1557-B3E6-4FF0-B6C3-4B16AB5421B1}" type="presParOf" srcId="{BBCC5727-C554-4AF3-BE01-8A4D68E79648}" destId="{F3FD2CE5-C410-4AA1-811B-F2BAA9EEB2D6}" srcOrd="0" destOrd="0" presId="urn:microsoft.com/office/officeart/2005/8/layout/orgChart1"/>
+    <dgm:cxn modelId="{AA961B98-6E97-469A-BE38-B590E722674F}" type="presParOf" srcId="{BBCC5727-C554-4AF3-BE01-8A4D68E79648}" destId="{62386713-C724-43BC-BF87-8EB80896AAE3}" srcOrd="1" destOrd="0" presId="urn:microsoft.com/office/officeart/2005/8/layout/orgChart1"/>
+    <dgm:cxn modelId="{43630F8A-DF8B-4349-9971-FFABB385AA54}" type="presParOf" srcId="{4E77D122-0CE9-46A8-B594-6BB4C6A1112F}" destId="{E8196455-4811-4592-9F9D-EE5AE47A208B}" srcOrd="1" destOrd="0" presId="urn:microsoft.com/office/officeart/2005/8/layout/orgChart1"/>
+    <dgm:cxn modelId="{2544FC6A-0DDE-45C8-9534-4E5027F4E8B9}" type="presParOf" srcId="{E8196455-4811-4592-9F9D-EE5AE47A208B}" destId="{32D0B2CE-B94F-4883-96CD-2F2FA985A931}" srcOrd="0" destOrd="0" presId="urn:microsoft.com/office/officeart/2005/8/layout/orgChart1"/>
+    <dgm:cxn modelId="{082C864E-4A0A-44CD-94DA-B1A0E2DA1D61}" type="presParOf" srcId="{E8196455-4811-4592-9F9D-EE5AE47A208B}" destId="{63BAE93B-041E-495A-BA93-4A563D384671}" srcOrd="1" destOrd="0" presId="urn:microsoft.com/office/officeart/2005/8/layout/orgChart1"/>
+    <dgm:cxn modelId="{F7A39ADF-2C83-41CF-A547-4A22DCE3BD96}" type="presParOf" srcId="{63BAE93B-041E-495A-BA93-4A563D384671}" destId="{4A898F40-AE3F-4A28-BE6C-660F764B3D90}" srcOrd="0" destOrd="0" presId="urn:microsoft.com/office/officeart/2005/8/layout/orgChart1"/>
+    <dgm:cxn modelId="{5637FCE6-D871-46BE-B4B1-2AFBD0A65E78}" type="presParOf" srcId="{4A898F40-AE3F-4A28-BE6C-660F764B3D90}" destId="{0FB6017F-F58A-43B9-BB82-BE20FE08E025}" srcOrd="0" destOrd="0" presId="urn:microsoft.com/office/officeart/2005/8/layout/orgChart1"/>
+    <dgm:cxn modelId="{E9FED4FF-5829-444A-9F13-9A70187E1BD1}" type="presParOf" srcId="{4A898F40-AE3F-4A28-BE6C-660F764B3D90}" destId="{D2108865-5154-4F59-9B4B-4B5FFDEB64F9}" srcOrd="1" destOrd="0" presId="urn:microsoft.com/office/officeart/2005/8/layout/orgChart1"/>
+    <dgm:cxn modelId="{20789DF2-2618-44C0-AC5B-8C55A303696C}" type="presParOf" srcId="{63BAE93B-041E-495A-BA93-4A563D384671}" destId="{65A33E68-1EE7-4C4E-A84B-055F4147761C}" srcOrd="1" destOrd="0" presId="urn:microsoft.com/office/officeart/2005/8/layout/orgChart1"/>
+    <dgm:cxn modelId="{54DCAF79-AD2A-4309-BCAA-2218656BA20A}" type="presParOf" srcId="{63BAE93B-041E-495A-BA93-4A563D384671}" destId="{9B6F4FFA-D1A9-4476-BBAF-A9C9B06D9A01}" srcOrd="2" destOrd="0" presId="urn:microsoft.com/office/officeart/2005/8/layout/orgChart1"/>
+    <dgm:cxn modelId="{B941AC49-82EC-45C8-B2C5-EC48E32DACAE}" type="presParOf" srcId="{E8196455-4811-4592-9F9D-EE5AE47A208B}" destId="{94DA7ED8-25B6-4329-954D-09CE3262D29F}" srcOrd="2" destOrd="0" presId="urn:microsoft.com/office/officeart/2005/8/layout/orgChart1"/>
+    <dgm:cxn modelId="{2CFB7C93-62D1-4EEC-8E3F-D05530A6A344}" type="presParOf" srcId="{E8196455-4811-4592-9F9D-EE5AE47A208B}" destId="{851EE0A9-F730-4F61-A04C-78D415E07324}" srcOrd="3" destOrd="0" presId="urn:microsoft.com/office/officeart/2005/8/layout/orgChart1"/>
+    <dgm:cxn modelId="{78E8F5C0-5DE8-4210-8873-3DD6CBF32256}" type="presParOf" srcId="{851EE0A9-F730-4F61-A04C-78D415E07324}" destId="{39BC2F4C-9D77-42DE-850E-308F516A13CB}" srcOrd="0" destOrd="0" presId="urn:microsoft.com/office/officeart/2005/8/layout/orgChart1"/>
+    <dgm:cxn modelId="{2F057810-01D3-4697-93B0-FC42FDD298C7}" type="presParOf" srcId="{39BC2F4C-9D77-42DE-850E-308F516A13CB}" destId="{BFD88574-D18A-4B6F-A6E0-1A6B08AF497B}" srcOrd="0" destOrd="0" presId="urn:microsoft.com/office/officeart/2005/8/layout/orgChart1"/>
+    <dgm:cxn modelId="{D4B8C140-578C-4F71-8ED7-7A73115F998E}" type="presParOf" srcId="{39BC2F4C-9D77-42DE-850E-308F516A13CB}" destId="{25CDA8E5-668E-47A1-9F2D-E7A0272A3E7A}" srcOrd="1" destOrd="0" presId="urn:microsoft.com/office/officeart/2005/8/layout/orgChart1"/>
+    <dgm:cxn modelId="{7FA8500E-B32C-4EA8-8883-48AFF1201A43}" type="presParOf" srcId="{851EE0A9-F730-4F61-A04C-78D415E07324}" destId="{4C4998DE-4E73-4DC6-A64B-E46B0E92A97E}" srcOrd="1" destOrd="0" presId="urn:microsoft.com/office/officeart/2005/8/layout/orgChart1"/>
+    <dgm:cxn modelId="{97BB2AFD-99E9-4038-AB20-9ED70142EF3A}" type="presParOf" srcId="{851EE0A9-F730-4F61-A04C-78D415E07324}" destId="{65FB56BB-A4A5-4DFB-8BAE-B235F54F1606}" srcOrd="2" destOrd="0" presId="urn:microsoft.com/office/officeart/2005/8/layout/orgChart1"/>
+    <dgm:cxn modelId="{2E4DA4DE-BFEC-4915-A612-D85ADBE37967}" type="presParOf" srcId="{E8196455-4811-4592-9F9D-EE5AE47A208B}" destId="{C640837C-1A5F-4D24-BB27-29EE4C4DD129}" srcOrd="4" destOrd="0" presId="urn:microsoft.com/office/officeart/2005/8/layout/orgChart1"/>
+    <dgm:cxn modelId="{F42E00DC-7EB6-4F59-BA59-1B9D48B86FF5}" type="presParOf" srcId="{E8196455-4811-4592-9F9D-EE5AE47A208B}" destId="{03C9AB5F-DB5D-4297-A87C-799031C26C4A}" srcOrd="5" destOrd="0" presId="urn:microsoft.com/office/officeart/2005/8/layout/orgChart1"/>
+    <dgm:cxn modelId="{94DA5ED1-45FD-4FD8-A035-E6D91BB3AD01}" type="presParOf" srcId="{03C9AB5F-DB5D-4297-A87C-799031C26C4A}" destId="{880C48C9-C509-433F-880A-531CC4688021}" srcOrd="0" destOrd="0" presId="urn:microsoft.com/office/officeart/2005/8/layout/orgChart1"/>
+    <dgm:cxn modelId="{00EE170D-9166-4723-A30E-1CBBBC074F60}" type="presParOf" srcId="{880C48C9-C509-433F-880A-531CC4688021}" destId="{3AAE1F18-6373-4894-89A1-CA8FDEE1636E}" srcOrd="0" destOrd="0" presId="urn:microsoft.com/office/officeart/2005/8/layout/orgChart1"/>
+    <dgm:cxn modelId="{F856BBBB-FAAE-45B6-827B-DFD2CB8BDD42}" type="presParOf" srcId="{880C48C9-C509-433F-880A-531CC4688021}" destId="{65A65562-13DE-46CD-A545-202F097F44E0}" srcOrd="1" destOrd="0" presId="urn:microsoft.com/office/officeart/2005/8/layout/orgChart1"/>
+    <dgm:cxn modelId="{32D2BE44-53E6-4257-BBE4-AE2F5B27F49E}" type="presParOf" srcId="{03C9AB5F-DB5D-4297-A87C-799031C26C4A}" destId="{B8D35D98-0632-482C-9210-42F2ACD63CDC}" srcOrd="1" destOrd="0" presId="urn:microsoft.com/office/officeart/2005/8/layout/orgChart1"/>
+    <dgm:cxn modelId="{B74D5735-AC07-4446-862D-4F4934A51741}" type="presParOf" srcId="{03C9AB5F-DB5D-4297-A87C-799031C26C4A}" destId="{3715C686-2BD4-480A-A3D6-1DE02EFB2F71}" srcOrd="2" destOrd="0" presId="urn:microsoft.com/office/officeart/2005/8/layout/orgChart1"/>
+    <dgm:cxn modelId="{809B2CD3-3EE6-4D60-A81F-7B59031CEF6A}" type="presParOf" srcId="{E8196455-4811-4592-9F9D-EE5AE47A208B}" destId="{624875F1-6D80-4FEA-B3FC-4AC9486E3481}" srcOrd="6" destOrd="0" presId="urn:microsoft.com/office/officeart/2005/8/layout/orgChart1"/>
+    <dgm:cxn modelId="{EC319F49-A234-4D43-8DE7-CC95FD357F0F}" type="presParOf" srcId="{E8196455-4811-4592-9F9D-EE5AE47A208B}" destId="{FF6C1999-CCA3-449F-9E63-03A7815A24A1}" srcOrd="7" destOrd="0" presId="urn:microsoft.com/office/officeart/2005/8/layout/orgChart1"/>
+    <dgm:cxn modelId="{E56E7530-3B74-42D1-A31E-98A39F87BB49}" type="presParOf" srcId="{FF6C1999-CCA3-449F-9E63-03A7815A24A1}" destId="{0013755A-3B71-4D93-B811-17689CC0BD82}" srcOrd="0" destOrd="0" presId="urn:microsoft.com/office/officeart/2005/8/layout/orgChart1"/>
+    <dgm:cxn modelId="{AA7FF3D9-9340-4600-B3F1-A9F8E273C3EE}" type="presParOf" srcId="{0013755A-3B71-4D93-B811-17689CC0BD82}" destId="{324DD098-66DC-40FB-9CE7-2C66912EE75C}" srcOrd="0" destOrd="0" presId="urn:microsoft.com/office/officeart/2005/8/layout/orgChart1"/>
+    <dgm:cxn modelId="{DC77C41D-182F-4D5A-9514-D2197E339F7C}" type="presParOf" srcId="{0013755A-3B71-4D93-B811-17689CC0BD82}" destId="{3DC7CB40-14C5-4FF3-B30C-ABB13864CEDA}" srcOrd="1" destOrd="0" presId="urn:microsoft.com/office/officeart/2005/8/layout/orgChart1"/>
+    <dgm:cxn modelId="{50660E4D-0E5C-48CD-A8E2-163593C21EAD}" type="presParOf" srcId="{FF6C1999-CCA3-449F-9E63-03A7815A24A1}" destId="{53333702-56C0-46C6-969B-3C9FB2BD2C32}" srcOrd="1" destOrd="0" presId="urn:microsoft.com/office/officeart/2005/8/layout/orgChart1"/>
+    <dgm:cxn modelId="{54DB0612-B35A-4E0C-B861-01E011B06A46}" type="presParOf" srcId="{FF6C1999-CCA3-449F-9E63-03A7815A24A1}" destId="{1777AF80-5C23-4387-B68F-4CCD93A35DB6}" srcOrd="2" destOrd="0" presId="urn:microsoft.com/office/officeart/2005/8/layout/orgChart1"/>
+    <dgm:cxn modelId="{1518719C-7609-48FB-83A2-5A1F05CBDF50}" type="presParOf" srcId="{4E77D122-0CE9-46A8-B594-6BB4C6A1112F}" destId="{1C1A19A5-A49C-4914-BA02-A4E6E2134667}" srcOrd="2" destOrd="0" presId="urn:microsoft.com/office/officeart/2005/8/layout/orgChart1"/>
+    <dgm:cxn modelId="{3E899E4B-FC38-4EDF-9FE5-D6A2A50E7655}" type="presParOf" srcId="{87502DEA-D77A-471D-88F3-71B1DB91C00D}" destId="{0EAE9532-E555-4823-A3E4-79689260836C}" srcOrd="12" destOrd="0" presId="urn:microsoft.com/office/officeart/2005/8/layout/orgChart1"/>
+    <dgm:cxn modelId="{D47DEC3C-CED4-40EC-B582-DD90A1C40DD1}" type="presParOf" srcId="{87502DEA-D77A-471D-88F3-71B1DB91C00D}" destId="{C5D931D6-63F2-44BB-9CBF-7EF55479C6EA}" srcOrd="13" destOrd="0" presId="urn:microsoft.com/office/officeart/2005/8/layout/orgChart1"/>
+    <dgm:cxn modelId="{B06684DF-03ED-4CCE-9BEF-9D2173126231}" type="presParOf" srcId="{C5D931D6-63F2-44BB-9CBF-7EF55479C6EA}" destId="{A6B96037-CED2-4767-B920-21D8F5981A2F}" srcOrd="0" destOrd="0" presId="urn:microsoft.com/office/officeart/2005/8/layout/orgChart1"/>
+    <dgm:cxn modelId="{47D8DB44-8C99-4875-982B-C9E7065D9489}" type="presParOf" srcId="{A6B96037-CED2-4767-B920-21D8F5981A2F}" destId="{0E67F47E-E13F-42AE-8397-14B102C722BA}" srcOrd="0" destOrd="0" presId="urn:microsoft.com/office/officeart/2005/8/layout/orgChart1"/>
+    <dgm:cxn modelId="{FD44D819-9D19-406B-B194-02531E20F7E9}" type="presParOf" srcId="{A6B96037-CED2-4767-B920-21D8F5981A2F}" destId="{DD94CB8D-D845-4AFF-9603-F88AA479E928}" srcOrd="1" destOrd="0" presId="urn:microsoft.com/office/officeart/2005/8/layout/orgChart1"/>
+    <dgm:cxn modelId="{8B822206-50DC-494F-AE3D-30F0E94CBF2F}" type="presParOf" srcId="{C5D931D6-63F2-44BB-9CBF-7EF55479C6EA}" destId="{1D2133A1-55CF-4511-BCF8-DD375F762BBA}" srcOrd="1" destOrd="0" presId="urn:microsoft.com/office/officeart/2005/8/layout/orgChart1"/>
+    <dgm:cxn modelId="{5B52816D-45D8-43A2-80F8-D7DC30B6D9AD}" type="presParOf" srcId="{1D2133A1-55CF-4511-BCF8-DD375F762BBA}" destId="{29C16F5C-3BFA-401F-90D7-42541C929378}" srcOrd="0" destOrd="0" presId="urn:microsoft.com/office/officeart/2005/8/layout/orgChart1"/>
+    <dgm:cxn modelId="{8789C453-543A-4582-9AA8-A8FD467A6EC7}" type="presParOf" srcId="{1D2133A1-55CF-4511-BCF8-DD375F762BBA}" destId="{C95354F4-C336-47D1-89CA-67B4D3B54B73}" srcOrd="1" destOrd="0" presId="urn:microsoft.com/office/officeart/2005/8/layout/orgChart1"/>
+    <dgm:cxn modelId="{313BE62E-CC8C-4262-A40D-A3316B1358E2}" type="presParOf" srcId="{C95354F4-C336-47D1-89CA-67B4D3B54B73}" destId="{30B6B41E-1329-4E52-A8B3-B8D018A1AF42}" srcOrd="0" destOrd="0" presId="urn:microsoft.com/office/officeart/2005/8/layout/orgChart1"/>
+    <dgm:cxn modelId="{7073E6FE-4A0E-4D8D-A91D-9D039422E24B}" type="presParOf" srcId="{30B6B41E-1329-4E52-A8B3-B8D018A1AF42}" destId="{A8FC8BE6-A2AF-48AF-BDFB-72C8307380F3}" srcOrd="0" destOrd="0" presId="urn:microsoft.com/office/officeart/2005/8/layout/orgChart1"/>
+    <dgm:cxn modelId="{EEAD708D-4DEE-418E-A50C-53E44C7738A2}" type="presParOf" srcId="{30B6B41E-1329-4E52-A8B3-B8D018A1AF42}" destId="{946C4E52-3794-4578-AAB7-20EC9E1971B6}" srcOrd="1" destOrd="0" presId="urn:microsoft.com/office/officeart/2005/8/layout/orgChart1"/>
+    <dgm:cxn modelId="{AC0C56BD-75C7-4761-9406-499B77ECDCDC}" type="presParOf" srcId="{C95354F4-C336-47D1-89CA-67B4D3B54B73}" destId="{AC4A311F-9F06-43CB-B294-C738E41C9E83}" srcOrd="1" destOrd="0" presId="urn:microsoft.com/office/officeart/2005/8/layout/orgChart1"/>
+    <dgm:cxn modelId="{B869364D-DD1B-4A68-B6EA-0AA19B6420BC}" type="presParOf" srcId="{C95354F4-C336-47D1-89CA-67B4D3B54B73}" destId="{2693D71E-EDEC-4F0A-AB2F-EF9BBE53A075}" srcOrd="2" destOrd="0" presId="urn:microsoft.com/office/officeart/2005/8/layout/orgChart1"/>
+    <dgm:cxn modelId="{01F30446-C509-466C-86F7-B5C96E79AE54}" type="presParOf" srcId="{1D2133A1-55CF-4511-BCF8-DD375F762BBA}" destId="{AD230FA7-B7CE-4BBE-A4F3-D36B867280E1}" srcOrd="2" destOrd="0" presId="urn:microsoft.com/office/officeart/2005/8/layout/orgChart1"/>
+    <dgm:cxn modelId="{436B30E2-F119-4232-B79E-DA55BF32CB63}" type="presParOf" srcId="{1D2133A1-55CF-4511-BCF8-DD375F762BBA}" destId="{92E3C13A-9925-4B94-A220-E4F69FE36D93}" srcOrd="3" destOrd="0" presId="urn:microsoft.com/office/officeart/2005/8/layout/orgChart1"/>
+    <dgm:cxn modelId="{731B9FAB-9635-4DC6-97CF-60F1AEE99F01}" type="presParOf" srcId="{92E3C13A-9925-4B94-A220-E4F69FE36D93}" destId="{F59D946E-9B12-40A0-90E7-CD5C6D842FC2}" srcOrd="0" destOrd="0" presId="urn:microsoft.com/office/officeart/2005/8/layout/orgChart1"/>
+    <dgm:cxn modelId="{AD8CC527-79F4-4383-A9EF-04D0A855C391}" type="presParOf" srcId="{F59D946E-9B12-40A0-90E7-CD5C6D842FC2}" destId="{C9C75A71-E7A8-49F8-A159-7DBA2D2478C1}" srcOrd="0" destOrd="0" presId="urn:microsoft.com/office/officeart/2005/8/layout/orgChart1"/>
+    <dgm:cxn modelId="{D7177874-70DF-49D2-9AAD-F6D854AC7BEC}" type="presParOf" srcId="{F59D946E-9B12-40A0-90E7-CD5C6D842FC2}" destId="{0EBD83B3-7953-429E-8B05-34DDB48B916B}" srcOrd="1" destOrd="0" presId="urn:microsoft.com/office/officeart/2005/8/layout/orgChart1"/>
+    <dgm:cxn modelId="{109C7741-EF09-498C-9028-6D5EF4006C29}" type="presParOf" srcId="{92E3C13A-9925-4B94-A220-E4F69FE36D93}" destId="{8E57939F-01AF-4105-AFB0-CF7A3545DAE3}" srcOrd="1" destOrd="0" presId="urn:microsoft.com/office/officeart/2005/8/layout/orgChart1"/>
+    <dgm:cxn modelId="{3ADC0FB7-CB8A-4BA8-A0E4-1F5E8D0DC166}" type="presParOf" srcId="{92E3C13A-9925-4B94-A220-E4F69FE36D93}" destId="{C074DC66-EB92-453C-A2D2-12C90DF8D1D3}" srcOrd="2" destOrd="0" presId="urn:microsoft.com/office/officeart/2005/8/layout/orgChart1"/>
+    <dgm:cxn modelId="{C9644EC8-799A-4C2D-AF0E-81FFA5507454}" type="presParOf" srcId="{1D2133A1-55CF-4511-BCF8-DD375F762BBA}" destId="{47277B1E-5DB7-4934-85A7-A00B87BF1F7A}" srcOrd="4" destOrd="0" presId="urn:microsoft.com/office/officeart/2005/8/layout/orgChart1"/>
+    <dgm:cxn modelId="{82621E63-5A51-47DA-9FD8-5E55429C0B6B}" type="presParOf" srcId="{1D2133A1-55CF-4511-BCF8-DD375F762BBA}" destId="{FA627A80-F7A5-4230-AFA2-2655011D3CA8}" srcOrd="5" destOrd="0" presId="urn:microsoft.com/office/officeart/2005/8/layout/orgChart1"/>
+    <dgm:cxn modelId="{21F3560E-6AF2-4360-BADF-45EB7C7F5897}" type="presParOf" srcId="{FA627A80-F7A5-4230-AFA2-2655011D3CA8}" destId="{003A29AE-5BB1-478B-8449-AFAC84A30BBD}" srcOrd="0" destOrd="0" presId="urn:microsoft.com/office/officeart/2005/8/layout/orgChart1"/>
+    <dgm:cxn modelId="{85935817-7642-43BD-B4EA-52BD7094DD8D}" type="presParOf" srcId="{003A29AE-5BB1-478B-8449-AFAC84A30BBD}" destId="{F8191636-269D-4C8D-A142-5D7650B80D95}" srcOrd="0" destOrd="0" presId="urn:microsoft.com/office/officeart/2005/8/layout/orgChart1"/>
+    <dgm:cxn modelId="{521E3424-CD34-463E-A2A2-73242CFB5982}" type="presParOf" srcId="{003A29AE-5BB1-478B-8449-AFAC84A30BBD}" destId="{A221B98D-D726-4933-B5B2-5C0C316A7C25}" srcOrd="1" destOrd="0" presId="urn:microsoft.com/office/officeart/2005/8/layout/orgChart1"/>
+    <dgm:cxn modelId="{02DB546D-AE02-4EF5-81C2-60178070788B}" type="presParOf" srcId="{FA627A80-F7A5-4230-AFA2-2655011D3CA8}" destId="{8DB49D2B-3C80-49DA-8376-23F5646678EB}" srcOrd="1" destOrd="0" presId="urn:microsoft.com/office/officeart/2005/8/layout/orgChart1"/>
+    <dgm:cxn modelId="{3CE4FD4F-631E-497A-AEF1-6D09A4FEB4BE}" type="presParOf" srcId="{FA627A80-F7A5-4230-AFA2-2655011D3CA8}" destId="{D13B0FDF-8747-43C7-834E-32F843B2CF71}" srcOrd="2" destOrd="0" presId="urn:microsoft.com/office/officeart/2005/8/layout/orgChart1"/>
+    <dgm:cxn modelId="{9DFB852C-D526-4B76-A577-BD34653A13B9}" type="presParOf" srcId="{C5D931D6-63F2-44BB-9CBF-7EF55479C6EA}" destId="{D1C33495-3443-4E25-9DC8-A199F9F279FD}" srcOrd="2" destOrd="0" presId="urn:microsoft.com/office/officeart/2005/8/layout/orgChart1"/>
+    <dgm:cxn modelId="{880C7B43-CE00-49C5-9514-1E58627BE565}" type="presParOf" srcId="{7BCF4066-3B50-4AD7-9A4E-A721456E885A}" destId="{F5C20CE9-4E81-4275-A2C7-32F4DCB3E021}" srcOrd="2" destOrd="0" presId="urn:microsoft.com/office/officeart/2005/8/layout/orgChart1"/>
   </dgm:cxnLst>
   <dgm:bg/>
   <dgm:whole/>
@@ -5533,65 +5429,6 @@
       <dsp:spPr>
         <a:xfrm>
           <a:off x="5053068" y="712616"/>
-          <a:ext cx="91440" cy="1523613"/>
-        </a:xfrm>
-        <a:custGeom>
-          <a:avLst/>
-          <a:gdLst/>
-          <a:ahLst/>
-          <a:cxnLst/>
-          <a:rect l="0" t="0" r="0" b="0"/>
-          <a:pathLst>
-            <a:path>
-              <a:moveTo>
-                <a:pt x="45720" y="0"/>
-              </a:moveTo>
-              <a:lnTo>
-                <a:pt x="45720" y="1523613"/>
-              </a:lnTo>
-              <a:lnTo>
-                <a:pt x="133960" y="1523613"/>
-              </a:lnTo>
-            </a:path>
-          </a:pathLst>
-        </a:custGeom>
-        <a:noFill/>
-        <a:ln w="12700" cap="flat" cmpd="sng" algn="ctr">
-          <a:solidFill>
-            <a:schemeClr val="accent1">
-              <a:shade val="80000"/>
-              <a:hueOff val="0"/>
-              <a:satOff val="0"/>
-              <a:lumOff val="0"/>
-              <a:alphaOff val="0"/>
-            </a:schemeClr>
-          </a:solidFill>
-          <a:prstDash val="solid"/>
-          <a:miter lim="800000"/>
-        </a:ln>
-        <a:effectLst/>
-      </dsp:spPr>
-      <dsp:style>
-        <a:lnRef idx="2">
-          <a:scrgbClr r="0" g="0" b="0"/>
-        </a:lnRef>
-        <a:fillRef idx="0">
-          <a:scrgbClr r="0" g="0" b="0"/>
-        </a:fillRef>
-        <a:effectRef idx="0">
-          <a:scrgbClr r="0" g="0" b="0"/>
-        </a:effectRef>
-        <a:fontRef idx="minor"/>
-      </dsp:style>
-    </dsp:sp>
-    <dsp:sp modelId="{8A237A2F-67FE-4C35-93CB-24414D35BF04}">
-      <dsp:nvSpPr>
-        <dsp:cNvPr id="0" name=""/>
-        <dsp:cNvSpPr/>
-      </dsp:nvSpPr>
-      <dsp:spPr>
-        <a:xfrm>
-          <a:off x="5053068" y="712616"/>
           <a:ext cx="91440" cy="1105943"/>
         </a:xfrm>
         <a:custGeom>
@@ -8993,7 +8830,7 @@
         <a:ext cx="588267" cy="294133"/>
       </dsp:txXfrm>
     </dsp:sp>
-    <dsp:sp modelId="{172992F0-7C65-42F5-A978-2DC81AA61FD0}">
+    <dsp:sp modelId="{87036C6C-B417-4116-91A5-2523BE43E409}">
       <dsp:nvSpPr>
         <dsp:cNvPr id="0" name=""/>
         <dsp:cNvSpPr/>
@@ -9061,89 +8898,12 @@
           </a:pPr>
           <a:r>
             <a:rPr lang="pt-PT" sz="600" kern="1200"/>
-            <a:t>Approval</a:t>
+            <a:t>Integration with iRetailERP</a:t>
           </a:r>
         </a:p>
       </dsp:txBody>
       <dsp:txXfrm>
         <a:off x="5187028" y="1671493"/>
-        <a:ext cx="588267" cy="294133"/>
-      </dsp:txXfrm>
-    </dsp:sp>
-    <dsp:sp modelId="{87036C6C-B417-4116-91A5-2523BE43E409}">
-      <dsp:nvSpPr>
-        <dsp:cNvPr id="0" name=""/>
-        <dsp:cNvSpPr/>
-      </dsp:nvSpPr>
-      <dsp:spPr>
-        <a:xfrm>
-          <a:off x="5187028" y="2089163"/>
-          <a:ext cx="588267" cy="294133"/>
-        </a:xfrm>
-        <a:prstGeom prst="rect">
-          <a:avLst/>
-        </a:prstGeom>
-        <a:solidFill>
-          <a:schemeClr val="accent1">
-            <a:hueOff val="0"/>
-            <a:satOff val="0"/>
-            <a:lumOff val="0"/>
-            <a:alphaOff val="0"/>
-          </a:schemeClr>
-        </a:solidFill>
-        <a:ln w="12700" cap="flat" cmpd="sng" algn="ctr">
-          <a:solidFill>
-            <a:schemeClr val="lt1">
-              <a:hueOff val="0"/>
-              <a:satOff val="0"/>
-              <a:lumOff val="0"/>
-              <a:alphaOff val="0"/>
-            </a:schemeClr>
-          </a:solidFill>
-          <a:prstDash val="solid"/>
-          <a:miter lim="800000"/>
-        </a:ln>
-        <a:effectLst/>
-      </dsp:spPr>
-      <dsp:style>
-        <a:lnRef idx="2">
-          <a:scrgbClr r="0" g="0" b="0"/>
-        </a:lnRef>
-        <a:fillRef idx="1">
-          <a:scrgbClr r="0" g="0" b="0"/>
-        </a:fillRef>
-        <a:effectRef idx="0">
-          <a:scrgbClr r="0" g="0" b="0"/>
-        </a:effectRef>
-        <a:fontRef idx="minor">
-          <a:schemeClr val="lt1"/>
-        </a:fontRef>
-      </dsp:style>
-      <dsp:txBody>
-        <a:bodyPr spcFirstLastPara="0" vert="horz" wrap="square" lIns="3810" tIns="3810" rIns="3810" bIns="3810" numCol="1" spcCol="1270" anchor="ctr" anchorCtr="0">
-          <a:noAutofit/>
-        </a:bodyPr>
-        <a:lstStyle/>
-        <a:p>
-          <a:pPr lvl="0" algn="ctr" defTabSz="266700">
-            <a:lnSpc>
-              <a:spcPct val="90000"/>
-            </a:lnSpc>
-            <a:spcBef>
-              <a:spcPct val="0"/>
-            </a:spcBef>
-            <a:spcAft>
-              <a:spcPct val="35000"/>
-            </a:spcAft>
-          </a:pPr>
-          <a:r>
-            <a:rPr lang="pt-PT" sz="600" kern="1200"/>
-            <a:t>Integration with iRetailERP</a:t>
-          </a:r>
-        </a:p>
-      </dsp:txBody>
-      <dsp:txXfrm>
-        <a:off x="5187028" y="2089163"/>
         <a:ext cx="588267" cy="294133"/>
       </dsp:txXfrm>
     </dsp:sp>
@@ -12279,7 +12039,7 @@
   <a:extraClrSchemeLst/>
   <a:extLst>
     <a:ext uri="{05A4C25C-085E-4340-85A3-A5531E510DB2}">
-      <thm15:themeFamily xmlns:thm15="http://schemas.microsoft.com/office/thememl/2012/main" xmlns="" name="Office Theme" id="{62F939B6-93AF-4DB8-9C6B-D6C7DFDC589F}" vid="{4A3C46E8-61CC-4603-A589-7422A47A8E4A}"/>
+      <thm15:themeFamily xmlns="" xmlns:thm15="http://schemas.microsoft.com/office/thememl/2012/main" name="Office Theme" id="{62F939B6-93AF-4DB8-9C6B-D6C7DFDC589F}" vid="{4A3C46E8-61CC-4603-A589-7422A47A8E4A}"/>
     </a:ext>
   </a:extLst>
 </a:theme>

</xml_diff>